<commit_message>
did some stuff (idk what)
</commit_message>
<xml_diff>
--- a/Description/אילן דוברומילסקי - מסמך אפיון .docx
+++ b/Description/אילן דוברומילסקי - מסמך אפיון .docx
@@ -1,6 +1,6 @@
 
 <file path=word/document.xml><?xml version="1.0" encoding="utf-8"?>
-<w:document xmlns:wpc="http://schemas.microsoft.com/office/word/2010/wordprocessingCanvas" xmlns:mc="http://schemas.openxmlformats.org/markup-compatibility/2006" xmlns:o="urn:schemas-microsoft-com:office:office" xmlns:r="http://schemas.openxmlformats.org/officeDocument/2006/relationships" xmlns:m="http://schemas.openxmlformats.org/officeDocument/2006/math" xmlns:v="urn:schemas-microsoft-com:vml" xmlns:wp14="http://schemas.microsoft.com/office/word/2010/wordprocessingDrawing" xmlns:wp="http://schemas.openxmlformats.org/drawingml/2006/wordprocessingDrawing" xmlns:w10="urn:schemas-microsoft-com:office:word" xmlns:w="http://schemas.openxmlformats.org/wordprocessingml/2006/main" xmlns:w14="http://schemas.microsoft.com/office/word/2010/wordml" xmlns:wpg="http://schemas.microsoft.com/office/word/2010/wordprocessingGroup" xmlns:wpi="http://schemas.microsoft.com/office/word/2010/wordprocessingInk" xmlns:wne="http://schemas.microsoft.com/office/word/2006/wordml" xmlns:wps="http://schemas.microsoft.com/office/word/2010/wordprocessingShape" mc:Ignorable="w14 wp14">
+<w:document xmlns:wpc="http://schemas.microsoft.com/office/word/2010/wordprocessingCanvas" xmlns:cx="http://schemas.microsoft.com/office/drawing/2014/chartex" xmlns:mc="http://schemas.openxmlformats.org/markup-compatibility/2006" xmlns:o="urn:schemas-microsoft-com:office:office" xmlns:r="http://schemas.openxmlformats.org/officeDocument/2006/relationships" xmlns:m="http://schemas.openxmlformats.org/officeDocument/2006/math" xmlns:v="urn:schemas-microsoft-com:vml" xmlns:wp14="http://schemas.microsoft.com/office/word/2010/wordprocessingDrawing" xmlns:wp="http://schemas.openxmlformats.org/drawingml/2006/wordprocessingDrawing" xmlns:w10="urn:schemas-microsoft-com:office:word" xmlns:w="http://schemas.openxmlformats.org/wordprocessingml/2006/main" xmlns:w14="http://schemas.microsoft.com/office/word/2010/wordml" xmlns:w15="http://schemas.microsoft.com/office/word/2012/wordml" xmlns:w16se="http://schemas.microsoft.com/office/word/2015/wordml/symex" xmlns:wpg="http://schemas.microsoft.com/office/word/2010/wordprocessingGroup" xmlns:wpi="http://schemas.microsoft.com/office/word/2010/wordprocessingInk" xmlns:wne="http://schemas.microsoft.com/office/word/2006/wordml" xmlns:wps="http://schemas.microsoft.com/office/word/2010/wordprocessingShape" mc:Ignorable="w14 w15 w16se wp14">
   <w:background w:color="FFFFFF"/>
   <w:body>
     <w:p>
@@ -29,14 +29,12 @@
       </w:pPr>
       <w:r>
         <w:rPr>
-          <w:rFonts w:hint="cs"/>
           <w:b/>
           <w:bCs/>
           <w:sz w:val="32"/>
           <w:szCs w:val="32"/>
-          <w:rtl/>
-        </w:rPr>
-        <w:t>&lt;שם הפרויקט&gt;</w:t>
+        </w:rPr>
+        <w:t>Overseer</w:t>
       </w:r>
     </w:p>
     <w:p>
@@ -88,8 +86,18 @@
           <w:rFonts w:hint="cs"/>
           <w:rtl/>
         </w:rPr>
-        <w:t>&lt;שם הכותב&gt;</w:t>
-      </w:r>
+        <w:t xml:space="preserve">אילן </w:t>
+      </w:r>
+      <w:proofErr w:type="spellStart"/>
+      <w:r>
+        <w:rPr>
+          <w:rStyle w:val="a8"/>
+          <w:rFonts w:hint="cs"/>
+          <w:rtl/>
+        </w:rPr>
+        <w:t>דוברומילסקי</w:t>
+      </w:r>
+      <w:proofErr w:type="spellEnd"/>
     </w:p>
     <w:p>
       <w:pPr>
@@ -116,61 +124,23 @@
       <w:r>
         <w:rPr>
           <w:rStyle w:val="ab"/>
-          <w:rtl/>
-        </w:rPr>
-        <w:t>&lt;</w:t>
-      </w:r>
-      <w:r>
+        </w:rPr>
+        <w:t>0.1v</w:t>
+      </w:r>
+    </w:p>
+    <w:p>
+      <w:pPr>
+        <w:bidi/>
+        <w:jc w:val="center"/>
         <w:rPr>
           <w:rStyle w:val="ab"/>
-          <w:rtl/>
-        </w:rPr>
-        <w:t>גרס</w:t>
-      </w:r>
+        </w:rPr>
+      </w:pPr>
       <w:r>
         <w:rPr>
           <w:rStyle w:val="ab"/>
-          <w:rFonts w:hint="cs"/>
-          <w:rtl/>
-        </w:rPr>
-        <w:t>ה</w:t>
-      </w:r>
-      <w:r>
-        <w:rPr>
-          <w:rStyle w:val="ab"/>
-          <w:rFonts w:hint="cs"/>
-          <w:rtl/>
-        </w:rPr>
-        <w:t xml:space="preserve"> </w:t>
-      </w:r>
-      <w:r>
-        <w:rPr>
-          <w:rStyle w:val="ab"/>
-        </w:rPr>
-        <w:t>X</w:t>
-      </w:r>
-      <w:r>
-        <w:rPr>
-          <w:rStyle w:val="ab"/>
-          <w:rtl/>
-        </w:rPr>
-        <w:t>&gt;</w:t>
-      </w:r>
-    </w:p>
-    <w:p>
-      <w:pPr>
-        <w:bidi/>
-        <w:jc w:val="center"/>
-        <w:rPr>
-          <w:rStyle w:val="ab"/>
-        </w:rPr>
-      </w:pPr>
-      <w:r>
-        <w:rPr>
-          <w:rStyle w:val="ab"/>
-          <w:rtl/>
-        </w:rPr>
-        <w:t>&lt;תאריך&gt;</w:t>
+        </w:rPr>
+        <w:t>11/02/2020</w:t>
       </w:r>
     </w:p>
     <w:p>
@@ -240,7 +210,7 @@
                     <pic:cNvPicPr/>
                   </pic:nvPicPr>
                   <pic:blipFill>
-                    <a:blip r:embed="rId8">
+                    <a:blip r:embed="rId7">
                       <a:extLst>
                         <a:ext uri="{28A0092B-C50C-407E-A947-70E740481C1C}">
                           <a14:useLocalDpi xmlns:a14="http://schemas.microsoft.com/office/drawing/2010/main" val="0"/>
@@ -290,8 +260,6 @@
       <w:pPr>
         <w:bidi/>
       </w:pPr>
-      <w:bookmarkStart w:id="0" w:name="_GoBack"/>
-      <w:bookmarkEnd w:id="0"/>
       <w:r>
         <w:rPr>
           <w:b/>
@@ -751,7 +719,6 @@
     <w:p>
       <w:pPr>
         <w:rPr>
-          <w:rFonts w:hint="cs"/>
           <w:sz w:val="28"/>
           <w:rtl/>
         </w:rPr>
@@ -760,7 +727,6 @@
     <w:p>
       <w:pPr>
         <w:rPr>
-          <w:rFonts w:hint="cs"/>
           <w:sz w:val="28"/>
           <w:rtl/>
         </w:rPr>
@@ -819,6 +785,7 @@
         <w:bidi/>
         <w:rPr>
           <w:iCs/>
+          <w:rtl/>
         </w:rPr>
       </w:pPr>
       <w:r>
@@ -832,6 +799,9 @@
     <w:p>
       <w:pPr>
         <w:bidi/>
+        <w:rPr>
+          <w:iCs/>
+        </w:rPr>
       </w:pPr>
     </w:p>
     <w:p>
@@ -852,15 +822,15 @@
     <w:p>
       <w:pPr>
         <w:bidi/>
-      </w:pPr>
-    </w:p>
-    <w:p>
-      <w:pPr>
-        <w:bidi/>
-      </w:pPr>
-      <w:r>
-        <w:rPr>
-          <w:i/>
+        <w:rPr>
+          <w:color w:val="7F7F7F" w:themeColor="text1" w:themeTint="80"/>
+          <w:rtl/>
+        </w:rPr>
+      </w:pPr>
+      <w:r>
+        <w:rPr>
+          <w:i/>
+          <w:color w:val="7F7F7F" w:themeColor="text1" w:themeTint="80"/>
           <w:rtl/>
         </w:rPr>
         <w:t>מה המטרה של המסמך ומי קהל היעד שלו</w:t>
@@ -869,6 +839,21 @@
     <w:p>
       <w:pPr>
         <w:bidi/>
+        <w:rPr>
+          <w:rtl/>
+        </w:rPr>
+      </w:pPr>
+      <w:r>
+        <w:rPr>
+          <w:rFonts w:hint="cs"/>
+          <w:rtl/>
+        </w:rPr>
+        <w:t>מטרת המסמך הינו הצגה כללית של הפרויקט, כיצד הוא עובד ולמה הוא מיועד.</w:t>
+      </w:r>
+    </w:p>
+    <w:p>
+      <w:pPr>
+        <w:bidi/>
       </w:pPr>
     </w:p>
     <w:p>
@@ -889,10 +874,14 @@
     <w:p>
       <w:pPr>
         <w:bidi/>
-      </w:pPr>
-      <w:r>
-        <w:rPr>
-          <w:i/>
+        <w:rPr>
+          <w:color w:val="7F7F7F" w:themeColor="text1" w:themeTint="80"/>
+        </w:rPr>
+      </w:pPr>
+      <w:r>
+        <w:rPr>
+          <w:i/>
+          <w:color w:val="7F7F7F" w:themeColor="text1" w:themeTint="80"/>
           <w:rtl/>
         </w:rPr>
         <w:tab/>
@@ -910,11 +899,13 @@
         <w:contextualSpacing/>
         <w:rPr>
           <w:i/>
-        </w:rPr>
-      </w:pPr>
-      <w:r>
-        <w:rPr>
-          <w:i/>
+          <w:color w:val="7F7F7F" w:themeColor="text1" w:themeTint="80"/>
+        </w:rPr>
+      </w:pPr>
+      <w:r>
+        <w:rPr>
+          <w:i/>
+          <w:color w:val="7F7F7F" w:themeColor="text1" w:themeTint="80"/>
           <w:rtl/>
         </w:rPr>
         <w:t>שם המוצר אותו מפתחים (ובאמצעותו נתייחס למוצר בהמשך המסמך)</w:t>
@@ -931,11 +922,13 @@
         <w:contextualSpacing/>
         <w:rPr>
           <w:i/>
-        </w:rPr>
-      </w:pPr>
-      <w:r>
-        <w:rPr>
-          <w:i/>
+          <w:color w:val="7F7F7F" w:themeColor="text1" w:themeTint="80"/>
+        </w:rPr>
+      </w:pPr>
+      <w:r>
+        <w:rPr>
+          <w:i/>
+          <w:color w:val="7F7F7F" w:themeColor="text1" w:themeTint="80"/>
           <w:rtl/>
         </w:rPr>
         <w:t>הסבר כללי של מה המוצר עושה (ואם צריך- מה הוא לא עושה)</w:t>
@@ -952,11 +945,14 @@
         <w:contextualSpacing/>
         <w:rPr>
           <w:i/>
-        </w:rPr>
-      </w:pPr>
-      <w:r>
-        <w:rPr>
-          <w:i/>
+          <w:color w:val="7F7F7F" w:themeColor="text1" w:themeTint="80"/>
+          <w:rtl/>
+        </w:rPr>
+      </w:pPr>
+      <w:r>
+        <w:rPr>
+          <w:i/>
+          <w:color w:val="7F7F7F" w:themeColor="text1" w:themeTint="80"/>
           <w:rtl/>
         </w:rPr>
         <w:t>תיאור של מטרות המוצר וית</w:t>
@@ -964,6 +960,7 @@
       <w:r>
         <w:rPr>
           <w:i/>
+          <w:color w:val="7F7F7F" w:themeColor="text1" w:themeTint="80"/>
           <w:rtl/>
         </w:rPr>
         <w:t>רונותיו העיקריים. נסו להיות מדו</w:t>
@@ -971,6 +968,7 @@
       <w:r>
         <w:rPr>
           <w:i/>
+          <w:color w:val="7F7F7F" w:themeColor="text1" w:themeTint="80"/>
           <w:rtl/>
         </w:rPr>
         <w:t>יקים וספציפיים כמה שניתן.</w:t>
@@ -979,6 +977,119 @@
     <w:p>
       <w:pPr>
         <w:bidi/>
+        <w:contextualSpacing/>
+        <w:rPr>
+          <w:i/>
+          <w:rtl/>
+        </w:rPr>
+      </w:pPr>
+      <w:r>
+        <w:rPr>
+          <w:rFonts w:hint="cs"/>
+          <w:i/>
+          <w:rtl/>
+        </w:rPr>
+        <w:t xml:space="preserve">שם מוצר: </w:t>
+      </w:r>
+      <w:r>
+        <w:rPr>
+          <w:i/>
+        </w:rPr>
+        <w:t>Overseer</w:t>
+      </w:r>
+    </w:p>
+    <w:p>
+      <w:pPr>
+        <w:bidi/>
+        <w:contextualSpacing/>
+        <w:rPr>
+          <w:rFonts w:hint="cs"/>
+          <w:i/>
+          <w:rtl/>
+        </w:rPr>
+      </w:pPr>
+      <w:r>
+        <w:rPr>
+          <w:rFonts w:hint="cs"/>
+          <w:i/>
+          <w:rtl/>
+        </w:rPr>
+        <w:t>מה המוצר עושה: המוצר מייצר דוח</w:t>
+      </w:r>
+      <w:r>
+        <w:rPr>
+          <w:rFonts w:hint="cs"/>
+          <w:i/>
+          <w:rtl/>
+        </w:rPr>
+        <w:t>ות המסכמים</w:t>
+      </w:r>
+      <w:r>
+        <w:rPr>
+          <w:rFonts w:hint="cs"/>
+          <w:i/>
+          <w:rtl/>
+        </w:rPr>
+        <w:t xml:space="preserve"> </w:t>
+      </w:r>
+      <w:r>
+        <w:rPr>
+          <w:rFonts w:hint="cs"/>
+          <w:i/>
+          <w:rtl/>
+        </w:rPr>
+        <w:t>פרטים על</w:t>
+      </w:r>
+      <w:r>
+        <w:rPr>
+          <w:rFonts w:hint="cs"/>
+          <w:i/>
+          <w:rtl/>
+        </w:rPr>
+        <w:t xml:space="preserve"> תעבורת </w:t>
+      </w:r>
+      <w:r>
+        <w:rPr>
+          <w:rFonts w:hint="cs"/>
+          <w:i/>
+          <w:rtl/>
+        </w:rPr>
+        <w:t>הרשת בפרקי זמן או כמות המוגדרים על ידי המשתמש</w:t>
+      </w:r>
+      <w:r>
+        <w:rPr>
+          <w:rFonts w:hint="cs"/>
+          <w:i/>
+          <w:rtl/>
+        </w:rPr>
+        <w:t>. בנוסף, יכול להציג סיכום של כל הדוחות.</w:t>
+      </w:r>
+    </w:p>
+    <w:p>
+      <w:pPr>
+        <w:bidi/>
+        <w:rPr>
+          <w:rtl/>
+        </w:rPr>
+      </w:pPr>
+      <w:r>
+        <w:rPr>
+          <w:rFonts w:hint="cs"/>
+          <w:rtl/>
+        </w:rPr>
+        <w:t xml:space="preserve">יתרונות: </w:t>
+      </w:r>
+      <w:r>
+        <w:rPr>
+          <w:rFonts w:hint="cs"/>
+          <w:rtl/>
+        </w:rPr>
+        <w:t>דוחות המוצר מוצגים בצורה קריא המאפשר ניתוח והבנה פשוטה ומהירה. המוצר קל לשימוש. המוצר הוא בעל רמת דיוק גבוהה.</w:t>
+      </w:r>
+    </w:p>
+    <w:p>
+      <w:pPr>
+        <w:bidi/>
       </w:pPr>
     </w:p>
     <w:p>
@@ -1001,11 +1112,14 @@
         <w:bidi/>
         <w:rPr>
           <w:i/>
-        </w:rPr>
-      </w:pPr>
-      <w:r>
-        <w:rPr>
-          <w:i/>
+          <w:color w:val="7F7F7F" w:themeColor="text1" w:themeTint="80"/>
+          <w:rtl/>
+        </w:rPr>
+      </w:pPr>
+      <w:r>
+        <w:rPr>
+          <w:i/>
+          <w:color w:val="7F7F7F" w:themeColor="text1" w:themeTint="80"/>
           <w:rtl/>
         </w:rPr>
         <w:tab/>
@@ -1015,6 +1129,7 @@
         <w:rPr>
           <w:rFonts w:hint="cs"/>
           <w:i/>
+          <w:color w:val="7F7F7F" w:themeColor="text1" w:themeTint="80"/>
           <w:rtl/>
         </w:rPr>
         <w:t>ה</w:t>
@@ -1022,6 +1137,7 @@
       <w:r>
         <w:rPr>
           <w:i/>
+          <w:color w:val="7F7F7F" w:themeColor="text1" w:themeTint="80"/>
           <w:rtl/>
         </w:rPr>
         <w:t>הגדרות</w:t>
@@ -1030,6 +1146,7 @@
         <w:rPr>
           <w:rFonts w:hint="cs"/>
           <w:i/>
+          <w:color w:val="7F7F7F" w:themeColor="text1" w:themeTint="80"/>
           <w:rtl/>
         </w:rPr>
         <w:t xml:space="preserve">, </w:t>
@@ -1037,9 +1154,139 @@
       <w:r>
         <w:rPr>
           <w:i/>
+          <w:color w:val="7F7F7F" w:themeColor="text1" w:themeTint="80"/>
           <w:rtl/>
         </w:rPr>
         <w:t>המושגים וראשי התיבות בהם תשתמשו בהמשך המסמך.</w:t>
+      </w:r>
+    </w:p>
+    <w:p>
+      <w:pPr>
+        <w:bidi/>
+        <w:rPr>
+          <w:rFonts w:hint="cs"/>
+          <w:rtl/>
+        </w:rPr>
+      </w:pPr>
+      <w:r>
+        <w:rPr>
+          <w:rFonts w:hint="cs"/>
+          <w:rtl/>
+        </w:rPr>
+        <w:t>שרת: השרת הוא ה"מוח" של המערכת. הוא דואג לני</w:t>
+      </w:r>
+      <w:r>
+        <w:rPr>
+          <w:rFonts w:hint="cs"/>
+          <w:rtl/>
+        </w:rPr>
+        <w:t xml:space="preserve">תוח ויצירת הדוחות. </w:t>
+      </w:r>
+      <w:proofErr w:type="spellStart"/>
+      <w:r>
+        <w:rPr>
+          <w:rFonts w:hint="cs"/>
+          <w:rtl/>
+        </w:rPr>
+        <w:t>לצידו</w:t>
+      </w:r>
+      <w:proofErr w:type="spellEnd"/>
+      <w:r>
+        <w:rPr>
+          <w:rFonts w:hint="cs"/>
+          <w:rtl/>
+        </w:rPr>
+        <w:t xml:space="preserve"> פועל האתר.</w:t>
+      </w:r>
+    </w:p>
+    <w:p>
+      <w:pPr>
+        <w:bidi/>
+        <w:rPr>
+          <w:rtl/>
+        </w:rPr>
+      </w:pPr>
+      <w:r>
+        <w:rPr>
+          <w:rFonts w:hint="cs"/>
+          <w:rtl/>
+        </w:rPr>
+        <w:t>אתר: מציג את הדוחות הקיימים</w:t>
+      </w:r>
+      <w:r>
+        <w:rPr>
+          <w:rFonts w:hint="cs"/>
+          <w:rtl/>
+        </w:rPr>
+        <w:t xml:space="preserve"> למשתמש</w:t>
+      </w:r>
+      <w:r>
+        <w:rPr>
+          <w:rFonts w:hint="cs"/>
+          <w:rtl/>
+        </w:rPr>
+        <w:t>.</w:t>
+      </w:r>
+    </w:p>
+    <w:p>
+      <w:pPr>
+        <w:bidi/>
+        <w:rPr>
+          <w:rtl/>
+        </w:rPr>
+      </w:pPr>
+      <w:r>
+        <w:rPr>
+          <w:rFonts w:hint="cs"/>
+          <w:rtl/>
+        </w:rPr>
+        <w:t>סוכן: נמצא על מחשב העובדים</w:t>
+      </w:r>
+      <w:r>
+        <w:rPr>
+          <w:rFonts w:hint="cs"/>
+          <w:rtl/>
+        </w:rPr>
+        <w:t xml:space="preserve">. </w:t>
+      </w:r>
+      <w:r>
+        <w:rPr>
+          <w:rFonts w:hint="cs"/>
+          <w:rtl/>
+        </w:rPr>
+        <w:t xml:space="preserve">אחראי על </w:t>
+      </w:r>
+      <w:r>
+        <w:rPr>
+          <w:rFonts w:hint="cs"/>
+          <w:rtl/>
+        </w:rPr>
+        <w:t>קליטת וסיכום התעבורה ושליחתו לשרת.</w:t>
+      </w:r>
+    </w:p>
+    <w:p>
+      <w:pPr>
+        <w:bidi/>
+        <w:rPr>
+          <w:rFonts w:hint="cs"/>
+          <w:rtl/>
+        </w:rPr>
+      </w:pPr>
+      <w:proofErr w:type="spellStart"/>
+      <w:r>
+        <w:rPr>
+          <w:rFonts w:hint="cs"/>
+          <w:rtl/>
+        </w:rPr>
+        <w:t>פקטה</w:t>
+      </w:r>
+      <w:proofErr w:type="spellEnd"/>
+      <w:r>
+        <w:rPr>
+          <w:rFonts w:hint="cs"/>
+          <w:rtl/>
+        </w:rPr>
+        <w:t>: יחידת מידע העוברת ברשת.</w:t>
       </w:r>
     </w:p>
     <w:p>
@@ -1235,10 +1482,14 @@
       <w:pPr>
         <w:bidi/>
         <w:ind w:firstLine="720"/>
-      </w:pPr>
-      <w:r>
-        <w:rPr>
-          <w:i/>
+        <w:rPr>
+          <w:color w:val="7F7F7F" w:themeColor="text1" w:themeTint="80"/>
+        </w:rPr>
+      </w:pPr>
+      <w:r>
+        <w:rPr>
+          <w:i/>
+          <w:color w:val="7F7F7F" w:themeColor="text1" w:themeTint="80"/>
           <w:rtl/>
         </w:rPr>
         <w:t>חלק זה יכיל סיכום של הפונקציות העיקריות במערכת (לא פונקציות של שפת תכנות, אלא באופן</w:t>
@@ -1246,6 +1497,7 @@
       <w:r>
         <w:rPr>
           <w:i/>
+          <w:color w:val="7F7F7F" w:themeColor="text1" w:themeTint="80"/>
           <w:rtl/>
         </w:rPr>
         <w:tab/>
@@ -1253,6 +1505,7 @@
       <w:r>
         <w:rPr>
           <w:i/>
+          <w:color w:val="7F7F7F" w:themeColor="text1" w:themeTint="80"/>
           <w:rtl/>
         </w:rPr>
         <w:tab/>
@@ -1262,6 +1515,7 @@
         <w:rPr>
           <w:rFonts w:hint="cs"/>
           <w:i/>
+          <w:color w:val="7F7F7F" w:themeColor="text1" w:themeTint="80"/>
           <w:rtl/>
         </w:rPr>
         <w:t>הדברים שהמערכת עושה</w:t>
@@ -1269,6 +1523,7 @@
       <w:r>
         <w:rPr>
           <w:i/>
+          <w:color w:val="7F7F7F" w:themeColor="text1" w:themeTint="80"/>
           <w:rtl/>
         </w:rPr>
         <w:t>)</w:t>
@@ -1277,7 +1532,305 @@
     <w:p>
       <w:pPr>
         <w:bidi/>
-        <w:ind w:firstLine="720"/>
+        <w:rPr>
+          <w:rtl/>
+        </w:rPr>
+      </w:pPr>
+      <w:r>
+        <w:rPr>
+          <w:rFonts w:hint="cs"/>
+          <w:rtl/>
+        </w:rPr>
+        <w:t xml:space="preserve">שרת: </w:t>
+      </w:r>
+    </w:p>
+    <w:p>
+      <w:pPr>
+        <w:pStyle w:val="af2"/>
+        <w:numPr>
+          <w:ilvl w:val="0"/>
+          <w:numId w:val="10"/>
+        </w:numPr>
+        <w:bidi/>
+      </w:pPr>
+      <w:r>
+        <w:rPr>
+          <w:rFonts w:hint="cs"/>
+          <w:rtl/>
+        </w:rPr>
+        <w:t>מריץ את האתר.</w:t>
+      </w:r>
+    </w:p>
+    <w:p>
+      <w:pPr>
+        <w:pStyle w:val="af2"/>
+        <w:numPr>
+          <w:ilvl w:val="0"/>
+          <w:numId w:val="10"/>
+        </w:numPr>
+        <w:bidi/>
+      </w:pPr>
+      <w:r>
+        <w:rPr>
+          <w:rFonts w:hint="cs"/>
+          <w:rtl/>
+        </w:rPr>
+        <w:t>מנתח את החבילות שנשלחות אליו מכל הסוכנים.</w:t>
+      </w:r>
+    </w:p>
+    <w:p>
+      <w:pPr>
+        <w:pStyle w:val="af2"/>
+        <w:numPr>
+          <w:ilvl w:val="0"/>
+          <w:numId w:val="10"/>
+        </w:numPr>
+        <w:bidi/>
+      </w:pPr>
+      <w:r>
+        <w:rPr>
+          <w:rFonts w:hint="cs"/>
+          <w:rtl/>
+        </w:rPr>
+        <w:t>מייצר דוח.</w:t>
+      </w:r>
+    </w:p>
+    <w:p>
+      <w:pPr>
+        <w:bidi/>
+        <w:rPr>
+          <w:rFonts w:hint="cs"/>
+          <w:rtl/>
+        </w:rPr>
+      </w:pPr>
+      <w:r>
+        <w:rPr>
+          <w:rFonts w:hint="cs"/>
+          <w:rtl/>
+        </w:rPr>
+        <w:t xml:space="preserve">אתר: </w:t>
+      </w:r>
+    </w:p>
+    <w:p>
+      <w:pPr>
+        <w:pStyle w:val="af2"/>
+        <w:numPr>
+          <w:ilvl w:val="0"/>
+          <w:numId w:val="10"/>
+        </w:numPr>
+        <w:bidi/>
+        <w:rPr>
+          <w:rFonts w:hint="cs"/>
+        </w:rPr>
+      </w:pPr>
+      <w:r>
+        <w:rPr>
+          <w:rFonts w:hint="cs"/>
+          <w:rtl/>
+        </w:rPr>
+        <w:t>מציג את הדוחות.</w:t>
+      </w:r>
+    </w:p>
+    <w:p>
+      <w:pPr>
+        <w:pStyle w:val="af2"/>
+        <w:numPr>
+          <w:ilvl w:val="0"/>
+          <w:numId w:val="10"/>
+        </w:numPr>
+        <w:bidi/>
+        <w:rPr>
+          <w:rFonts w:hint="cs"/>
+        </w:rPr>
+      </w:pPr>
+      <w:r>
+        <w:rPr>
+          <w:rFonts w:hint="cs"/>
+          <w:rtl/>
+        </w:rPr>
+        <w:t xml:space="preserve">מייצר </w:t>
+      </w:r>
+      <w:r>
+        <w:rPr>
+          <w:rFonts w:hint="cs"/>
+          <w:rtl/>
+        </w:rPr>
+        <w:t xml:space="preserve">דוח - </w:t>
+      </w:r>
+      <w:r>
+        <w:rPr>
+          <w:rFonts w:hint="cs"/>
+          <w:rtl/>
+        </w:rPr>
+        <w:t>סיכום דוחות.</w:t>
+      </w:r>
+    </w:p>
+    <w:p>
+      <w:pPr>
+        <w:bidi/>
+        <w:rPr>
+          <w:rtl/>
+        </w:rPr>
+      </w:pPr>
+      <w:r>
+        <w:rPr>
+          <w:rFonts w:hint="cs"/>
+          <w:rtl/>
+        </w:rPr>
+        <w:t>סוכן:</w:t>
+      </w:r>
+    </w:p>
+    <w:p>
+      <w:pPr>
+        <w:pStyle w:val="af2"/>
+        <w:numPr>
+          <w:ilvl w:val="0"/>
+          <w:numId w:val="10"/>
+        </w:numPr>
+        <w:bidi/>
+        <w:rPr>
+          <w:rFonts w:hint="cs"/>
+        </w:rPr>
+      </w:pPr>
+      <w:r>
+        <w:rPr>
+          <w:rFonts w:hint="cs"/>
+          <w:rtl/>
+        </w:rPr>
+        <w:t xml:space="preserve">מסניף </w:t>
+      </w:r>
+      <w:proofErr w:type="spellStart"/>
+      <w:r>
+        <w:rPr>
+          <w:rFonts w:hint="cs"/>
+          <w:rtl/>
+        </w:rPr>
+        <w:t>פקטות</w:t>
+      </w:r>
+      <w:proofErr w:type="spellEnd"/>
+      <w:r>
+        <w:rPr>
+          <w:rFonts w:hint="cs"/>
+          <w:rtl/>
+        </w:rPr>
+        <w:t xml:space="preserve"> היוצאות ונכנסות למחשב.</w:t>
+      </w:r>
+    </w:p>
+    <w:p>
+      <w:pPr>
+        <w:pStyle w:val="af2"/>
+        <w:numPr>
+          <w:ilvl w:val="0"/>
+          <w:numId w:val="10"/>
+        </w:numPr>
+        <w:bidi/>
+      </w:pPr>
+      <w:r>
+        <w:rPr>
+          <w:rFonts w:hint="cs"/>
+          <w:rtl/>
+        </w:rPr>
+        <w:t xml:space="preserve">עושה סיכום של כל </w:t>
+      </w:r>
+      <w:proofErr w:type="spellStart"/>
+      <w:r>
+        <w:rPr>
+          <w:rFonts w:hint="cs"/>
+          <w:rtl/>
+        </w:rPr>
+        <w:t>פקטה</w:t>
+      </w:r>
+      <w:proofErr w:type="spellEnd"/>
+      <w:r>
+        <w:rPr>
+          <w:rFonts w:hint="cs"/>
+          <w:rtl/>
+        </w:rPr>
+        <w:t xml:space="preserve"> על פי </w:t>
+      </w:r>
+      <w:r>
+        <w:rPr>
+          <w:rFonts w:hint="cs"/>
+          <w:rtl/>
+        </w:rPr>
+        <w:t>שדות קבועות מראש</w:t>
+      </w:r>
+      <w:r>
+        <w:rPr>
+          <w:rFonts w:hint="cs"/>
+          <w:rtl/>
+        </w:rPr>
+        <w:t>.</w:t>
+      </w:r>
+    </w:p>
+    <w:p>
+      <w:pPr>
+        <w:pStyle w:val="af2"/>
+        <w:numPr>
+          <w:ilvl w:val="0"/>
+          <w:numId w:val="10"/>
+        </w:numPr>
+        <w:bidi/>
+        <w:rPr>
+          <w:rFonts w:hint="cs"/>
+          <w:rtl/>
+        </w:rPr>
+      </w:pPr>
+      <w:r>
+        <w:rPr>
+          <w:rFonts w:hint="cs"/>
+          <w:rtl/>
+        </w:rPr>
+        <w:t>שולח לשרת</w:t>
+      </w:r>
+      <w:r>
+        <w:rPr>
+          <w:rFonts w:hint="cs"/>
+          <w:rtl/>
+        </w:rPr>
+        <w:t xml:space="preserve"> את</w:t>
+      </w:r>
+      <w:r>
+        <w:rPr>
+          <w:rFonts w:hint="cs"/>
+          <w:rtl/>
+        </w:rPr>
+        <w:t xml:space="preserve"> לניתוח כללי</w:t>
+      </w:r>
+      <w:r>
+        <w:rPr>
+          <w:rFonts w:hint="cs"/>
+          <w:rtl/>
+        </w:rPr>
+        <w:t xml:space="preserve"> את </w:t>
+      </w:r>
+      <w:proofErr w:type="spellStart"/>
+      <w:r>
+        <w:rPr>
+          <w:rFonts w:hint="cs"/>
+          <w:rtl/>
+        </w:rPr>
+        <w:t>הפקטה</w:t>
+      </w:r>
+      <w:proofErr w:type="spellEnd"/>
+      <w:r>
+        <w:rPr>
+          <w:rFonts w:hint="cs"/>
+          <w:rtl/>
+        </w:rPr>
+        <w:t xml:space="preserve"> במסוכמת</w:t>
+      </w:r>
+      <w:r>
+        <w:rPr>
+          <w:rFonts w:hint="cs"/>
+          <w:rtl/>
+        </w:rPr>
+        <w:t>.</w:t>
+      </w:r>
+    </w:p>
+    <w:p>
+      <w:pPr>
+        <w:bidi/>
       </w:pPr>
     </w:p>
     <w:p>
@@ -1306,16 +1859,21 @@
     <w:p>
       <w:pPr>
         <w:bidi/>
+        <w:rPr>
+          <w:color w:val="7F7F7F" w:themeColor="text1" w:themeTint="80"/>
+        </w:rPr>
       </w:pPr>
       <w:r>
         <w:rPr>
           <w:b/>
+          <w:color w:val="7F7F7F" w:themeColor="text1" w:themeTint="80"/>
         </w:rPr>
         <w:tab/>
       </w:r>
       <w:r>
         <w:rPr>
           <w:i/>
+          <w:color w:val="7F7F7F" w:themeColor="text1" w:themeTint="80"/>
           <w:rtl/>
         </w:rPr>
         <w:t>תיאור כללי של</w:t>
@@ -1323,6 +1881,7 @@
       <w:r>
         <w:rPr>
           <w:i/>
+          <w:color w:val="7F7F7F" w:themeColor="text1" w:themeTint="80"/>
           <w:rtl/>
         </w:rPr>
         <w:t xml:space="preserve"> קהל היעד של המערכת - מה תפקידם</w:t>
@@ -1331,6 +1890,7 @@
         <w:rPr>
           <w:rFonts w:hint="cs"/>
           <w:i/>
+          <w:color w:val="7F7F7F" w:themeColor="text1" w:themeTint="80"/>
           <w:rtl/>
         </w:rPr>
         <w:t xml:space="preserve">, </w:t>
@@ -1338,6 +1898,7 @@
       <w:r>
         <w:rPr>
           <w:i/>
+          <w:color w:val="7F7F7F" w:themeColor="text1" w:themeTint="80"/>
           <w:rtl/>
         </w:rPr>
         <w:t>נ</w:t>
@@ -1346,6 +1907,7 @@
         <w:rPr>
           <w:rFonts w:hint="cs"/>
           <w:i/>
+          <w:color w:val="7F7F7F" w:themeColor="text1" w:themeTint="80"/>
           <w:rtl/>
         </w:rPr>
         <w:t>י</w:t>
@@ -1353,6 +1915,7 @@
       <w:r>
         <w:rPr>
           <w:i/>
+          <w:color w:val="7F7F7F" w:themeColor="text1" w:themeTint="80"/>
           <w:rtl/>
         </w:rPr>
         <w:t>סיונם, יכולתם ללמוד את ממשק המערכת וכל דבר אחר שישפיע על דרישות המערכת. יתכן יותר מפרופיל אחד של משתמש במערכת, ולכן יש לפרט את כל הסוגים וההשלכות/משמעויות שלהם מבחינת אופי ורקע טכנולוגי או פונקציונלי.</w:t>
@@ -1360,6 +1923,7 @@
       <w:r>
         <w:rPr>
           <w:rFonts w:hint="cs"/>
+          <w:color w:val="7F7F7F" w:themeColor="text1" w:themeTint="80"/>
           <w:rtl/>
         </w:rPr>
         <w:t xml:space="preserve"> ("מי הולך להשתמש במערכת?")</w:t>
@@ -1368,6 +1932,100 @@
     <w:p>
       <w:pPr>
         <w:bidi/>
+        <w:rPr>
+          <w:rtl/>
+        </w:rPr>
+      </w:pPr>
+    </w:p>
+    <w:p>
+      <w:pPr>
+        <w:bidi/>
+        <w:rPr>
+          <w:rtl/>
+        </w:rPr>
+      </w:pPr>
+      <w:r>
+        <w:rPr>
+          <w:rFonts w:hint="cs"/>
+          <w:rtl/>
+        </w:rPr>
+        <w:t>המוצר מיועד לכל ארגון המעוניי</w:t>
+      </w:r>
+      <w:r>
+        <w:rPr>
+          <w:rFonts w:hint="eastAsia"/>
+          <w:rtl/>
+        </w:rPr>
+        <w:t>ן</w:t>
+      </w:r>
+      <w:r>
+        <w:rPr>
+          <w:rFonts w:hint="cs"/>
+          <w:rtl/>
+        </w:rPr>
+        <w:t xml:space="preserve"> לפקח/להשיג מידע על תעוברת הרשת וכל עובד בפרט.</w:t>
+      </w:r>
+    </w:p>
+    <w:p>
+      <w:pPr>
+        <w:bidi/>
+        <w:rPr>
+          <w:rFonts w:hint="cs"/>
+          <w:rtl/>
+        </w:rPr>
+      </w:pPr>
+      <w:r>
+        <w:rPr>
+          <w:rFonts w:hint="cs"/>
+          <w:rtl/>
+        </w:rPr>
+        <w:t xml:space="preserve">דרוש מעט ידע על רשתות. המשתמש מריץ את השרת </w:t>
+      </w:r>
+      <w:r>
+        <w:rPr>
+          <w:rtl/>
+        </w:rPr>
+        <w:t>–</w:t>
+      </w:r>
+      <w:r>
+        <w:rPr>
+          <w:rFonts w:hint="cs"/>
+          <w:rtl/>
+        </w:rPr>
+        <w:t xml:space="preserve"> ביכולתו לבחור פורט אליו הסוכנים יפנו, כל כמה זמן ייצר דוח ובאיזה אופן. סוכן </w:t>
+      </w:r>
+      <w:r>
+        <w:rPr>
+          <w:rtl/>
+        </w:rPr>
+        <w:t>–</w:t>
+      </w:r>
+      <w:r>
+        <w:rPr>
+          <w:rFonts w:hint="cs"/>
+          <w:rtl/>
+        </w:rPr>
+        <w:t xml:space="preserve"> פורט אליו יפנו הסוכנים בשרת, כתובת השרת.</w:t>
+      </w:r>
+    </w:p>
+    <w:p>
+      <w:pPr>
+        <w:bidi/>
+        <w:rPr>
+          <w:rtl/>
+        </w:rPr>
+      </w:pPr>
+      <w:r>
+        <w:rPr>
+          <w:rFonts w:hint="cs"/>
+          <w:rtl/>
+        </w:rPr>
+        <w:t>על פי הגדרות אלו, המשתמש צריך לדעת למצוא את כתובת אינטרנט של השרת, ולדעת באיזה פורט לבחור כך שלא יפגע בתוכנות אחרות.</w:t>
+      </w:r>
+    </w:p>
+    <w:p>
+      <w:pPr>
+        <w:bidi/>
       </w:pPr>
     </w:p>
     <w:p>
@@ -1388,16 +2046,22 @@
     <w:p>
       <w:pPr>
         <w:bidi/>
+        <w:rPr>
+          <w:color w:val="7F7F7F" w:themeColor="text1" w:themeTint="80"/>
+          <w:rtl/>
+        </w:rPr>
       </w:pPr>
       <w:r>
         <w:rPr>
           <w:b/>
+          <w:color w:val="7F7F7F" w:themeColor="text1" w:themeTint="80"/>
         </w:rPr>
         <w:tab/>
       </w:r>
       <w:r>
         <w:rPr>
           <w:i/>
+          <w:color w:val="7F7F7F" w:themeColor="text1" w:themeTint="80"/>
           <w:rtl/>
         </w:rPr>
         <w:t xml:space="preserve">הגבלות ואילוצים עיקריים שצריך לקחת בחשבון בזמן עיצוב המערכת - אילוצי חומרה, סביבת ריצה, זמן ריצה </w:t>
@@ -1406,6 +2070,7 @@
       <w:r>
         <w:rPr>
           <w:i/>
+          <w:color w:val="7F7F7F" w:themeColor="text1" w:themeTint="80"/>
           <w:rtl/>
         </w:rPr>
         <w:t>וכו</w:t>
@@ -1414,6 +2079,7 @@
       <w:r>
         <w:rPr>
           <w:i/>
+          <w:color w:val="7F7F7F" w:themeColor="text1" w:themeTint="80"/>
           <w:rtl/>
         </w:rPr>
         <w:t>'..</w:t>
@@ -1421,12 +2087,14 @@
       <w:r>
         <w:rPr>
           <w:rFonts w:hint="cs"/>
+          <w:color w:val="7F7F7F" w:themeColor="text1" w:themeTint="80"/>
           <w:rtl/>
         </w:rPr>
         <w:t xml:space="preserve">  (למשל </w:t>
       </w:r>
       <w:r>
         <w:rPr>
+          <w:color w:val="7F7F7F" w:themeColor="text1" w:themeTint="80"/>
           <w:rtl/>
         </w:rPr>
         <w:t>–</w:t>
@@ -1434,6 +2102,7 @@
       <w:r>
         <w:rPr>
           <w:rFonts w:hint="cs"/>
+          <w:color w:val="7F7F7F" w:themeColor="text1" w:themeTint="80"/>
           <w:rtl/>
         </w:rPr>
         <w:t xml:space="preserve"> "המערכת דורשת חיבור לאינטרנט" / "המערכת צריכה לתמוך במספר רב של מערכות הפעלה" / "המערכת צריכה לתמוך במספר משתמשים רב") </w:t>
@@ -1442,6 +2111,147 @@
     <w:p>
       <w:pPr>
         <w:bidi/>
+        <w:rPr>
+          <w:rtl/>
+        </w:rPr>
+      </w:pPr>
+    </w:p>
+    <w:p>
+      <w:pPr>
+        <w:bidi/>
+        <w:rPr>
+          <w:rtl/>
+        </w:rPr>
+      </w:pPr>
+      <w:r>
+        <w:rPr>
+          <w:rFonts w:hint="cs"/>
+          <w:rtl/>
+        </w:rPr>
+        <w:t xml:space="preserve">בשביל שהמוצר יעבוד כמו שצריך, דרושים לפחות שתי מחשבים </w:t>
+      </w:r>
+      <w:r>
+        <w:rPr>
+          <w:rtl/>
+        </w:rPr>
+        <w:t>–</w:t>
+      </w:r>
+      <w:r>
+        <w:rPr>
+          <w:rFonts w:hint="cs"/>
+          <w:rtl/>
+        </w:rPr>
+        <w:t xml:space="preserve"> אחד שיריץ את השרת, ואחד שיריץ את הסוכן.</w:t>
+      </w:r>
+    </w:p>
+    <w:p>
+      <w:pPr>
+        <w:bidi/>
+      </w:pPr>
+      <w:r>
+        <w:rPr>
+          <w:rFonts w:hint="cs"/>
+          <w:rtl/>
+        </w:rPr>
+        <w:t>על המחשב</w:t>
+      </w:r>
+      <w:r>
+        <w:rPr>
+          <w:rFonts w:hint="cs"/>
+          <w:rtl/>
+        </w:rPr>
+        <w:t>ים</w:t>
+      </w:r>
+      <w:r>
+        <w:rPr>
+          <w:rFonts w:hint="cs"/>
+          <w:rtl/>
+        </w:rPr>
+        <w:t xml:space="preserve"> דרוש</w:t>
+      </w:r>
+      <w:r>
+        <w:rPr>
+          <w:rFonts w:hint="cs"/>
+          <w:rtl/>
+        </w:rPr>
+        <w:t xml:space="preserve">ה </w:t>
+      </w:r>
+      <w:r>
+        <w:rPr>
+          <w:rFonts w:hint="cs"/>
+          <w:rtl/>
+        </w:rPr>
+        <w:t xml:space="preserve">השפה </w:t>
+      </w:r>
+      <w:proofErr w:type="spellStart"/>
+      <w:r>
+        <w:rPr>
+          <w:rFonts w:hint="cs"/>
+          <w:rtl/>
+        </w:rPr>
+        <w:t>פייתון</w:t>
+      </w:r>
+      <w:proofErr w:type="spellEnd"/>
+      <w:r>
+        <w:rPr>
+          <w:rFonts w:hint="cs"/>
+          <w:rtl/>
+        </w:rPr>
+        <w:t xml:space="preserve"> גרסת </w:t>
+      </w:r>
+      <w:r>
+        <w:t>3.7.4</w:t>
+      </w:r>
+      <w:r>
+        <w:rPr>
+          <w:rFonts w:hint="cs"/>
+          <w:rtl/>
+        </w:rPr>
+        <w:t xml:space="preserve"> לפחות עם הספריות </w:t>
+      </w:r>
+      <w:proofErr w:type="spellStart"/>
+      <w:r>
+        <w:t>os</w:t>
+      </w:r>
+      <w:proofErr w:type="spellEnd"/>
+      <w:r>
+        <w:t xml:space="preserve">, socket, </w:t>
+      </w:r>
+      <w:proofErr w:type="spellStart"/>
+      <w:r>
+        <w:t>json</w:t>
+      </w:r>
+      <w:proofErr w:type="spellEnd"/>
+      <w:r>
+        <w:t xml:space="preserve">, time, threading, </w:t>
+      </w:r>
+      <w:proofErr w:type="spellStart"/>
+      <w:r>
+        <w:t>subprocess</w:t>
+      </w:r>
+      <w:proofErr w:type="spellEnd"/>
+      <w:r>
+        <w:t xml:space="preserve">, sys, requests, re, </w:t>
+      </w:r>
+      <w:proofErr w:type="spellStart"/>
+      <w:r>
+        <w:t>scapy</w:t>
+      </w:r>
+      <w:proofErr w:type="spellEnd"/>
+      <w:r>
+        <w:t>, flask</w:t>
+      </w:r>
+      <w:r>
+        <w:rPr>
+          <w:rFonts w:hint="cs"/>
+          <w:rtl/>
+        </w:rPr>
+        <w:t xml:space="preserve">. לשרת צריך להיות מספר פנוי של פורטים ככמות הסוכנים +1. </w:t>
+      </w:r>
+    </w:p>
+    <w:p>
+      <w:pPr>
+        <w:bidi/>
       </w:pPr>
     </w:p>
     <w:p>
@@ -1462,6 +2272,9 @@
     <w:p>
       <w:pPr>
         <w:bidi/>
+        <w:rPr>
+          <w:color w:val="7F7F7F" w:themeColor="text1" w:themeTint="80"/>
+        </w:rPr>
       </w:pPr>
       <w:r>
         <w:rPr>
@@ -1472,6 +2285,7 @@
       <w:r>
         <w:rPr>
           <w:i/>
+          <w:color w:val="7F7F7F" w:themeColor="text1" w:themeTint="80"/>
           <w:rtl/>
         </w:rPr>
         <w:t>כל הנחה שיש לנו לגבי המערכת וסביבת הריצה שלה, ששינוי שלה עשוי לגרום לשינוי באפיון ובעיצוב - לדוגמא "המערכת תרוץ בסביבת לינוקס" זו הנחה המשפיעה על אפיון ועיצוב המערכת. אם נשנה את זה בהמשך נצטרך לעבור שוב על המסמך ולשנות את אפיון ועיצוב המערכת בהתאם (זה שונה מהסעיף הקודם- אילוצים זה לא משהו שיכול להשתנות, זה משהו שנקבע בתחילת העבודה ומשפיע רק על האפיון הראשוני)</w:t>
@@ -1479,12 +2293,14 @@
       <w:r>
         <w:rPr>
           <w:rFonts w:hint="cs"/>
+          <w:color w:val="7F7F7F" w:themeColor="text1" w:themeTint="80"/>
           <w:rtl/>
         </w:rPr>
         <w:t xml:space="preserve">. אל תתנו להנחות הללו להגביל אתכם בהמשך (אם תגלו שלמשל עדיף בסוף לרוץ מעל וינדוס </w:t>
       </w:r>
       <w:r>
         <w:rPr>
+          <w:color w:val="7F7F7F" w:themeColor="text1" w:themeTint="80"/>
           <w:rtl/>
         </w:rPr>
         <w:t>–</w:t>
@@ -1492,6 +2308,7 @@
       <w:r>
         <w:rPr>
           <w:rFonts w:hint="cs"/>
+          <w:color w:val="7F7F7F" w:themeColor="text1" w:themeTint="80"/>
           <w:rtl/>
         </w:rPr>
         <w:t xml:space="preserve"> עשו זאת).</w:t>
@@ -1505,6 +2322,48 @@
     <w:p>
       <w:pPr>
         <w:bidi/>
+        <w:rPr>
+          <w:rtl/>
+        </w:rPr>
+      </w:pPr>
+      <w:r>
+        <w:rPr>
+          <w:rFonts w:hint="cs"/>
+          <w:rtl/>
+        </w:rPr>
+        <w:lastRenderedPageBreak/>
+        <w:t>המוצר עובד בעיקרו מעל הרשת. הוא נרשם ב</w:t>
+      </w:r>
+      <w:r>
+        <w:t xml:space="preserve"> windows</w:t>
+      </w:r>
+      <w:r>
+        <w:rPr>
+          <w:rFonts w:hint="cs"/>
+          <w:rtl/>
+        </w:rPr>
+        <w:t xml:space="preserve"> אך אני מאמין שיכול לעבוד מעל כל המערכת הפעלה התומכת באילוצים.</w:t>
+      </w:r>
+    </w:p>
+    <w:p>
+      <w:pPr>
+        <w:bidi/>
+        <w:rPr>
+          <w:rFonts w:hint="cs"/>
+          <w:rtl/>
+        </w:rPr>
+      </w:pPr>
+      <w:r>
+        <w:rPr>
+          <w:rFonts w:hint="cs"/>
+          <w:rtl/>
+        </w:rPr>
+        <w:t xml:space="preserve"> </w:t>
+      </w:r>
+    </w:p>
+    <w:p>
+      <w:pPr>
+        <w:bidi/>
       </w:pPr>
       <w:r>
         <w:rPr>
@@ -1524,13 +2383,20 @@
     <w:p>
       <w:pPr>
         <w:bidi/>
-      </w:pPr>
-      <w:r>
+        <w:rPr>
+          <w:color w:val="7F7F7F" w:themeColor="text1" w:themeTint="80"/>
+        </w:rPr>
+      </w:pPr>
+      <w:r>
+        <w:rPr>
+          <w:color w:val="7F7F7F" w:themeColor="text1" w:themeTint="80"/>
+        </w:rPr>
         <w:tab/>
       </w:r>
       <w:r>
         <w:rPr>
           <w:i/>
+          <w:color w:val="7F7F7F" w:themeColor="text1" w:themeTint="80"/>
           <w:rtl/>
         </w:rPr>
         <w:t>במידה וידוע לכם על מוצרים קיימים כיום (אתרים, תוכנות, אפליקציות וכו') שנותנים פתרון דומה (גם אם חלקי) לרעיון שלכם - קשרו אליהם כאן או תארו אותם בקצרה. התמקדו באופן שבו הם פותרים או מתייח</w:t>
@@ -1538,6 +2404,7 @@
       <w:r>
         <w:rPr>
           <w:i/>
+          <w:color w:val="7F7F7F" w:themeColor="text1" w:themeTint="80"/>
           <w:rtl/>
         </w:rPr>
         <w:t>סים לסוגיות דומות לאלו שבחרתם, מה הפיצ'רים העיקריים שהם מציעים</w:t>
@@ -1546,6 +2413,7 @@
         <w:rPr>
           <w:rFonts w:hint="cs"/>
           <w:i/>
+          <w:color w:val="7F7F7F" w:themeColor="text1" w:themeTint="80"/>
           <w:rtl/>
         </w:rPr>
         <w:t xml:space="preserve"> ובמה הם שונים מהמוצר שלכם.</w:t>
@@ -1560,36 +2428,19 @@
       <w:pPr>
         <w:bidi/>
       </w:pPr>
-    </w:p>
-    <w:p>
-      <w:pPr>
-        <w:bidi/>
-      </w:pPr>
-    </w:p>
-    <w:p>
-      <w:pPr>
-        <w:bidi/>
-      </w:pPr>
-    </w:p>
-    <w:p>
-      <w:pPr>
-        <w:bidi/>
-      </w:pPr>
-    </w:p>
-    <w:p>
-      <w:pPr>
-        <w:bidi/>
-      </w:pPr>
-    </w:p>
-    <w:p>
-      <w:pPr>
-        <w:bidi/>
-      </w:pPr>
-    </w:p>
-    <w:p>
-      <w:pPr>
-        <w:bidi/>
-      </w:pPr>
+      <w:r>
+        <w:t>https://www.solarwinds.com/netflow-traffic-analyzer/use-cases/network-traffic-analysis</w:t>
+      </w:r>
+    </w:p>
+    <w:p>
+      <w:pPr>
+        <w:bidi/>
+      </w:pPr>
+      <w:proofErr w:type="spellStart"/>
+      <w:r>
+        <w:t>wireshark</w:t>
+      </w:r>
+      <w:proofErr w:type="spellEnd"/>
     </w:p>
     <w:p>
       <w:pPr>
@@ -1768,6 +2619,8 @@
           <w:iCs/>
         </w:rPr>
       </w:pPr>
+      <w:bookmarkStart w:id="0" w:name="_GoBack"/>
+      <w:bookmarkEnd w:id="0"/>
       <w:r>
         <w:rPr>
           <w:iCs/>
@@ -2085,7 +2938,7 @@
         </w:rPr>
         <w:t xml:space="preserve">ניתן (ואף רצוי) להציג את הדרישות הפונקציונליות בפורמט של </w:t>
       </w:r>
-      <w:hyperlink r:id="rId9">
+      <w:hyperlink r:id="rId8">
         <w:r>
           <w:rPr>
             <w:i/>
@@ -2097,7 +2950,7 @@
           <w:t>תרחיש</w:t>
         </w:r>
       </w:hyperlink>
-      <w:hyperlink r:id="rId10">
+      <w:hyperlink r:id="rId9">
         <w:r>
           <w:rPr>
             <w:i/>
@@ -2109,7 +2962,7 @@
           <w:t xml:space="preserve"> </w:t>
         </w:r>
       </w:hyperlink>
-      <w:hyperlink r:id="rId11">
+      <w:hyperlink r:id="rId10">
         <w:r>
           <w:rPr>
             <w:i/>
@@ -2121,7 +2974,7 @@
           <w:t>שימוש</w:t>
         </w:r>
       </w:hyperlink>
-      <w:hyperlink r:id="rId12">
+      <w:hyperlink r:id="rId11">
         <w:r>
           <w:rPr>
             <w:i/>
@@ -2133,7 +2986,7 @@
           <w:t xml:space="preserve"> (</w:t>
         </w:r>
       </w:hyperlink>
-      <w:hyperlink r:id="rId13">
+      <w:hyperlink r:id="rId12">
         <w:r>
           <w:rPr>
             <w:i/>
@@ -2144,7 +2997,7 @@
           <w:t>use</w:t>
         </w:r>
       </w:hyperlink>
-      <w:hyperlink r:id="rId14">
+      <w:hyperlink r:id="rId13">
         <w:r>
           <w:rPr>
             <w:i/>
@@ -2155,7 +3008,7 @@
           <w:t xml:space="preserve"> </w:t>
         </w:r>
       </w:hyperlink>
-      <w:hyperlink r:id="rId15">
+      <w:hyperlink r:id="rId14">
         <w:r>
           <w:rPr>
             <w:i/>
@@ -2166,7 +3019,7 @@
           <w:t>case</w:t>
         </w:r>
       </w:hyperlink>
-      <w:hyperlink r:id="rId16">
+      <w:hyperlink r:id="rId15">
         <w:r>
           <w:rPr>
             <w:i/>
@@ -2900,7 +3753,7 @@
       </w:r>
     </w:p>
     <w:sectPr>
-      <w:headerReference w:type="default" r:id="rId17"/>
+      <w:headerReference w:type="default" r:id="rId16"/>
       <w:pgSz w:w="12240" w:h="15840"/>
       <w:pgMar w:top="1440" w:right="1440" w:bottom="1440" w:left="1440" w:header="720" w:footer="720" w:gutter="0"/>
       <w:cols w:space="720"/>
@@ -2912,7 +3765,7 @@
 </file>
 
 <file path=word/endnotes.xml><?xml version="1.0" encoding="utf-8"?>
-<w:endnotes xmlns:wpc="http://schemas.microsoft.com/office/word/2010/wordprocessingCanvas" xmlns:mc="http://schemas.openxmlformats.org/markup-compatibility/2006" xmlns:o="urn:schemas-microsoft-com:office:office" xmlns:r="http://schemas.openxmlformats.org/officeDocument/2006/relationships" xmlns:m="http://schemas.openxmlformats.org/officeDocument/2006/math" xmlns:v="urn:schemas-microsoft-com:vml" xmlns:wp14="http://schemas.microsoft.com/office/word/2010/wordprocessingDrawing" xmlns:wp="http://schemas.openxmlformats.org/drawingml/2006/wordprocessingDrawing" xmlns:w10="urn:schemas-microsoft-com:office:word" xmlns:w="http://schemas.openxmlformats.org/wordprocessingml/2006/main" xmlns:w14="http://schemas.microsoft.com/office/word/2010/wordml" xmlns:wpg="http://schemas.microsoft.com/office/word/2010/wordprocessingGroup" xmlns:wpi="http://schemas.microsoft.com/office/word/2010/wordprocessingInk" xmlns:wne="http://schemas.microsoft.com/office/word/2006/wordml" xmlns:wps="http://schemas.microsoft.com/office/word/2010/wordprocessingShape" mc:Ignorable="w14 wp14">
+<w:endnotes xmlns:wpc="http://schemas.microsoft.com/office/word/2010/wordprocessingCanvas" xmlns:cx="http://schemas.microsoft.com/office/drawing/2014/chartex" xmlns:mc="http://schemas.openxmlformats.org/markup-compatibility/2006" xmlns:o="urn:schemas-microsoft-com:office:office" xmlns:r="http://schemas.openxmlformats.org/officeDocument/2006/relationships" xmlns:m="http://schemas.openxmlformats.org/officeDocument/2006/math" xmlns:v="urn:schemas-microsoft-com:vml" xmlns:wp14="http://schemas.microsoft.com/office/word/2010/wordprocessingDrawing" xmlns:wp="http://schemas.openxmlformats.org/drawingml/2006/wordprocessingDrawing" xmlns:w10="urn:schemas-microsoft-com:office:word" xmlns:w="http://schemas.openxmlformats.org/wordprocessingml/2006/main" xmlns:w14="http://schemas.microsoft.com/office/word/2010/wordml" xmlns:w15="http://schemas.microsoft.com/office/word/2012/wordml" xmlns:w16se="http://schemas.microsoft.com/office/word/2015/wordml/symex" xmlns:wpg="http://schemas.microsoft.com/office/word/2010/wordprocessingGroup" xmlns:wpi="http://schemas.microsoft.com/office/word/2010/wordprocessingInk" xmlns:wne="http://schemas.microsoft.com/office/word/2006/wordml" xmlns:wps="http://schemas.microsoft.com/office/word/2010/wordprocessingShape" mc:Ignorable="w14 w15 w16se wp14">
   <w:endnote w:type="separator" w:id="-1">
     <w:p>
       <w:pPr>
@@ -2937,7 +3790,7 @@
 </file>
 
 <file path=word/footnotes.xml><?xml version="1.0" encoding="utf-8"?>
-<w:footnotes xmlns:wpc="http://schemas.microsoft.com/office/word/2010/wordprocessingCanvas" xmlns:mc="http://schemas.openxmlformats.org/markup-compatibility/2006" xmlns:o="urn:schemas-microsoft-com:office:office" xmlns:r="http://schemas.openxmlformats.org/officeDocument/2006/relationships" xmlns:m="http://schemas.openxmlformats.org/officeDocument/2006/math" xmlns:v="urn:schemas-microsoft-com:vml" xmlns:wp14="http://schemas.microsoft.com/office/word/2010/wordprocessingDrawing" xmlns:wp="http://schemas.openxmlformats.org/drawingml/2006/wordprocessingDrawing" xmlns:w10="urn:schemas-microsoft-com:office:word" xmlns:w="http://schemas.openxmlformats.org/wordprocessingml/2006/main" xmlns:w14="http://schemas.microsoft.com/office/word/2010/wordml" xmlns:wpg="http://schemas.microsoft.com/office/word/2010/wordprocessingGroup" xmlns:wpi="http://schemas.microsoft.com/office/word/2010/wordprocessingInk" xmlns:wne="http://schemas.microsoft.com/office/word/2006/wordml" xmlns:wps="http://schemas.microsoft.com/office/word/2010/wordprocessingShape" mc:Ignorable="w14 wp14">
+<w:footnotes xmlns:wpc="http://schemas.microsoft.com/office/word/2010/wordprocessingCanvas" xmlns:cx="http://schemas.microsoft.com/office/drawing/2014/chartex" xmlns:mc="http://schemas.openxmlformats.org/markup-compatibility/2006" xmlns:o="urn:schemas-microsoft-com:office:office" xmlns:r="http://schemas.openxmlformats.org/officeDocument/2006/relationships" xmlns:m="http://schemas.openxmlformats.org/officeDocument/2006/math" xmlns:v="urn:schemas-microsoft-com:vml" xmlns:wp14="http://schemas.microsoft.com/office/word/2010/wordprocessingDrawing" xmlns:wp="http://schemas.openxmlformats.org/drawingml/2006/wordprocessingDrawing" xmlns:w10="urn:schemas-microsoft-com:office:word" xmlns:w="http://schemas.openxmlformats.org/wordprocessingml/2006/main" xmlns:w14="http://schemas.microsoft.com/office/word/2010/wordml" xmlns:w15="http://schemas.microsoft.com/office/word/2012/wordml" xmlns:w16se="http://schemas.microsoft.com/office/word/2015/wordml/symex" xmlns:wpg="http://schemas.microsoft.com/office/word/2010/wordprocessingGroup" xmlns:wpi="http://schemas.microsoft.com/office/word/2010/wordprocessingInk" xmlns:wne="http://schemas.microsoft.com/office/word/2006/wordml" xmlns:wps="http://schemas.microsoft.com/office/word/2010/wordprocessingShape" mc:Ignorable="w14 w15 w16se wp14">
   <w:footnote w:type="separator" w:id="-1">
     <w:p>
       <w:pPr>
@@ -2962,7 +3815,7 @@
 </file>
 
 <file path=word/header1.xml><?xml version="1.0" encoding="utf-8"?>
-<w:hdr xmlns:wpc="http://schemas.microsoft.com/office/word/2010/wordprocessingCanvas" xmlns:mc="http://schemas.openxmlformats.org/markup-compatibility/2006" xmlns:o="urn:schemas-microsoft-com:office:office" xmlns:r="http://schemas.openxmlformats.org/officeDocument/2006/relationships" xmlns:m="http://schemas.openxmlformats.org/officeDocument/2006/math" xmlns:v="urn:schemas-microsoft-com:vml" xmlns:wp14="http://schemas.microsoft.com/office/word/2010/wordprocessingDrawing" xmlns:wp="http://schemas.openxmlformats.org/drawingml/2006/wordprocessingDrawing" xmlns:w10="urn:schemas-microsoft-com:office:word" xmlns:w="http://schemas.openxmlformats.org/wordprocessingml/2006/main" xmlns:w14="http://schemas.microsoft.com/office/word/2010/wordml" xmlns:wpg="http://schemas.microsoft.com/office/word/2010/wordprocessingGroup" xmlns:wpi="http://schemas.microsoft.com/office/word/2010/wordprocessingInk" xmlns:wne="http://schemas.microsoft.com/office/word/2006/wordml" xmlns:wps="http://schemas.microsoft.com/office/word/2010/wordprocessingShape" mc:Ignorable="w14 wp14">
+<w:hdr xmlns:wpc="http://schemas.microsoft.com/office/word/2010/wordprocessingCanvas" xmlns:cx="http://schemas.microsoft.com/office/drawing/2014/chartex" xmlns:mc="http://schemas.openxmlformats.org/markup-compatibility/2006" xmlns:o="urn:schemas-microsoft-com:office:office" xmlns:r="http://schemas.openxmlformats.org/officeDocument/2006/relationships" xmlns:m="http://schemas.openxmlformats.org/officeDocument/2006/math" xmlns:v="urn:schemas-microsoft-com:vml" xmlns:wp14="http://schemas.microsoft.com/office/word/2010/wordprocessingDrawing" xmlns:wp="http://schemas.openxmlformats.org/drawingml/2006/wordprocessingDrawing" xmlns:w10="urn:schemas-microsoft-com:office:word" xmlns:w="http://schemas.openxmlformats.org/wordprocessingml/2006/main" xmlns:w14="http://schemas.microsoft.com/office/word/2010/wordml" xmlns:w15="http://schemas.microsoft.com/office/word/2012/wordml" xmlns:w16se="http://schemas.microsoft.com/office/word/2015/wordml/symex" xmlns:wpg="http://schemas.microsoft.com/office/word/2010/wordprocessingGroup" xmlns:wpi="http://schemas.microsoft.com/office/word/2010/wordprocessingInk" xmlns:wne="http://schemas.microsoft.com/office/word/2006/wordml" xmlns:wps="http://schemas.microsoft.com/office/word/2010/wordprocessingShape" mc:Ignorable="w14 w15 w16se wp14">
   <w:p>
     <w:pPr>
       <w:pStyle w:val="ac"/>
@@ -3086,8 +3939,8 @@
 </file>
 
 <file path=word/numbering.xml><?xml version="1.0" encoding="utf-8"?>
-<w:numbering xmlns:wpc="http://schemas.microsoft.com/office/word/2010/wordprocessingCanvas" xmlns:mc="http://schemas.openxmlformats.org/markup-compatibility/2006" xmlns:o="urn:schemas-microsoft-com:office:office" xmlns:r="http://schemas.openxmlformats.org/officeDocument/2006/relationships" xmlns:m="http://schemas.openxmlformats.org/officeDocument/2006/math" xmlns:v="urn:schemas-microsoft-com:vml" xmlns:wp14="http://schemas.microsoft.com/office/word/2010/wordprocessingDrawing" xmlns:wp="http://schemas.openxmlformats.org/drawingml/2006/wordprocessingDrawing" xmlns:w10="urn:schemas-microsoft-com:office:word" xmlns:w="http://schemas.openxmlformats.org/wordprocessingml/2006/main" xmlns:w14="http://schemas.microsoft.com/office/word/2010/wordml" xmlns:wpg="http://schemas.microsoft.com/office/word/2010/wordprocessingGroup" xmlns:wpi="http://schemas.microsoft.com/office/word/2010/wordprocessingInk" xmlns:wne="http://schemas.microsoft.com/office/word/2006/wordml" xmlns:wps="http://schemas.microsoft.com/office/word/2010/wordprocessingShape" mc:Ignorable="w14 wp14">
-  <w:abstractNum w:abstractNumId="0">
+<w:numbering xmlns:wpc="http://schemas.microsoft.com/office/word/2010/wordprocessingCanvas" xmlns:cx="http://schemas.microsoft.com/office/drawing/2014/chartex" xmlns:mc="http://schemas.openxmlformats.org/markup-compatibility/2006" xmlns:o="urn:schemas-microsoft-com:office:office" xmlns:r="http://schemas.openxmlformats.org/officeDocument/2006/relationships" xmlns:m="http://schemas.openxmlformats.org/officeDocument/2006/math" xmlns:v="urn:schemas-microsoft-com:vml" xmlns:wp14="http://schemas.microsoft.com/office/word/2010/wordprocessingDrawing" xmlns:wp="http://schemas.openxmlformats.org/drawingml/2006/wordprocessingDrawing" xmlns:w10="urn:schemas-microsoft-com:office:word" xmlns:w="http://schemas.openxmlformats.org/wordprocessingml/2006/main" xmlns:w14="http://schemas.microsoft.com/office/word/2010/wordml" xmlns:w15="http://schemas.microsoft.com/office/word/2012/wordml" xmlns:w16se="http://schemas.microsoft.com/office/word/2015/wordml/symex" xmlns:wpg="http://schemas.microsoft.com/office/word/2010/wordprocessingGroup" xmlns:wpi="http://schemas.microsoft.com/office/word/2010/wordprocessingInk" xmlns:wne="http://schemas.microsoft.com/office/word/2006/wordml" xmlns:wps="http://schemas.microsoft.com/office/word/2010/wordprocessingShape" mc:Ignorable="w14 w15 w16se wp14">
+  <w:abstractNum w:abstractNumId="0" w15:restartNumberingAfterBreak="0">
     <w:nsid w:val="244D44BC"/>
     <w:multiLevelType w:val="multilevel"/>
     <w:tmpl w:val="4704C298"/>
@@ -3200,7 +4053,7 @@
       </w:rPr>
     </w:lvl>
   </w:abstractNum>
-  <w:abstractNum w:abstractNumId="1">
+  <w:abstractNum w:abstractNumId="1" w15:restartNumberingAfterBreak="0">
     <w:nsid w:val="25A30B8A"/>
     <w:multiLevelType w:val="multilevel"/>
     <w:tmpl w:val="C8E44790"/>
@@ -3313,7 +4166,7 @@
       </w:rPr>
     </w:lvl>
   </w:abstractNum>
-  <w:abstractNum w:abstractNumId="2">
+  <w:abstractNum w:abstractNumId="2" w15:restartNumberingAfterBreak="0">
     <w:nsid w:val="33980285"/>
     <w:multiLevelType w:val="multilevel"/>
     <w:tmpl w:val="8AFEC326"/>
@@ -3426,7 +4279,7 @@
       </w:rPr>
     </w:lvl>
   </w:abstractNum>
-  <w:abstractNum w:abstractNumId="3">
+  <w:abstractNum w:abstractNumId="3" w15:restartNumberingAfterBreak="0">
     <w:nsid w:val="34ED1E34"/>
     <w:multiLevelType w:val="multilevel"/>
     <w:tmpl w:val="E99C9470"/>
@@ -3539,7 +4392,120 @@
       </w:rPr>
     </w:lvl>
   </w:abstractNum>
-  <w:abstractNum w:abstractNumId="4">
+  <w:abstractNum w:abstractNumId="4" w15:restartNumberingAfterBreak="0">
+    <w:nsid w:val="51CB28F4"/>
+    <w:multiLevelType w:val="hybridMultilevel"/>
+    <w:tmpl w:val="31E6D1A8"/>
+    <w:lvl w:ilvl="0" w:tplc="CEC2A6DE">
+      <w:start w:val="1"/>
+      <w:numFmt w:val="bullet"/>
+      <w:lvlText w:val=""/>
+      <w:lvlJc w:val="left"/>
+      <w:pPr>
+        <w:ind w:left="720" w:hanging="360"/>
+      </w:pPr>
+      <w:rPr>
+        <w:rFonts w:ascii="Symbol" w:eastAsia="Arial" w:hAnsi="Symbol" w:cs="Arial" w:hint="default"/>
+      </w:rPr>
+    </w:lvl>
+    <w:lvl w:ilvl="1" w:tplc="04090003" w:tentative="1">
+      <w:start w:val="1"/>
+      <w:numFmt w:val="bullet"/>
+      <w:lvlText w:val="o"/>
+      <w:lvlJc w:val="left"/>
+      <w:pPr>
+        <w:ind w:left="1440" w:hanging="360"/>
+      </w:pPr>
+      <w:rPr>
+        <w:rFonts w:ascii="Courier New" w:hAnsi="Courier New" w:cs="Courier New" w:hint="default"/>
+      </w:rPr>
+    </w:lvl>
+    <w:lvl w:ilvl="2" w:tplc="04090005" w:tentative="1">
+      <w:start w:val="1"/>
+      <w:numFmt w:val="bullet"/>
+      <w:lvlText w:val=""/>
+      <w:lvlJc w:val="left"/>
+      <w:pPr>
+        <w:ind w:left="2160" w:hanging="360"/>
+      </w:pPr>
+      <w:rPr>
+        <w:rFonts w:ascii="Wingdings" w:hAnsi="Wingdings" w:hint="default"/>
+      </w:rPr>
+    </w:lvl>
+    <w:lvl w:ilvl="3" w:tplc="04090001" w:tentative="1">
+      <w:start w:val="1"/>
+      <w:numFmt w:val="bullet"/>
+      <w:lvlText w:val=""/>
+      <w:lvlJc w:val="left"/>
+      <w:pPr>
+        <w:ind w:left="2880" w:hanging="360"/>
+      </w:pPr>
+      <w:rPr>
+        <w:rFonts w:ascii="Symbol" w:hAnsi="Symbol" w:hint="default"/>
+      </w:rPr>
+    </w:lvl>
+    <w:lvl w:ilvl="4" w:tplc="04090003" w:tentative="1">
+      <w:start w:val="1"/>
+      <w:numFmt w:val="bullet"/>
+      <w:lvlText w:val="o"/>
+      <w:lvlJc w:val="left"/>
+      <w:pPr>
+        <w:ind w:left="3600" w:hanging="360"/>
+      </w:pPr>
+      <w:rPr>
+        <w:rFonts w:ascii="Courier New" w:hAnsi="Courier New" w:cs="Courier New" w:hint="default"/>
+      </w:rPr>
+    </w:lvl>
+    <w:lvl w:ilvl="5" w:tplc="04090005" w:tentative="1">
+      <w:start w:val="1"/>
+      <w:numFmt w:val="bullet"/>
+      <w:lvlText w:val=""/>
+      <w:lvlJc w:val="left"/>
+      <w:pPr>
+        <w:ind w:left="4320" w:hanging="360"/>
+      </w:pPr>
+      <w:rPr>
+        <w:rFonts w:ascii="Wingdings" w:hAnsi="Wingdings" w:hint="default"/>
+      </w:rPr>
+    </w:lvl>
+    <w:lvl w:ilvl="6" w:tplc="04090001" w:tentative="1">
+      <w:start w:val="1"/>
+      <w:numFmt w:val="bullet"/>
+      <w:lvlText w:val=""/>
+      <w:lvlJc w:val="left"/>
+      <w:pPr>
+        <w:ind w:left="5040" w:hanging="360"/>
+      </w:pPr>
+      <w:rPr>
+        <w:rFonts w:ascii="Symbol" w:hAnsi="Symbol" w:hint="default"/>
+      </w:rPr>
+    </w:lvl>
+    <w:lvl w:ilvl="7" w:tplc="04090003" w:tentative="1">
+      <w:start w:val="1"/>
+      <w:numFmt w:val="bullet"/>
+      <w:lvlText w:val="o"/>
+      <w:lvlJc w:val="left"/>
+      <w:pPr>
+        <w:ind w:left="5760" w:hanging="360"/>
+      </w:pPr>
+      <w:rPr>
+        <w:rFonts w:ascii="Courier New" w:hAnsi="Courier New" w:cs="Courier New" w:hint="default"/>
+      </w:rPr>
+    </w:lvl>
+    <w:lvl w:ilvl="8" w:tplc="04090005" w:tentative="1">
+      <w:start w:val="1"/>
+      <w:numFmt w:val="bullet"/>
+      <w:lvlText w:val=""/>
+      <w:lvlJc w:val="left"/>
+      <w:pPr>
+        <w:ind w:left="6480" w:hanging="360"/>
+      </w:pPr>
+      <w:rPr>
+        <w:rFonts w:ascii="Wingdings" w:hAnsi="Wingdings" w:hint="default"/>
+      </w:rPr>
+    </w:lvl>
+  </w:abstractNum>
+  <w:abstractNum w:abstractNumId="5" w15:restartNumberingAfterBreak="0">
     <w:nsid w:val="593215C8"/>
     <w:multiLevelType w:val="multilevel"/>
     <w:tmpl w:val="98AC8686"/>
@@ -3652,7 +4618,7 @@
       </w:rPr>
     </w:lvl>
   </w:abstractNum>
-  <w:abstractNum w:abstractNumId="5">
+  <w:abstractNum w:abstractNumId="6" w15:restartNumberingAfterBreak="0">
     <w:nsid w:val="6D424460"/>
     <w:multiLevelType w:val="multilevel"/>
     <w:tmpl w:val="961400BA"/>
@@ -3765,7 +4731,96 @@
       </w:rPr>
     </w:lvl>
   </w:abstractNum>
-  <w:abstractNum w:abstractNumId="6">
+  <w:abstractNum w:abstractNumId="7" w15:restartNumberingAfterBreak="0">
+    <w:nsid w:val="72E33C3E"/>
+    <w:multiLevelType w:val="hybridMultilevel"/>
+    <w:tmpl w:val="7C925B12"/>
+    <w:lvl w:ilvl="0" w:tplc="70FC0762">
+      <w:start w:val="1"/>
+      <w:numFmt w:val="decimal"/>
+      <w:lvlText w:val="%1"/>
+      <w:lvlJc w:val="left"/>
+      <w:pPr>
+        <w:ind w:left="720" w:hanging="360"/>
+      </w:pPr>
+      <w:rPr>
+        <w:rFonts w:hint="default"/>
+      </w:rPr>
+    </w:lvl>
+    <w:lvl w:ilvl="1" w:tplc="04090019" w:tentative="1">
+      <w:start w:val="1"/>
+      <w:numFmt w:val="lowerLetter"/>
+      <w:lvlText w:val="%2."/>
+      <w:lvlJc w:val="left"/>
+      <w:pPr>
+        <w:ind w:left="1440" w:hanging="360"/>
+      </w:pPr>
+    </w:lvl>
+    <w:lvl w:ilvl="2" w:tplc="0409001B" w:tentative="1">
+      <w:start w:val="1"/>
+      <w:numFmt w:val="lowerRoman"/>
+      <w:lvlText w:val="%3."/>
+      <w:lvlJc w:val="right"/>
+      <w:pPr>
+        <w:ind w:left="2160" w:hanging="180"/>
+      </w:pPr>
+    </w:lvl>
+    <w:lvl w:ilvl="3" w:tplc="0409000F" w:tentative="1">
+      <w:start w:val="1"/>
+      <w:numFmt w:val="decimal"/>
+      <w:lvlText w:val="%4."/>
+      <w:lvlJc w:val="left"/>
+      <w:pPr>
+        <w:ind w:left="2880" w:hanging="360"/>
+      </w:pPr>
+    </w:lvl>
+    <w:lvl w:ilvl="4" w:tplc="04090019" w:tentative="1">
+      <w:start w:val="1"/>
+      <w:numFmt w:val="lowerLetter"/>
+      <w:lvlText w:val="%5."/>
+      <w:lvlJc w:val="left"/>
+      <w:pPr>
+        <w:ind w:left="3600" w:hanging="360"/>
+      </w:pPr>
+    </w:lvl>
+    <w:lvl w:ilvl="5" w:tplc="0409001B" w:tentative="1">
+      <w:start w:val="1"/>
+      <w:numFmt w:val="lowerRoman"/>
+      <w:lvlText w:val="%6."/>
+      <w:lvlJc w:val="right"/>
+      <w:pPr>
+        <w:ind w:left="4320" w:hanging="180"/>
+      </w:pPr>
+    </w:lvl>
+    <w:lvl w:ilvl="6" w:tplc="0409000F" w:tentative="1">
+      <w:start w:val="1"/>
+      <w:numFmt w:val="decimal"/>
+      <w:lvlText w:val="%7."/>
+      <w:lvlJc w:val="left"/>
+      <w:pPr>
+        <w:ind w:left="5040" w:hanging="360"/>
+      </w:pPr>
+    </w:lvl>
+    <w:lvl w:ilvl="7" w:tplc="04090019" w:tentative="1">
+      <w:start w:val="1"/>
+      <w:numFmt w:val="lowerLetter"/>
+      <w:lvlText w:val="%8."/>
+      <w:lvlJc w:val="left"/>
+      <w:pPr>
+        <w:ind w:left="5760" w:hanging="360"/>
+      </w:pPr>
+    </w:lvl>
+    <w:lvl w:ilvl="8" w:tplc="0409001B" w:tentative="1">
+      <w:start w:val="1"/>
+      <w:numFmt w:val="lowerRoman"/>
+      <w:lvlText w:val="%9."/>
+      <w:lvlJc w:val="right"/>
+      <w:pPr>
+        <w:ind w:left="6480" w:hanging="180"/>
+      </w:pPr>
+    </w:lvl>
+  </w:abstractNum>
+  <w:abstractNum w:abstractNumId="8" w15:restartNumberingAfterBreak="0">
     <w:nsid w:val="7A276E76"/>
     <w:multiLevelType w:val="multilevel"/>
     <w:tmpl w:val="C5947A04"/>
@@ -3878,7 +4933,7 @@
       </w:rPr>
     </w:lvl>
   </w:abstractNum>
-  <w:abstractNum w:abstractNumId="7">
+  <w:abstractNum w:abstractNumId="9" w15:restartNumberingAfterBreak="0">
     <w:nsid w:val="7D7128FF"/>
     <w:multiLevelType w:val="multilevel"/>
     <w:tmpl w:val="034A8164"/>
@@ -3992,34 +5047,40 @@
     </w:lvl>
   </w:abstractNum>
   <w:num w:numId="1">
-    <w:abstractNumId w:val="5"/>
+    <w:abstractNumId w:val="6"/>
   </w:num>
   <w:num w:numId="2">
     <w:abstractNumId w:val="1"/>
   </w:num>
   <w:num w:numId="3">
-    <w:abstractNumId w:val="4"/>
+    <w:abstractNumId w:val="5"/>
   </w:num>
   <w:num w:numId="4">
     <w:abstractNumId w:val="3"/>
   </w:num>
   <w:num w:numId="5">
-    <w:abstractNumId w:val="7"/>
+    <w:abstractNumId w:val="9"/>
   </w:num>
   <w:num w:numId="6">
     <w:abstractNumId w:val="0"/>
   </w:num>
   <w:num w:numId="7">
-    <w:abstractNumId w:val="6"/>
+    <w:abstractNumId w:val="8"/>
   </w:num>
   <w:num w:numId="8">
     <w:abstractNumId w:val="2"/>
+  </w:num>
+  <w:num w:numId="9">
+    <w:abstractNumId w:val="7"/>
+  </w:num>
+  <w:num w:numId="10">
+    <w:abstractNumId w:val="4"/>
   </w:num>
 </w:numbering>
 </file>
 
 <file path=word/styles.xml><?xml version="1.0" encoding="utf-8"?>
-<w:styles xmlns:mc="http://schemas.openxmlformats.org/markup-compatibility/2006" xmlns:r="http://schemas.openxmlformats.org/officeDocument/2006/relationships" xmlns:w="http://schemas.openxmlformats.org/wordprocessingml/2006/main" xmlns:w14="http://schemas.microsoft.com/office/word/2010/wordml" mc:Ignorable="w14">
+<w:styles xmlns:mc="http://schemas.openxmlformats.org/markup-compatibility/2006" xmlns:r="http://schemas.openxmlformats.org/officeDocument/2006/relationships" xmlns:w="http://schemas.openxmlformats.org/wordprocessingml/2006/main" xmlns:w14="http://schemas.microsoft.com/office/word/2010/wordml" xmlns:w15="http://schemas.microsoft.com/office/word/2012/wordml" xmlns:w16se="http://schemas.microsoft.com/office/word/2015/wordml/symex" mc:Ignorable="w14 w15 w16se">
   <w:docDefaults>
     <w:rPrDefault>
       <w:rPr>
@@ -4035,144 +5096,378 @@
       </w:pPr>
     </w:pPrDefault>
   </w:docDefaults>
-  <w:latentStyles w:defLockedState="0" w:defUIPriority="99" w:defSemiHidden="1" w:defUnhideWhenUsed="1" w:defQFormat="0" w:count="267">
-    <w:lsdException w:name="Normal" w:semiHidden="0" w:uiPriority="0" w:unhideWhenUsed="0" w:qFormat="1"/>
-    <w:lsdException w:name="heading 1" w:semiHidden="0" w:uiPriority="9" w:unhideWhenUsed="0" w:qFormat="1"/>
-    <w:lsdException w:name="heading 2" w:uiPriority="9" w:qFormat="1"/>
-    <w:lsdException w:name="heading 3" w:uiPriority="9" w:qFormat="1"/>
-    <w:lsdException w:name="heading 4" w:uiPriority="9" w:qFormat="1"/>
-    <w:lsdException w:name="heading 5" w:uiPriority="9" w:qFormat="1"/>
-    <w:lsdException w:name="heading 6" w:uiPriority="9" w:qFormat="1"/>
-    <w:lsdException w:name="heading 7" w:uiPriority="9" w:qFormat="1"/>
-    <w:lsdException w:name="heading 8" w:uiPriority="9" w:qFormat="1"/>
-    <w:lsdException w:name="heading 9" w:uiPriority="9" w:qFormat="1"/>
-    <w:lsdException w:name="toc 1" w:uiPriority="39"/>
-    <w:lsdException w:name="toc 2" w:uiPriority="39"/>
-    <w:lsdException w:name="toc 3" w:uiPriority="39"/>
-    <w:lsdException w:name="toc 4" w:uiPriority="39"/>
-    <w:lsdException w:name="toc 5" w:uiPriority="39"/>
-    <w:lsdException w:name="toc 6" w:uiPriority="39"/>
-    <w:lsdException w:name="toc 7" w:uiPriority="39"/>
-    <w:lsdException w:name="toc 8" w:uiPriority="39"/>
-    <w:lsdException w:name="toc 9" w:uiPriority="39"/>
-    <w:lsdException w:name="caption" w:uiPriority="35" w:qFormat="1"/>
-    <w:lsdException w:name="Title" w:semiHidden="0" w:uiPriority="10" w:unhideWhenUsed="0" w:qFormat="1"/>
-    <w:lsdException w:name="Default Paragraph Font" w:uiPriority="1"/>
-    <w:lsdException w:name="Subtitle" w:semiHidden="0" w:uiPriority="11" w:unhideWhenUsed="0" w:qFormat="1"/>
-    <w:lsdException w:name="Strong" w:semiHidden="0" w:uiPriority="22" w:unhideWhenUsed="0" w:qFormat="1"/>
-    <w:lsdException w:name="Emphasis" w:semiHidden="0" w:uiPriority="20" w:unhideWhenUsed="0" w:qFormat="1"/>
-    <w:lsdException w:name="Table Grid" w:semiHidden="0" w:uiPriority="39" w:unhideWhenUsed="0"/>
-    <w:lsdException w:name="Placeholder Text" w:unhideWhenUsed="0"/>
-    <w:lsdException w:name="No Spacing" w:semiHidden="0" w:uiPriority="1" w:unhideWhenUsed="0" w:qFormat="1"/>
-    <w:lsdException w:name="Light Shading" w:semiHidden="0" w:uiPriority="60" w:unhideWhenUsed="0"/>
-    <w:lsdException w:name="Light List" w:semiHidden="0" w:uiPriority="61" w:unhideWhenUsed="0"/>
-    <w:lsdException w:name="Light Grid" w:semiHidden="0" w:uiPriority="62" w:unhideWhenUsed="0"/>
-    <w:lsdException w:name="Medium Shading 1" w:semiHidden="0" w:uiPriority="63" w:unhideWhenUsed="0"/>
-    <w:lsdException w:name="Medium Shading 2" w:semiHidden="0" w:uiPriority="64" w:unhideWhenUsed="0"/>
-    <w:lsdException w:name="Medium List 1" w:semiHidden="0" w:uiPriority="65" w:unhideWhenUsed="0"/>
-    <w:lsdException w:name="Medium List 2" w:semiHidden="0" w:uiPriority="66" w:unhideWhenUsed="0"/>
-    <w:lsdException w:name="Medium Grid 1" w:semiHidden="0" w:uiPriority="67" w:unhideWhenUsed="0"/>
-    <w:lsdException w:name="Medium Grid 2" w:semiHidden="0" w:uiPriority="68" w:unhideWhenUsed="0"/>
-    <w:lsdException w:name="Medium Grid 3" w:semiHidden="0" w:uiPriority="69" w:unhideWhenUsed="0"/>
-    <w:lsdException w:name="Dark List" w:semiHidden="0" w:uiPriority="70" w:unhideWhenUsed="0"/>
-    <w:lsdException w:name="Colorful Shading" w:semiHidden="0" w:uiPriority="71" w:unhideWhenUsed="0"/>
-    <w:lsdException w:name="Colorful List" w:semiHidden="0" w:uiPriority="72" w:unhideWhenUsed="0"/>
-    <w:lsdException w:name="Colorful Grid" w:semiHidden="0" w:uiPriority="73" w:unhideWhenUsed="0"/>
-    <w:lsdException w:name="Light Shading Accent 1" w:semiHidden="0" w:uiPriority="60" w:unhideWhenUsed="0"/>
-    <w:lsdException w:name="Light List Accent 1" w:semiHidden="0" w:uiPriority="61" w:unhideWhenUsed="0"/>
-    <w:lsdException w:name="Light Grid Accent 1" w:semiHidden="0" w:uiPriority="62" w:unhideWhenUsed="0"/>
-    <w:lsdException w:name="Medium Shading 1 Accent 1" w:semiHidden="0" w:uiPriority="63" w:unhideWhenUsed="0"/>
-    <w:lsdException w:name="Medium Shading 2 Accent 1" w:semiHidden="0" w:uiPriority="64" w:unhideWhenUsed="0"/>
-    <w:lsdException w:name="Medium List 1 Accent 1" w:semiHidden="0" w:uiPriority="65" w:unhideWhenUsed="0"/>
-    <w:lsdException w:name="Revision" w:unhideWhenUsed="0"/>
-    <w:lsdException w:name="List Paragraph" w:semiHidden="0" w:uiPriority="34" w:unhideWhenUsed="0" w:qFormat="1"/>
-    <w:lsdException w:name="Quote" w:semiHidden="0" w:uiPriority="29" w:unhideWhenUsed="0" w:qFormat="1"/>
-    <w:lsdException w:name="Intense Quote" w:semiHidden="0" w:uiPriority="30" w:unhideWhenUsed="0" w:qFormat="1"/>
-    <w:lsdException w:name="Medium List 2 Accent 1" w:semiHidden="0" w:uiPriority="66" w:unhideWhenUsed="0"/>
-    <w:lsdException w:name="Medium Grid 1 Accent 1" w:semiHidden="0" w:uiPriority="67" w:unhideWhenUsed="0"/>
-    <w:lsdException w:name="Medium Grid 2 Accent 1" w:semiHidden="0" w:uiPriority="68" w:unhideWhenUsed="0"/>
-    <w:lsdException w:name="Medium Grid 3 Accent 1" w:semiHidden="0" w:uiPriority="69" w:unhideWhenUsed="0"/>
-    <w:lsdException w:name="Dark List Accent 1" w:semiHidden="0" w:uiPriority="70" w:unhideWhenUsed="0"/>
-    <w:lsdException w:name="Colorful Shading Accent 1" w:semiHidden="0" w:uiPriority="71" w:unhideWhenUsed="0"/>
-    <w:lsdException w:name="Colorful List Accent 1" w:semiHidden="0" w:uiPriority="72" w:unhideWhenUsed="0"/>
-    <w:lsdException w:name="Colorful Grid Accent 1" w:semiHidden="0" w:uiPriority="73" w:unhideWhenUsed="0"/>
-    <w:lsdException w:name="Light Shading Accent 2" w:semiHidden="0" w:uiPriority="60" w:unhideWhenUsed="0"/>
-    <w:lsdException w:name="Light List Accent 2" w:semiHidden="0" w:uiPriority="61" w:unhideWhenUsed="0"/>
-    <w:lsdException w:name="Light Grid Accent 2" w:semiHidden="0" w:uiPriority="62" w:unhideWhenUsed="0"/>
-    <w:lsdException w:name="Medium Shading 1 Accent 2" w:semiHidden="0" w:uiPriority="63" w:unhideWhenUsed="0"/>
-    <w:lsdException w:name="Medium Shading 2 Accent 2" w:semiHidden="0" w:uiPriority="64" w:unhideWhenUsed="0"/>
-    <w:lsdException w:name="Medium List 1 Accent 2" w:semiHidden="0" w:uiPriority="65" w:unhideWhenUsed="0"/>
-    <w:lsdException w:name="Medium List 2 Accent 2" w:semiHidden="0" w:uiPriority="66" w:unhideWhenUsed="0"/>
-    <w:lsdException w:name="Medium Grid 1 Accent 2" w:semiHidden="0" w:uiPriority="67" w:unhideWhenUsed="0"/>
-    <w:lsdException w:name="Medium Grid 2 Accent 2" w:semiHidden="0" w:uiPriority="68" w:unhideWhenUsed="0"/>
-    <w:lsdException w:name="Medium Grid 3 Accent 2" w:semiHidden="0" w:uiPriority="69" w:unhideWhenUsed="0"/>
-    <w:lsdException w:name="Dark List Accent 2" w:semiHidden="0" w:uiPriority="70" w:unhideWhenUsed="0"/>
-    <w:lsdException w:name="Colorful Shading Accent 2" w:semiHidden="0" w:uiPriority="71" w:unhideWhenUsed="0"/>
-    <w:lsdException w:name="Colorful List Accent 2" w:semiHidden="0" w:uiPriority="72" w:unhideWhenUsed="0"/>
-    <w:lsdException w:name="Colorful Grid Accent 2" w:semiHidden="0" w:uiPriority="73" w:unhideWhenUsed="0"/>
-    <w:lsdException w:name="Light Shading Accent 3" w:semiHidden="0" w:uiPriority="60" w:unhideWhenUsed="0"/>
-    <w:lsdException w:name="Light List Accent 3" w:semiHidden="0" w:uiPriority="61" w:unhideWhenUsed="0"/>
-    <w:lsdException w:name="Light Grid Accent 3" w:semiHidden="0" w:uiPriority="62" w:unhideWhenUsed="0"/>
-    <w:lsdException w:name="Medium Shading 1 Accent 3" w:semiHidden="0" w:uiPriority="63" w:unhideWhenUsed="0"/>
-    <w:lsdException w:name="Medium Shading 2 Accent 3" w:semiHidden="0" w:uiPriority="64" w:unhideWhenUsed="0"/>
-    <w:lsdException w:name="Medium List 1 Accent 3" w:semiHidden="0" w:uiPriority="65" w:unhideWhenUsed="0"/>
-    <w:lsdException w:name="Medium List 2 Accent 3" w:semiHidden="0" w:uiPriority="66" w:unhideWhenUsed="0"/>
-    <w:lsdException w:name="Medium Grid 1 Accent 3" w:semiHidden="0" w:uiPriority="67" w:unhideWhenUsed="0"/>
-    <w:lsdException w:name="Medium Grid 2 Accent 3" w:semiHidden="0" w:uiPriority="68" w:unhideWhenUsed="0"/>
-    <w:lsdException w:name="Medium Grid 3 Accent 3" w:semiHidden="0" w:uiPriority="69" w:unhideWhenUsed="0"/>
-    <w:lsdException w:name="Dark List Accent 3" w:semiHidden="0" w:uiPriority="70" w:unhideWhenUsed="0"/>
-    <w:lsdException w:name="Colorful Shading Accent 3" w:semiHidden="0" w:uiPriority="71" w:unhideWhenUsed="0"/>
-    <w:lsdException w:name="Colorful List Accent 3" w:semiHidden="0" w:uiPriority="72" w:unhideWhenUsed="0"/>
-    <w:lsdException w:name="Colorful Grid Accent 3" w:semiHidden="0" w:uiPriority="73" w:unhideWhenUsed="0"/>
-    <w:lsdException w:name="Light Shading Accent 4" w:semiHidden="0" w:uiPriority="60" w:unhideWhenUsed="0"/>
-    <w:lsdException w:name="Light List Accent 4" w:semiHidden="0" w:uiPriority="61" w:unhideWhenUsed="0"/>
-    <w:lsdException w:name="Light Grid Accent 4" w:semiHidden="0" w:uiPriority="62" w:unhideWhenUsed="0"/>
-    <w:lsdException w:name="Medium Shading 1 Accent 4" w:semiHidden="0" w:uiPriority="63" w:unhideWhenUsed="0"/>
-    <w:lsdException w:name="Medium Shading 2 Accent 4" w:semiHidden="0" w:uiPriority="64" w:unhideWhenUsed="0"/>
-    <w:lsdException w:name="Medium List 1 Accent 4" w:semiHidden="0" w:uiPriority="65" w:unhideWhenUsed="0"/>
-    <w:lsdException w:name="Medium List 2 Accent 4" w:semiHidden="0" w:uiPriority="66" w:unhideWhenUsed="0"/>
-    <w:lsdException w:name="Medium Grid 1 Accent 4" w:semiHidden="0" w:uiPriority="67" w:unhideWhenUsed="0"/>
-    <w:lsdException w:name="Medium Grid 2 Accent 4" w:semiHidden="0" w:uiPriority="68" w:unhideWhenUsed="0"/>
-    <w:lsdException w:name="Medium Grid 3 Accent 4" w:semiHidden="0" w:uiPriority="69" w:unhideWhenUsed="0"/>
-    <w:lsdException w:name="Dark List Accent 4" w:semiHidden="0" w:uiPriority="70" w:unhideWhenUsed="0"/>
-    <w:lsdException w:name="Colorful Shading Accent 4" w:semiHidden="0" w:uiPriority="71" w:unhideWhenUsed="0"/>
-    <w:lsdException w:name="Colorful List Accent 4" w:semiHidden="0" w:uiPriority="72" w:unhideWhenUsed="0"/>
-    <w:lsdException w:name="Colorful Grid Accent 4" w:semiHidden="0" w:uiPriority="73" w:unhideWhenUsed="0"/>
-    <w:lsdException w:name="Light Shading Accent 5" w:semiHidden="0" w:uiPriority="60" w:unhideWhenUsed="0"/>
-    <w:lsdException w:name="Light List Accent 5" w:semiHidden="0" w:uiPriority="61" w:unhideWhenUsed="0"/>
-    <w:lsdException w:name="Light Grid Accent 5" w:semiHidden="0" w:uiPriority="62" w:unhideWhenUsed="0"/>
-    <w:lsdException w:name="Medium Shading 1 Accent 5" w:semiHidden="0" w:uiPriority="63" w:unhideWhenUsed="0"/>
-    <w:lsdException w:name="Medium Shading 2 Accent 5" w:semiHidden="0" w:uiPriority="64" w:unhideWhenUsed="0"/>
-    <w:lsdException w:name="Medium List 1 Accent 5" w:semiHidden="0" w:uiPriority="65" w:unhideWhenUsed="0"/>
-    <w:lsdException w:name="Medium List 2 Accent 5" w:semiHidden="0" w:uiPriority="66" w:unhideWhenUsed="0"/>
-    <w:lsdException w:name="Medium Grid 1 Accent 5" w:semiHidden="0" w:uiPriority="67" w:unhideWhenUsed="0"/>
-    <w:lsdException w:name="Medium Grid 2 Accent 5" w:semiHidden="0" w:uiPriority="68" w:unhideWhenUsed="0"/>
-    <w:lsdException w:name="Medium Grid 3 Accent 5" w:semiHidden="0" w:uiPriority="69" w:unhideWhenUsed="0"/>
-    <w:lsdException w:name="Dark List Accent 5" w:semiHidden="0" w:uiPriority="70" w:unhideWhenUsed="0"/>
-    <w:lsdException w:name="Colorful Shading Accent 5" w:semiHidden="0" w:uiPriority="71" w:unhideWhenUsed="0"/>
-    <w:lsdException w:name="Colorful List Accent 5" w:semiHidden="0" w:uiPriority="72" w:unhideWhenUsed="0"/>
-    <w:lsdException w:name="Colorful Grid Accent 5" w:semiHidden="0" w:uiPriority="73" w:unhideWhenUsed="0"/>
-    <w:lsdException w:name="Light Shading Accent 6" w:semiHidden="0" w:uiPriority="60" w:unhideWhenUsed="0"/>
-    <w:lsdException w:name="Light List Accent 6" w:semiHidden="0" w:uiPriority="61" w:unhideWhenUsed="0"/>
-    <w:lsdException w:name="Light Grid Accent 6" w:semiHidden="0" w:uiPriority="62" w:unhideWhenUsed="0"/>
-    <w:lsdException w:name="Medium Shading 1 Accent 6" w:semiHidden="0" w:uiPriority="63" w:unhideWhenUsed="0"/>
-    <w:lsdException w:name="Medium Shading 2 Accent 6" w:semiHidden="0" w:uiPriority="64" w:unhideWhenUsed="0"/>
-    <w:lsdException w:name="Medium List 1 Accent 6" w:semiHidden="0" w:uiPriority="65" w:unhideWhenUsed="0"/>
-    <w:lsdException w:name="Medium List 2 Accent 6" w:semiHidden="0" w:uiPriority="66" w:unhideWhenUsed="0"/>
-    <w:lsdException w:name="Medium Grid 1 Accent 6" w:semiHidden="0" w:uiPriority="67" w:unhideWhenUsed="0"/>
-    <w:lsdException w:name="Medium Grid 2 Accent 6" w:semiHidden="0" w:uiPriority="68" w:unhideWhenUsed="0"/>
-    <w:lsdException w:name="Medium Grid 3 Accent 6" w:semiHidden="0" w:uiPriority="69" w:unhideWhenUsed="0"/>
-    <w:lsdException w:name="Dark List Accent 6" w:semiHidden="0" w:uiPriority="70" w:unhideWhenUsed="0"/>
-    <w:lsdException w:name="Colorful Shading Accent 6" w:semiHidden="0" w:uiPriority="71" w:unhideWhenUsed="0"/>
-    <w:lsdException w:name="Colorful List Accent 6" w:semiHidden="0" w:uiPriority="72" w:unhideWhenUsed="0"/>
-    <w:lsdException w:name="Colorful Grid Accent 6" w:semiHidden="0" w:uiPriority="73" w:unhideWhenUsed="0"/>
-    <w:lsdException w:name="Subtle Emphasis" w:semiHidden="0" w:uiPriority="19" w:unhideWhenUsed="0" w:qFormat="1"/>
-    <w:lsdException w:name="Intense Emphasis" w:semiHidden="0" w:uiPriority="21" w:unhideWhenUsed="0" w:qFormat="1"/>
-    <w:lsdException w:name="Subtle Reference" w:semiHidden="0" w:uiPriority="31" w:unhideWhenUsed="0" w:qFormat="1"/>
-    <w:lsdException w:name="Intense Reference" w:semiHidden="0" w:uiPriority="32" w:unhideWhenUsed="0" w:qFormat="1"/>
-    <w:lsdException w:name="Book Title" w:semiHidden="0" w:uiPriority="33" w:unhideWhenUsed="0" w:qFormat="1"/>
-    <w:lsdException w:name="Bibliography" w:uiPriority="37"/>
-    <w:lsdException w:name="TOC Heading" w:uiPriority="39" w:qFormat="1"/>
+  <w:latentStyles w:defLockedState="0" w:defUIPriority="99" w:defSemiHidden="0" w:defUnhideWhenUsed="0" w:defQFormat="0" w:count="371">
+    <w:lsdException w:name="Normal" w:uiPriority="0" w:qFormat="1"/>
+    <w:lsdException w:name="heading 1" w:uiPriority="9" w:qFormat="1"/>
+    <w:lsdException w:name="heading 2" w:semiHidden="1" w:uiPriority="9" w:unhideWhenUsed="1" w:qFormat="1"/>
+    <w:lsdException w:name="heading 3" w:semiHidden="1" w:uiPriority="9" w:unhideWhenUsed="1" w:qFormat="1"/>
+    <w:lsdException w:name="heading 4" w:semiHidden="1" w:uiPriority="9" w:unhideWhenUsed="1" w:qFormat="1"/>
+    <w:lsdException w:name="heading 5" w:semiHidden="1" w:uiPriority="9" w:unhideWhenUsed="1" w:qFormat="1"/>
+    <w:lsdException w:name="heading 6" w:semiHidden="1" w:uiPriority="9" w:unhideWhenUsed="1" w:qFormat="1"/>
+    <w:lsdException w:name="heading 7" w:semiHidden="1" w:uiPriority="9" w:unhideWhenUsed="1" w:qFormat="1"/>
+    <w:lsdException w:name="heading 8" w:semiHidden="1" w:uiPriority="9" w:unhideWhenUsed="1" w:qFormat="1"/>
+    <w:lsdException w:name="heading 9" w:semiHidden="1" w:uiPriority="9" w:unhideWhenUsed="1" w:qFormat="1"/>
+    <w:lsdException w:name="index 1" w:semiHidden="1" w:unhideWhenUsed="1"/>
+    <w:lsdException w:name="index 2" w:semiHidden="1" w:unhideWhenUsed="1"/>
+    <w:lsdException w:name="index 3" w:semiHidden="1" w:unhideWhenUsed="1"/>
+    <w:lsdException w:name="index 4" w:semiHidden="1" w:unhideWhenUsed="1"/>
+    <w:lsdException w:name="index 5" w:semiHidden="1" w:unhideWhenUsed="1"/>
+    <w:lsdException w:name="index 6" w:semiHidden="1" w:unhideWhenUsed="1"/>
+    <w:lsdException w:name="index 7" w:semiHidden="1" w:unhideWhenUsed="1"/>
+    <w:lsdException w:name="index 8" w:semiHidden="1" w:unhideWhenUsed="1"/>
+    <w:lsdException w:name="index 9" w:semiHidden="1" w:unhideWhenUsed="1"/>
+    <w:lsdException w:name="toc 1" w:semiHidden="1" w:uiPriority="39" w:unhideWhenUsed="1"/>
+    <w:lsdException w:name="toc 2" w:semiHidden="1" w:uiPriority="39" w:unhideWhenUsed="1"/>
+    <w:lsdException w:name="toc 3" w:semiHidden="1" w:uiPriority="39" w:unhideWhenUsed="1"/>
+    <w:lsdException w:name="toc 4" w:semiHidden="1" w:uiPriority="39" w:unhideWhenUsed="1"/>
+    <w:lsdException w:name="toc 5" w:semiHidden="1" w:uiPriority="39" w:unhideWhenUsed="1"/>
+    <w:lsdException w:name="toc 6" w:semiHidden="1" w:uiPriority="39" w:unhideWhenUsed="1"/>
+    <w:lsdException w:name="toc 7" w:semiHidden="1" w:uiPriority="39" w:unhideWhenUsed="1"/>
+    <w:lsdException w:name="toc 8" w:semiHidden="1" w:uiPriority="39" w:unhideWhenUsed="1"/>
+    <w:lsdException w:name="toc 9" w:semiHidden="1" w:uiPriority="39" w:unhideWhenUsed="1"/>
+    <w:lsdException w:name="Normal Indent" w:semiHidden="1" w:unhideWhenUsed="1"/>
+    <w:lsdException w:name="footnote text" w:semiHidden="1" w:unhideWhenUsed="1"/>
+    <w:lsdException w:name="annotation text" w:semiHidden="1" w:unhideWhenUsed="1"/>
+    <w:lsdException w:name="header" w:semiHidden="1" w:unhideWhenUsed="1"/>
+    <w:lsdException w:name="footer" w:semiHidden="1" w:unhideWhenUsed="1"/>
+    <w:lsdException w:name="index heading" w:semiHidden="1" w:unhideWhenUsed="1"/>
+    <w:lsdException w:name="caption" w:semiHidden="1" w:uiPriority="35" w:unhideWhenUsed="1" w:qFormat="1"/>
+    <w:lsdException w:name="table of figures" w:semiHidden="1" w:unhideWhenUsed="1"/>
+    <w:lsdException w:name="envelope address" w:semiHidden="1" w:unhideWhenUsed="1"/>
+    <w:lsdException w:name="envelope return" w:semiHidden="1" w:unhideWhenUsed="1"/>
+    <w:lsdException w:name="footnote reference" w:semiHidden="1" w:unhideWhenUsed="1"/>
+    <w:lsdException w:name="annotation reference" w:semiHidden="1" w:unhideWhenUsed="1"/>
+    <w:lsdException w:name="line number" w:semiHidden="1" w:unhideWhenUsed="1"/>
+    <w:lsdException w:name="page number" w:semiHidden="1" w:unhideWhenUsed="1"/>
+    <w:lsdException w:name="endnote reference" w:semiHidden="1" w:unhideWhenUsed="1"/>
+    <w:lsdException w:name="endnote text" w:semiHidden="1" w:unhideWhenUsed="1"/>
+    <w:lsdException w:name="table of authorities" w:semiHidden="1" w:unhideWhenUsed="1"/>
+    <w:lsdException w:name="macro" w:semiHidden="1" w:unhideWhenUsed="1"/>
+    <w:lsdException w:name="toa heading" w:semiHidden="1" w:unhideWhenUsed="1"/>
+    <w:lsdException w:name="List" w:semiHidden="1" w:unhideWhenUsed="1"/>
+    <w:lsdException w:name="List Bullet" w:semiHidden="1" w:unhideWhenUsed="1"/>
+    <w:lsdException w:name="List Number" w:semiHidden="1" w:unhideWhenUsed="1"/>
+    <w:lsdException w:name="List 2" w:semiHidden="1" w:unhideWhenUsed="1"/>
+    <w:lsdException w:name="List 3" w:semiHidden="1" w:unhideWhenUsed="1"/>
+    <w:lsdException w:name="List 4" w:semiHidden="1" w:unhideWhenUsed="1"/>
+    <w:lsdException w:name="List 5" w:semiHidden="1" w:unhideWhenUsed="1"/>
+    <w:lsdException w:name="List Bullet 2" w:semiHidden="1" w:unhideWhenUsed="1"/>
+    <w:lsdException w:name="List Bullet 3" w:semiHidden="1" w:unhideWhenUsed="1"/>
+    <w:lsdException w:name="List Bullet 4" w:semiHidden="1" w:unhideWhenUsed="1"/>
+    <w:lsdException w:name="List Bullet 5" w:semiHidden="1" w:unhideWhenUsed="1"/>
+    <w:lsdException w:name="List Number 2" w:semiHidden="1" w:unhideWhenUsed="1"/>
+    <w:lsdException w:name="List Number 3" w:semiHidden="1" w:unhideWhenUsed="1"/>
+    <w:lsdException w:name="List Number 4" w:semiHidden="1" w:unhideWhenUsed="1"/>
+    <w:lsdException w:name="List Number 5" w:semiHidden="1" w:unhideWhenUsed="1"/>
+    <w:lsdException w:name="Title" w:uiPriority="10" w:qFormat="1"/>
+    <w:lsdException w:name="Closing" w:semiHidden="1" w:unhideWhenUsed="1"/>
+    <w:lsdException w:name="Signature" w:semiHidden="1" w:unhideWhenUsed="1"/>
+    <w:lsdException w:name="Default Paragraph Font" w:semiHidden="1" w:uiPriority="1" w:unhideWhenUsed="1"/>
+    <w:lsdException w:name="Body Text" w:semiHidden="1" w:unhideWhenUsed="1"/>
+    <w:lsdException w:name="Body Text Indent" w:semiHidden="1" w:unhideWhenUsed="1"/>
+    <w:lsdException w:name="List Continue" w:semiHidden="1" w:unhideWhenUsed="1"/>
+    <w:lsdException w:name="List Continue 2" w:semiHidden="1" w:unhideWhenUsed="1"/>
+    <w:lsdException w:name="List Continue 3" w:semiHidden="1" w:unhideWhenUsed="1"/>
+    <w:lsdException w:name="List Continue 4" w:semiHidden="1" w:unhideWhenUsed="1"/>
+    <w:lsdException w:name="List Continue 5" w:semiHidden="1" w:unhideWhenUsed="1"/>
+    <w:lsdException w:name="Message Header" w:semiHidden="1" w:unhideWhenUsed="1"/>
+    <w:lsdException w:name="Subtitle" w:uiPriority="11" w:qFormat="1"/>
+    <w:lsdException w:name="Salutation" w:semiHidden="1" w:unhideWhenUsed="1"/>
+    <w:lsdException w:name="Date" w:semiHidden="1" w:unhideWhenUsed="1"/>
+    <w:lsdException w:name="Body Text First Indent" w:semiHidden="1" w:unhideWhenUsed="1"/>
+    <w:lsdException w:name="Body Text First Indent 2" w:semiHidden="1" w:unhideWhenUsed="1"/>
+    <w:lsdException w:name="Note Heading" w:semiHidden="1" w:unhideWhenUsed="1"/>
+    <w:lsdException w:name="Body Text 2" w:semiHidden="1" w:unhideWhenUsed="1"/>
+    <w:lsdException w:name="Body Text 3" w:semiHidden="1" w:unhideWhenUsed="1"/>
+    <w:lsdException w:name="Body Text Indent 2" w:semiHidden="1" w:unhideWhenUsed="1"/>
+    <w:lsdException w:name="Body Text Indent 3" w:semiHidden="1" w:unhideWhenUsed="1"/>
+    <w:lsdException w:name="Block Text" w:semiHidden="1" w:unhideWhenUsed="1"/>
+    <w:lsdException w:name="Hyperlink" w:semiHidden="1" w:unhideWhenUsed="1"/>
+    <w:lsdException w:name="FollowedHyperlink" w:semiHidden="1" w:unhideWhenUsed="1"/>
+    <w:lsdException w:name="Strong" w:uiPriority="22" w:qFormat="1"/>
+    <w:lsdException w:name="Emphasis" w:uiPriority="20" w:qFormat="1"/>
+    <w:lsdException w:name="Document Map" w:semiHidden="1" w:unhideWhenUsed="1"/>
+    <w:lsdException w:name="Plain Text" w:semiHidden="1" w:unhideWhenUsed="1"/>
+    <w:lsdException w:name="E-mail Signature" w:semiHidden="1" w:unhideWhenUsed="1"/>
+    <w:lsdException w:name="HTML Top of Form" w:semiHidden="1" w:unhideWhenUsed="1"/>
+    <w:lsdException w:name="HTML Bottom of Form" w:semiHidden="1" w:unhideWhenUsed="1"/>
+    <w:lsdException w:name="Normal (Web)" w:semiHidden="1" w:unhideWhenUsed="1"/>
+    <w:lsdException w:name="HTML Acronym" w:semiHidden="1" w:unhideWhenUsed="1"/>
+    <w:lsdException w:name="HTML Address" w:semiHidden="1" w:unhideWhenUsed="1"/>
+    <w:lsdException w:name="HTML Cite" w:semiHidden="1" w:unhideWhenUsed="1"/>
+    <w:lsdException w:name="HTML Code" w:semiHidden="1" w:unhideWhenUsed="1"/>
+    <w:lsdException w:name="HTML Definition" w:semiHidden="1" w:unhideWhenUsed="1"/>
+    <w:lsdException w:name="HTML Keyboard" w:semiHidden="1" w:unhideWhenUsed="1"/>
+    <w:lsdException w:name="HTML Preformatted" w:semiHidden="1" w:unhideWhenUsed="1"/>
+    <w:lsdException w:name="HTML Sample" w:semiHidden="1" w:unhideWhenUsed="1"/>
+    <w:lsdException w:name="HTML Typewriter" w:semiHidden="1" w:unhideWhenUsed="1"/>
+    <w:lsdException w:name="HTML Variable" w:semiHidden="1" w:unhideWhenUsed="1"/>
+    <w:lsdException w:name="Normal Table" w:semiHidden="1" w:unhideWhenUsed="1"/>
+    <w:lsdException w:name="annotation subject" w:semiHidden="1" w:unhideWhenUsed="1"/>
+    <w:lsdException w:name="No List" w:semiHidden="1" w:unhideWhenUsed="1"/>
+    <w:lsdException w:name="Outline List 1" w:semiHidden="1" w:unhideWhenUsed="1"/>
+    <w:lsdException w:name="Outline List 2" w:semiHidden="1" w:unhideWhenUsed="1"/>
+    <w:lsdException w:name="Outline List 3" w:semiHidden="1" w:unhideWhenUsed="1"/>
+    <w:lsdException w:name="Table Simple 1" w:semiHidden="1" w:unhideWhenUsed="1"/>
+    <w:lsdException w:name="Table Simple 2" w:semiHidden="1" w:unhideWhenUsed="1"/>
+    <w:lsdException w:name="Table Simple 3" w:semiHidden="1" w:unhideWhenUsed="1"/>
+    <w:lsdException w:name="Table Classic 1" w:semiHidden="1" w:unhideWhenUsed="1"/>
+    <w:lsdException w:name="Table Classic 2" w:semiHidden="1" w:unhideWhenUsed="1"/>
+    <w:lsdException w:name="Table Classic 3" w:semiHidden="1" w:unhideWhenUsed="1"/>
+    <w:lsdException w:name="Table Classic 4" w:semiHidden="1" w:unhideWhenUsed="1"/>
+    <w:lsdException w:name="Table Colorful 1" w:semiHidden="1" w:unhideWhenUsed="1"/>
+    <w:lsdException w:name="Table Colorful 2" w:semiHidden="1" w:unhideWhenUsed="1"/>
+    <w:lsdException w:name="Table Colorful 3" w:semiHidden="1" w:unhideWhenUsed="1"/>
+    <w:lsdException w:name="Table Columns 1" w:semiHidden="1" w:unhideWhenUsed="1"/>
+    <w:lsdException w:name="Table Columns 2" w:semiHidden="1" w:unhideWhenUsed="1"/>
+    <w:lsdException w:name="Table Columns 3" w:semiHidden="1" w:unhideWhenUsed="1"/>
+    <w:lsdException w:name="Table Columns 4" w:semiHidden="1" w:unhideWhenUsed="1"/>
+    <w:lsdException w:name="Table Columns 5" w:semiHidden="1" w:unhideWhenUsed="1"/>
+    <w:lsdException w:name="Table Grid 1" w:semiHidden="1" w:unhideWhenUsed="1"/>
+    <w:lsdException w:name="Table Grid 2" w:semiHidden="1" w:unhideWhenUsed="1"/>
+    <w:lsdException w:name="Table Grid 3" w:semiHidden="1" w:unhideWhenUsed="1"/>
+    <w:lsdException w:name="Table Grid 4" w:semiHidden="1" w:unhideWhenUsed="1"/>
+    <w:lsdException w:name="Table Grid 5" w:semiHidden="1" w:unhideWhenUsed="1"/>
+    <w:lsdException w:name="Table Grid 6" w:semiHidden="1" w:unhideWhenUsed="1"/>
+    <w:lsdException w:name="Table Grid 7" w:semiHidden="1" w:unhideWhenUsed="1"/>
+    <w:lsdException w:name="Table Grid 8" w:semiHidden="1" w:unhideWhenUsed="1"/>
+    <w:lsdException w:name="Table List 1" w:semiHidden="1" w:unhideWhenUsed="1"/>
+    <w:lsdException w:name="Table List 2" w:semiHidden="1" w:unhideWhenUsed="1"/>
+    <w:lsdException w:name="Table List 3" w:semiHidden="1" w:unhideWhenUsed="1"/>
+    <w:lsdException w:name="Table List 4" w:semiHidden="1" w:unhideWhenUsed="1"/>
+    <w:lsdException w:name="Table List 5" w:semiHidden="1" w:unhideWhenUsed="1"/>
+    <w:lsdException w:name="Table List 6" w:semiHidden="1" w:unhideWhenUsed="1"/>
+    <w:lsdException w:name="Table List 7" w:semiHidden="1" w:unhideWhenUsed="1"/>
+    <w:lsdException w:name="Table List 8" w:semiHidden="1" w:unhideWhenUsed="1"/>
+    <w:lsdException w:name="Table 3D effects 1" w:semiHidden="1" w:unhideWhenUsed="1"/>
+    <w:lsdException w:name="Table 3D effects 2" w:semiHidden="1" w:unhideWhenUsed="1"/>
+    <w:lsdException w:name="Table 3D effects 3" w:semiHidden="1" w:unhideWhenUsed="1"/>
+    <w:lsdException w:name="Table Contemporary" w:semiHidden="1" w:unhideWhenUsed="1"/>
+    <w:lsdException w:name="Table Elegant" w:semiHidden="1" w:unhideWhenUsed="1"/>
+    <w:lsdException w:name="Table Professional" w:semiHidden="1" w:unhideWhenUsed="1"/>
+    <w:lsdException w:name="Table Subtle 1" w:semiHidden="1" w:unhideWhenUsed="1"/>
+    <w:lsdException w:name="Table Subtle 2" w:semiHidden="1" w:unhideWhenUsed="1"/>
+    <w:lsdException w:name="Table Web 1" w:semiHidden="1" w:unhideWhenUsed="1"/>
+    <w:lsdException w:name="Table Web 2" w:semiHidden="1" w:unhideWhenUsed="1"/>
+    <w:lsdException w:name="Table Web 3" w:semiHidden="1" w:unhideWhenUsed="1"/>
+    <w:lsdException w:name="Balloon Text" w:semiHidden="1" w:unhideWhenUsed="1"/>
+    <w:lsdException w:name="Table Grid" w:uiPriority="39"/>
+    <w:lsdException w:name="Table Theme" w:semiHidden="1" w:unhideWhenUsed="1"/>
+    <w:lsdException w:name="Placeholder Text" w:semiHidden="1"/>
+    <w:lsdException w:name="No Spacing" w:uiPriority="1" w:qFormat="1"/>
+    <w:lsdException w:name="Light Shading" w:uiPriority="60"/>
+    <w:lsdException w:name="Light List" w:uiPriority="61"/>
+    <w:lsdException w:name="Light Grid" w:uiPriority="62"/>
+    <w:lsdException w:name="Medium Shading 1" w:uiPriority="63"/>
+    <w:lsdException w:name="Medium Shading 2" w:uiPriority="64"/>
+    <w:lsdException w:name="Medium List 1" w:uiPriority="65"/>
+    <w:lsdException w:name="Medium List 2" w:uiPriority="66"/>
+    <w:lsdException w:name="Medium Grid 1" w:uiPriority="67"/>
+    <w:lsdException w:name="Medium Grid 2" w:uiPriority="68"/>
+    <w:lsdException w:name="Medium Grid 3" w:uiPriority="69"/>
+    <w:lsdException w:name="Dark List" w:uiPriority="70"/>
+    <w:lsdException w:name="Colorful Shading" w:uiPriority="71"/>
+    <w:lsdException w:name="Colorful List" w:uiPriority="72"/>
+    <w:lsdException w:name="Colorful Grid" w:uiPriority="73"/>
+    <w:lsdException w:name="Light Shading Accent 1" w:uiPriority="60"/>
+    <w:lsdException w:name="Light List Accent 1" w:uiPriority="61"/>
+    <w:lsdException w:name="Light Grid Accent 1" w:uiPriority="62"/>
+    <w:lsdException w:name="Medium Shading 1 Accent 1" w:uiPriority="63"/>
+    <w:lsdException w:name="Medium Shading 2 Accent 1" w:uiPriority="64"/>
+    <w:lsdException w:name="Medium List 1 Accent 1" w:uiPriority="65"/>
+    <w:lsdException w:name="Revision" w:semiHidden="1"/>
+    <w:lsdException w:name="List Paragraph" w:uiPriority="34" w:qFormat="1"/>
+    <w:lsdException w:name="Quote" w:uiPriority="29" w:qFormat="1"/>
+    <w:lsdException w:name="Intense Quote" w:uiPriority="30" w:qFormat="1"/>
+    <w:lsdException w:name="Medium List 2 Accent 1" w:uiPriority="66"/>
+    <w:lsdException w:name="Medium Grid 1 Accent 1" w:uiPriority="67"/>
+    <w:lsdException w:name="Medium Grid 2 Accent 1" w:uiPriority="68"/>
+    <w:lsdException w:name="Medium Grid 3 Accent 1" w:uiPriority="69"/>
+    <w:lsdException w:name="Dark List Accent 1" w:uiPriority="70"/>
+    <w:lsdException w:name="Colorful Shading Accent 1" w:uiPriority="71"/>
+    <w:lsdException w:name="Colorful List Accent 1" w:uiPriority="72"/>
+    <w:lsdException w:name="Colorful Grid Accent 1" w:uiPriority="73"/>
+    <w:lsdException w:name="Light Shading Accent 2" w:uiPriority="60"/>
+    <w:lsdException w:name="Light List Accent 2" w:uiPriority="61"/>
+    <w:lsdException w:name="Light Grid Accent 2" w:uiPriority="62"/>
+    <w:lsdException w:name="Medium Shading 1 Accent 2" w:uiPriority="63"/>
+    <w:lsdException w:name="Medium Shading 2 Accent 2" w:uiPriority="64"/>
+    <w:lsdException w:name="Medium List 1 Accent 2" w:uiPriority="65"/>
+    <w:lsdException w:name="Medium List 2 Accent 2" w:uiPriority="66"/>
+    <w:lsdException w:name="Medium Grid 1 Accent 2" w:uiPriority="67"/>
+    <w:lsdException w:name="Medium Grid 2 Accent 2" w:uiPriority="68"/>
+    <w:lsdException w:name="Medium Grid 3 Accent 2" w:uiPriority="69"/>
+    <w:lsdException w:name="Dark List Accent 2" w:uiPriority="70"/>
+    <w:lsdException w:name="Colorful Shading Accent 2" w:uiPriority="71"/>
+    <w:lsdException w:name="Colorful List Accent 2" w:uiPriority="72"/>
+    <w:lsdException w:name="Colorful Grid Accent 2" w:uiPriority="73"/>
+    <w:lsdException w:name="Light Shading Accent 3" w:uiPriority="60"/>
+    <w:lsdException w:name="Light List Accent 3" w:uiPriority="61"/>
+    <w:lsdException w:name="Light Grid Accent 3" w:uiPriority="62"/>
+    <w:lsdException w:name="Medium Shading 1 Accent 3" w:uiPriority="63"/>
+    <w:lsdException w:name="Medium Shading 2 Accent 3" w:uiPriority="64"/>
+    <w:lsdException w:name="Medium List 1 Accent 3" w:uiPriority="65"/>
+    <w:lsdException w:name="Medium List 2 Accent 3" w:uiPriority="66"/>
+    <w:lsdException w:name="Medium Grid 1 Accent 3" w:uiPriority="67"/>
+    <w:lsdException w:name="Medium Grid 2 Accent 3" w:uiPriority="68"/>
+    <w:lsdException w:name="Medium Grid 3 Accent 3" w:uiPriority="69"/>
+    <w:lsdException w:name="Dark List Accent 3" w:uiPriority="70"/>
+    <w:lsdException w:name="Colorful Shading Accent 3" w:uiPriority="71"/>
+    <w:lsdException w:name="Colorful List Accent 3" w:uiPriority="72"/>
+    <w:lsdException w:name="Colorful Grid Accent 3" w:uiPriority="73"/>
+    <w:lsdException w:name="Light Shading Accent 4" w:uiPriority="60"/>
+    <w:lsdException w:name="Light List Accent 4" w:uiPriority="61"/>
+    <w:lsdException w:name="Light Grid Accent 4" w:uiPriority="62"/>
+    <w:lsdException w:name="Medium Shading 1 Accent 4" w:uiPriority="63"/>
+    <w:lsdException w:name="Medium Shading 2 Accent 4" w:uiPriority="64"/>
+    <w:lsdException w:name="Medium List 1 Accent 4" w:uiPriority="65"/>
+    <w:lsdException w:name="Medium List 2 Accent 4" w:uiPriority="66"/>
+    <w:lsdException w:name="Medium Grid 1 Accent 4" w:uiPriority="67"/>
+    <w:lsdException w:name="Medium Grid 2 Accent 4" w:uiPriority="68"/>
+    <w:lsdException w:name="Medium Grid 3 Accent 4" w:uiPriority="69"/>
+    <w:lsdException w:name="Dark List Accent 4" w:uiPriority="70"/>
+    <w:lsdException w:name="Colorful Shading Accent 4" w:uiPriority="71"/>
+    <w:lsdException w:name="Colorful List Accent 4" w:uiPriority="72"/>
+    <w:lsdException w:name="Colorful Grid Accent 4" w:uiPriority="73"/>
+    <w:lsdException w:name="Light Shading Accent 5" w:uiPriority="60"/>
+    <w:lsdException w:name="Light List Accent 5" w:uiPriority="61"/>
+    <w:lsdException w:name="Light Grid Accent 5" w:uiPriority="62"/>
+    <w:lsdException w:name="Medium Shading 1 Accent 5" w:uiPriority="63"/>
+    <w:lsdException w:name="Medium Shading 2 Accent 5" w:uiPriority="64"/>
+    <w:lsdException w:name="Medium List 1 Accent 5" w:uiPriority="65"/>
+    <w:lsdException w:name="Medium List 2 Accent 5" w:uiPriority="66"/>
+    <w:lsdException w:name="Medium Grid 1 Accent 5" w:uiPriority="67"/>
+    <w:lsdException w:name="Medium Grid 2 Accent 5" w:uiPriority="68"/>
+    <w:lsdException w:name="Medium Grid 3 Accent 5" w:uiPriority="69"/>
+    <w:lsdException w:name="Dark List Accent 5" w:uiPriority="70"/>
+    <w:lsdException w:name="Colorful Shading Accent 5" w:uiPriority="71"/>
+    <w:lsdException w:name="Colorful List Accent 5" w:uiPriority="72"/>
+    <w:lsdException w:name="Colorful Grid Accent 5" w:uiPriority="73"/>
+    <w:lsdException w:name="Light Shading Accent 6" w:uiPriority="60"/>
+    <w:lsdException w:name="Light List Accent 6" w:uiPriority="61"/>
+    <w:lsdException w:name="Light Grid Accent 6" w:uiPriority="62"/>
+    <w:lsdException w:name="Medium Shading 1 Accent 6" w:uiPriority="63"/>
+    <w:lsdException w:name="Medium Shading 2 Accent 6" w:uiPriority="64"/>
+    <w:lsdException w:name="Medium List 1 Accent 6" w:uiPriority="65"/>
+    <w:lsdException w:name="Medium List 2 Accent 6" w:uiPriority="66"/>
+    <w:lsdException w:name="Medium Grid 1 Accent 6" w:uiPriority="67"/>
+    <w:lsdException w:name="Medium Grid 2 Accent 6" w:uiPriority="68"/>
+    <w:lsdException w:name="Medium Grid 3 Accent 6" w:uiPriority="69"/>
+    <w:lsdException w:name="Dark List Accent 6" w:uiPriority="70"/>
+    <w:lsdException w:name="Colorful Shading Accent 6" w:uiPriority="71"/>
+    <w:lsdException w:name="Colorful List Accent 6" w:uiPriority="72"/>
+    <w:lsdException w:name="Colorful Grid Accent 6" w:uiPriority="73"/>
+    <w:lsdException w:name="Subtle Emphasis" w:uiPriority="19" w:qFormat="1"/>
+    <w:lsdException w:name="Intense Emphasis" w:uiPriority="21" w:qFormat="1"/>
+    <w:lsdException w:name="Subtle Reference" w:uiPriority="31" w:qFormat="1"/>
+    <w:lsdException w:name="Intense Reference" w:uiPriority="32" w:qFormat="1"/>
+    <w:lsdException w:name="Book Title" w:uiPriority="33" w:qFormat="1"/>
+    <w:lsdException w:name="Bibliography" w:semiHidden="1" w:uiPriority="37" w:unhideWhenUsed="1"/>
+    <w:lsdException w:name="TOC Heading" w:semiHidden="1" w:uiPriority="39" w:unhideWhenUsed="1" w:qFormat="1"/>
+    <w:lsdException w:name="Plain Table 1" w:uiPriority="41"/>
+    <w:lsdException w:name="Plain Table 2" w:uiPriority="42"/>
+    <w:lsdException w:name="Plain Table 3" w:uiPriority="43"/>
+    <w:lsdException w:name="Plain Table 4" w:uiPriority="44"/>
+    <w:lsdException w:name="Plain Table 5" w:uiPriority="45"/>
+    <w:lsdException w:name="Grid Table Light" w:uiPriority="40"/>
+    <w:lsdException w:name="Grid Table 1 Light" w:uiPriority="46"/>
+    <w:lsdException w:name="Grid Table 2" w:uiPriority="47"/>
+    <w:lsdException w:name="Grid Table 3" w:uiPriority="48"/>
+    <w:lsdException w:name="Grid Table 4" w:uiPriority="49"/>
+    <w:lsdException w:name="Grid Table 5 Dark" w:uiPriority="50"/>
+    <w:lsdException w:name="Grid Table 6 Colorful" w:uiPriority="51"/>
+    <w:lsdException w:name="Grid Table 7 Colorful" w:uiPriority="52"/>
+    <w:lsdException w:name="Grid Table 1 Light Accent 1" w:uiPriority="46"/>
+    <w:lsdException w:name="Grid Table 2 Accent 1" w:uiPriority="47"/>
+    <w:lsdException w:name="Grid Table 3 Accent 1" w:uiPriority="48"/>
+    <w:lsdException w:name="Grid Table 4 Accent 1" w:uiPriority="49"/>
+    <w:lsdException w:name="Grid Table 5 Dark Accent 1" w:uiPriority="50"/>
+    <w:lsdException w:name="Grid Table 6 Colorful Accent 1" w:uiPriority="51"/>
+    <w:lsdException w:name="Grid Table 7 Colorful Accent 1" w:uiPriority="52"/>
+    <w:lsdException w:name="Grid Table 1 Light Accent 2" w:uiPriority="46"/>
+    <w:lsdException w:name="Grid Table 2 Accent 2" w:uiPriority="47"/>
+    <w:lsdException w:name="Grid Table 3 Accent 2" w:uiPriority="48"/>
+    <w:lsdException w:name="Grid Table 4 Accent 2" w:uiPriority="49"/>
+    <w:lsdException w:name="Grid Table 5 Dark Accent 2" w:uiPriority="50"/>
+    <w:lsdException w:name="Grid Table 6 Colorful Accent 2" w:uiPriority="51"/>
+    <w:lsdException w:name="Grid Table 7 Colorful Accent 2" w:uiPriority="52"/>
+    <w:lsdException w:name="Grid Table 1 Light Accent 3" w:uiPriority="46"/>
+    <w:lsdException w:name="Grid Table 2 Accent 3" w:uiPriority="47"/>
+    <w:lsdException w:name="Grid Table 3 Accent 3" w:uiPriority="48"/>
+    <w:lsdException w:name="Grid Table 4 Accent 3" w:uiPriority="49"/>
+    <w:lsdException w:name="Grid Table 5 Dark Accent 3" w:uiPriority="50"/>
+    <w:lsdException w:name="Grid Table 6 Colorful Accent 3" w:uiPriority="51"/>
+    <w:lsdException w:name="Grid Table 7 Colorful Accent 3" w:uiPriority="52"/>
+    <w:lsdException w:name="Grid Table 1 Light Accent 4" w:uiPriority="46"/>
+    <w:lsdException w:name="Grid Table 2 Accent 4" w:uiPriority="47"/>
+    <w:lsdException w:name="Grid Table 3 Accent 4" w:uiPriority="48"/>
+    <w:lsdException w:name="Grid Table 4 Accent 4" w:uiPriority="49"/>
+    <w:lsdException w:name="Grid Table 5 Dark Accent 4" w:uiPriority="50"/>
+    <w:lsdException w:name="Grid Table 6 Colorful Accent 4" w:uiPriority="51"/>
+    <w:lsdException w:name="Grid Table 7 Colorful Accent 4" w:uiPriority="52"/>
+    <w:lsdException w:name="Grid Table 1 Light Accent 5" w:uiPriority="46"/>
+    <w:lsdException w:name="Grid Table 2 Accent 5" w:uiPriority="47"/>
+    <w:lsdException w:name="Grid Table 3 Accent 5" w:uiPriority="48"/>
+    <w:lsdException w:name="Grid Table 4 Accent 5" w:uiPriority="49"/>
+    <w:lsdException w:name="Grid Table 5 Dark Accent 5" w:uiPriority="50"/>
+    <w:lsdException w:name="Grid Table 6 Colorful Accent 5" w:uiPriority="51"/>
+    <w:lsdException w:name="Grid Table 7 Colorful Accent 5" w:uiPriority="52"/>
+    <w:lsdException w:name="Grid Table 1 Light Accent 6" w:uiPriority="46"/>
+    <w:lsdException w:name="Grid Table 2 Accent 6" w:uiPriority="47"/>
+    <w:lsdException w:name="Grid Table 3 Accent 6" w:uiPriority="48"/>
+    <w:lsdException w:name="Grid Table 4 Accent 6" w:uiPriority="49"/>
+    <w:lsdException w:name="Grid Table 5 Dark Accent 6" w:uiPriority="50"/>
+    <w:lsdException w:name="Grid Table 6 Colorful Accent 6" w:uiPriority="51"/>
+    <w:lsdException w:name="Grid Table 7 Colorful Accent 6" w:uiPriority="52"/>
+    <w:lsdException w:name="List Table 1 Light" w:uiPriority="46"/>
+    <w:lsdException w:name="List Table 2" w:uiPriority="47"/>
+    <w:lsdException w:name="List Table 3" w:uiPriority="48"/>
+    <w:lsdException w:name="List Table 4" w:uiPriority="49"/>
+    <w:lsdException w:name="List Table 5 Dark" w:uiPriority="50"/>
+    <w:lsdException w:name="List Table 6 Colorful" w:uiPriority="51"/>
+    <w:lsdException w:name="List Table 7 Colorful" w:uiPriority="52"/>
+    <w:lsdException w:name="List Table 1 Light Accent 1" w:uiPriority="46"/>
+    <w:lsdException w:name="List Table 2 Accent 1" w:uiPriority="47"/>
+    <w:lsdException w:name="List Table 3 Accent 1" w:uiPriority="48"/>
+    <w:lsdException w:name="List Table 4 Accent 1" w:uiPriority="49"/>
+    <w:lsdException w:name="List Table 5 Dark Accent 1" w:uiPriority="50"/>
+    <w:lsdException w:name="List Table 6 Colorful Accent 1" w:uiPriority="51"/>
+    <w:lsdException w:name="List Table 7 Colorful Accent 1" w:uiPriority="52"/>
+    <w:lsdException w:name="List Table 1 Light Accent 2" w:uiPriority="46"/>
+    <w:lsdException w:name="List Table 2 Accent 2" w:uiPriority="47"/>
+    <w:lsdException w:name="List Table 3 Accent 2" w:uiPriority="48"/>
+    <w:lsdException w:name="List Table 4 Accent 2" w:uiPriority="49"/>
+    <w:lsdException w:name="List Table 5 Dark Accent 2" w:uiPriority="50"/>
+    <w:lsdException w:name="List Table 6 Colorful Accent 2" w:uiPriority="51"/>
+    <w:lsdException w:name="List Table 7 Colorful Accent 2" w:uiPriority="52"/>
+    <w:lsdException w:name="List Table 1 Light Accent 3" w:uiPriority="46"/>
+    <w:lsdException w:name="List Table 2 Accent 3" w:uiPriority="47"/>
+    <w:lsdException w:name="List Table 3 Accent 3" w:uiPriority="48"/>
+    <w:lsdException w:name="List Table 4 Accent 3" w:uiPriority="49"/>
+    <w:lsdException w:name="List Table 5 Dark Accent 3" w:uiPriority="50"/>
+    <w:lsdException w:name="List Table 6 Colorful Accent 3" w:uiPriority="51"/>
+    <w:lsdException w:name="List Table 7 Colorful Accent 3" w:uiPriority="52"/>
+    <w:lsdException w:name="List Table 1 Light Accent 4" w:uiPriority="46"/>
+    <w:lsdException w:name="List Table 2 Accent 4" w:uiPriority="47"/>
+    <w:lsdException w:name="List Table 3 Accent 4" w:uiPriority="48"/>
+    <w:lsdException w:name="List Table 4 Accent 4" w:uiPriority="49"/>
+    <w:lsdException w:name="List Table 5 Dark Accent 4" w:uiPriority="50"/>
+    <w:lsdException w:name="List Table 6 Colorful Accent 4" w:uiPriority="51"/>
+    <w:lsdException w:name="List Table 7 Colorful Accent 4" w:uiPriority="52"/>
+    <w:lsdException w:name="List Table 1 Light Accent 5" w:uiPriority="46"/>
+    <w:lsdException w:name="List Table 2 Accent 5" w:uiPriority="47"/>
+    <w:lsdException w:name="List Table 3 Accent 5" w:uiPriority="48"/>
+    <w:lsdException w:name="List Table 4 Accent 5" w:uiPriority="49"/>
+    <w:lsdException w:name="List Table 5 Dark Accent 5" w:uiPriority="50"/>
+    <w:lsdException w:name="List Table 6 Colorful Accent 5" w:uiPriority="51"/>
+    <w:lsdException w:name="List Table 7 Colorful Accent 5" w:uiPriority="52"/>
+    <w:lsdException w:name="List Table 1 Light Accent 6" w:uiPriority="46"/>
+    <w:lsdException w:name="List Table 2 Accent 6" w:uiPriority="47"/>
+    <w:lsdException w:name="List Table 3 Accent 6" w:uiPriority="48"/>
+    <w:lsdException w:name="List Table 4 Accent 6" w:uiPriority="49"/>
+    <w:lsdException w:name="List Table 5 Dark Accent 6" w:uiPriority="50"/>
+    <w:lsdException w:name="List Table 6 Colorful Accent 6" w:uiPriority="51"/>
+    <w:lsdException w:name="List Table 7 Colorful Accent 6" w:uiPriority="52"/>
   </w:latentStyles>
   <w:style w:type="paragraph" w:default="1" w:styleId="a">
     <w:name w:val="Normal"/>
@@ -4281,6 +5576,7 @@
   <w:style w:type="character" w:default="1" w:styleId="a0">
     <w:name w:val="Default Paragraph Font"/>
     <w:uiPriority w:val="1"/>
+    <w:semiHidden/>
     <w:unhideWhenUsed/>
   </w:style>
   <w:style w:type="table" w:default="1" w:styleId="a1">
@@ -4508,498 +5804,16 @@
       <w:szCs w:val="16"/>
     </w:rPr>
   </w:style>
-</w:styles>
-</file>
-
-<file path=word/stylesWithEffects.xml><?xml version="1.0" encoding="utf-8"?>
-<w:styles xmlns:wpc="http://schemas.microsoft.com/office/word/2010/wordprocessingCanvas" xmlns:mc="http://schemas.openxmlformats.org/markup-compatibility/2006" xmlns:o="urn:schemas-microsoft-com:office:office" xmlns:r="http://schemas.openxmlformats.org/officeDocument/2006/relationships" xmlns:m="http://schemas.openxmlformats.org/officeDocument/2006/math" xmlns:v="urn:schemas-microsoft-com:vml" xmlns:wp14="http://schemas.microsoft.com/office/word/2010/wordprocessingDrawing" xmlns:wp="http://schemas.openxmlformats.org/drawingml/2006/wordprocessingDrawing" xmlns:w10="urn:schemas-microsoft-com:office:word" xmlns:w="http://schemas.openxmlformats.org/wordprocessingml/2006/main" xmlns:w14="http://schemas.microsoft.com/office/word/2010/wordml" xmlns:wpg="http://schemas.microsoft.com/office/word/2010/wordprocessingGroup" xmlns:wpi="http://schemas.microsoft.com/office/word/2010/wordprocessingInk" xmlns:wne="http://schemas.microsoft.com/office/word/2006/wordml" xmlns:wps="http://schemas.microsoft.com/office/word/2010/wordprocessingShape" mc:Ignorable="w14 wp14">
-  <w:docDefaults>
-    <w:rPrDefault>
-      <w:rPr>
-        <w:rFonts w:ascii="Arial" w:eastAsia="Arial" w:hAnsi="Arial" w:cs="Arial"/>
-        <w:color w:val="000000"/>
-        <w:sz w:val="22"/>
-        <w:lang w:val="en-US" w:eastAsia="en-US" w:bidi="he-IL"/>
-      </w:rPr>
-    </w:rPrDefault>
-    <w:pPrDefault>
-      <w:pPr>
-        <w:spacing w:line="276" w:lineRule="auto"/>
-      </w:pPr>
-    </w:pPrDefault>
-  </w:docDefaults>
-  <w:latentStyles w:defLockedState="0" w:defUIPriority="99" w:defSemiHidden="1" w:defUnhideWhenUsed="1" w:defQFormat="0" w:count="267">
-    <w:lsdException w:name="Normal" w:semiHidden="0" w:uiPriority="0" w:unhideWhenUsed="0" w:qFormat="1"/>
-    <w:lsdException w:name="heading 1" w:semiHidden="0" w:uiPriority="9" w:unhideWhenUsed="0" w:qFormat="1"/>
-    <w:lsdException w:name="heading 2" w:uiPriority="9" w:qFormat="1"/>
-    <w:lsdException w:name="heading 3" w:uiPriority="9" w:qFormat="1"/>
-    <w:lsdException w:name="heading 4" w:uiPriority="9" w:qFormat="1"/>
-    <w:lsdException w:name="heading 5" w:uiPriority="9" w:qFormat="1"/>
-    <w:lsdException w:name="heading 6" w:uiPriority="9" w:qFormat="1"/>
-    <w:lsdException w:name="heading 7" w:uiPriority="9" w:qFormat="1"/>
-    <w:lsdException w:name="heading 8" w:uiPriority="9" w:qFormat="1"/>
-    <w:lsdException w:name="heading 9" w:uiPriority="9" w:qFormat="1"/>
-    <w:lsdException w:name="toc 1" w:uiPriority="39"/>
-    <w:lsdException w:name="toc 2" w:uiPriority="39"/>
-    <w:lsdException w:name="toc 3" w:uiPriority="39"/>
-    <w:lsdException w:name="toc 4" w:uiPriority="39"/>
-    <w:lsdException w:name="toc 5" w:uiPriority="39"/>
-    <w:lsdException w:name="toc 6" w:uiPriority="39"/>
-    <w:lsdException w:name="toc 7" w:uiPriority="39"/>
-    <w:lsdException w:name="toc 8" w:uiPriority="39"/>
-    <w:lsdException w:name="toc 9" w:uiPriority="39"/>
-    <w:lsdException w:name="caption" w:uiPriority="35" w:qFormat="1"/>
-    <w:lsdException w:name="Title" w:semiHidden="0" w:uiPriority="10" w:unhideWhenUsed="0" w:qFormat="1"/>
-    <w:lsdException w:name="Default Paragraph Font" w:uiPriority="1"/>
-    <w:lsdException w:name="Subtitle" w:semiHidden="0" w:uiPriority="11" w:unhideWhenUsed="0" w:qFormat="1"/>
-    <w:lsdException w:name="Strong" w:semiHidden="0" w:uiPriority="22" w:unhideWhenUsed="0" w:qFormat="1"/>
-    <w:lsdException w:name="Emphasis" w:semiHidden="0" w:uiPriority="20" w:unhideWhenUsed="0" w:qFormat="1"/>
-    <w:lsdException w:name="Table Grid" w:semiHidden="0" w:uiPriority="39" w:unhideWhenUsed="0"/>
-    <w:lsdException w:name="Placeholder Text" w:unhideWhenUsed="0"/>
-    <w:lsdException w:name="No Spacing" w:semiHidden="0" w:uiPriority="1" w:unhideWhenUsed="0" w:qFormat="1"/>
-    <w:lsdException w:name="Light Shading" w:semiHidden="0" w:uiPriority="60" w:unhideWhenUsed="0"/>
-    <w:lsdException w:name="Light List" w:semiHidden="0" w:uiPriority="61" w:unhideWhenUsed="0"/>
-    <w:lsdException w:name="Light Grid" w:semiHidden="0" w:uiPriority="62" w:unhideWhenUsed="0"/>
-    <w:lsdException w:name="Medium Shading 1" w:semiHidden="0" w:uiPriority="63" w:unhideWhenUsed="0"/>
-    <w:lsdException w:name="Medium Shading 2" w:semiHidden="0" w:uiPriority="64" w:unhideWhenUsed="0"/>
-    <w:lsdException w:name="Medium List 1" w:semiHidden="0" w:uiPriority="65" w:unhideWhenUsed="0"/>
-    <w:lsdException w:name="Medium List 2" w:semiHidden="0" w:uiPriority="66" w:unhideWhenUsed="0"/>
-    <w:lsdException w:name="Medium Grid 1" w:semiHidden="0" w:uiPriority="67" w:unhideWhenUsed="0"/>
-    <w:lsdException w:name="Medium Grid 2" w:semiHidden="0" w:uiPriority="68" w:unhideWhenUsed="0"/>
-    <w:lsdException w:name="Medium Grid 3" w:semiHidden="0" w:uiPriority="69" w:unhideWhenUsed="0"/>
-    <w:lsdException w:name="Dark List" w:semiHidden="0" w:uiPriority="70" w:unhideWhenUsed="0"/>
-    <w:lsdException w:name="Colorful Shading" w:semiHidden="0" w:uiPriority="71" w:unhideWhenUsed="0"/>
-    <w:lsdException w:name="Colorful List" w:semiHidden="0" w:uiPriority="72" w:unhideWhenUsed="0"/>
-    <w:lsdException w:name="Colorful Grid" w:semiHidden="0" w:uiPriority="73" w:unhideWhenUsed="0"/>
-    <w:lsdException w:name="Light Shading Accent 1" w:semiHidden="0" w:uiPriority="60" w:unhideWhenUsed="0"/>
-    <w:lsdException w:name="Light List Accent 1" w:semiHidden="0" w:uiPriority="61" w:unhideWhenUsed="0"/>
-    <w:lsdException w:name="Light Grid Accent 1" w:semiHidden="0" w:uiPriority="62" w:unhideWhenUsed="0"/>
-    <w:lsdException w:name="Medium Shading 1 Accent 1" w:semiHidden="0" w:uiPriority="63" w:unhideWhenUsed="0"/>
-    <w:lsdException w:name="Medium Shading 2 Accent 1" w:semiHidden="0" w:uiPriority="64" w:unhideWhenUsed="0"/>
-    <w:lsdException w:name="Medium List 1 Accent 1" w:semiHidden="0" w:uiPriority="65" w:unhideWhenUsed="0"/>
-    <w:lsdException w:name="Revision" w:unhideWhenUsed="0"/>
-    <w:lsdException w:name="List Paragraph" w:semiHidden="0" w:uiPriority="34" w:unhideWhenUsed="0" w:qFormat="1"/>
-    <w:lsdException w:name="Quote" w:semiHidden="0" w:uiPriority="29" w:unhideWhenUsed="0" w:qFormat="1"/>
-    <w:lsdException w:name="Intense Quote" w:semiHidden="0" w:uiPriority="30" w:unhideWhenUsed="0" w:qFormat="1"/>
-    <w:lsdException w:name="Medium List 2 Accent 1" w:semiHidden="0" w:uiPriority="66" w:unhideWhenUsed="0"/>
-    <w:lsdException w:name="Medium Grid 1 Accent 1" w:semiHidden="0" w:uiPriority="67" w:unhideWhenUsed="0"/>
-    <w:lsdException w:name="Medium Grid 2 Accent 1" w:semiHidden="0" w:uiPriority="68" w:unhideWhenUsed="0"/>
-    <w:lsdException w:name="Medium Grid 3 Accent 1" w:semiHidden="0" w:uiPriority="69" w:unhideWhenUsed="0"/>
-    <w:lsdException w:name="Dark List Accent 1" w:semiHidden="0" w:uiPriority="70" w:unhideWhenUsed="0"/>
-    <w:lsdException w:name="Colorful Shading Accent 1" w:semiHidden="0" w:uiPriority="71" w:unhideWhenUsed="0"/>
-    <w:lsdException w:name="Colorful List Accent 1" w:semiHidden="0" w:uiPriority="72" w:unhideWhenUsed="0"/>
-    <w:lsdException w:name="Colorful Grid Accent 1" w:semiHidden="0" w:uiPriority="73" w:unhideWhenUsed="0"/>
-    <w:lsdException w:name="Light Shading Accent 2" w:semiHidden="0" w:uiPriority="60" w:unhideWhenUsed="0"/>
-    <w:lsdException w:name="Light List Accent 2" w:semiHidden="0" w:uiPriority="61" w:unhideWhenUsed="0"/>
-    <w:lsdException w:name="Light Grid Accent 2" w:semiHidden="0" w:uiPriority="62" w:unhideWhenUsed="0"/>
-    <w:lsdException w:name="Medium Shading 1 Accent 2" w:semiHidden="0" w:uiPriority="63" w:unhideWhenUsed="0"/>
-    <w:lsdException w:name="Medium Shading 2 Accent 2" w:semiHidden="0" w:uiPriority="64" w:unhideWhenUsed="0"/>
-    <w:lsdException w:name="Medium List 1 Accent 2" w:semiHidden="0" w:uiPriority="65" w:unhideWhenUsed="0"/>
-    <w:lsdException w:name="Medium List 2 Accent 2" w:semiHidden="0" w:uiPriority="66" w:unhideWhenUsed="0"/>
-    <w:lsdException w:name="Medium Grid 1 Accent 2" w:semiHidden="0" w:uiPriority="67" w:unhideWhenUsed="0"/>
-    <w:lsdException w:name="Medium Grid 2 Accent 2" w:semiHidden="0" w:uiPriority="68" w:unhideWhenUsed="0"/>
-    <w:lsdException w:name="Medium Grid 3 Accent 2" w:semiHidden="0" w:uiPriority="69" w:unhideWhenUsed="0"/>
-    <w:lsdException w:name="Dark List Accent 2" w:semiHidden="0" w:uiPriority="70" w:unhideWhenUsed="0"/>
-    <w:lsdException w:name="Colorful Shading Accent 2" w:semiHidden="0" w:uiPriority="71" w:unhideWhenUsed="0"/>
-    <w:lsdException w:name="Colorful List Accent 2" w:semiHidden="0" w:uiPriority="72" w:unhideWhenUsed="0"/>
-    <w:lsdException w:name="Colorful Grid Accent 2" w:semiHidden="0" w:uiPriority="73" w:unhideWhenUsed="0"/>
-    <w:lsdException w:name="Light Shading Accent 3" w:semiHidden="0" w:uiPriority="60" w:unhideWhenUsed="0"/>
-    <w:lsdException w:name="Light List Accent 3" w:semiHidden="0" w:uiPriority="61" w:unhideWhenUsed="0"/>
-    <w:lsdException w:name="Light Grid Accent 3" w:semiHidden="0" w:uiPriority="62" w:unhideWhenUsed="0"/>
-    <w:lsdException w:name="Medium Shading 1 Accent 3" w:semiHidden="0" w:uiPriority="63" w:unhideWhenUsed="0"/>
-    <w:lsdException w:name="Medium Shading 2 Accent 3" w:semiHidden="0" w:uiPriority="64" w:unhideWhenUsed="0"/>
-    <w:lsdException w:name="Medium List 1 Accent 3" w:semiHidden="0" w:uiPriority="65" w:unhideWhenUsed="0"/>
-    <w:lsdException w:name="Medium List 2 Accent 3" w:semiHidden="0" w:uiPriority="66" w:unhideWhenUsed="0"/>
-    <w:lsdException w:name="Medium Grid 1 Accent 3" w:semiHidden="0" w:uiPriority="67" w:unhideWhenUsed="0"/>
-    <w:lsdException w:name="Medium Grid 2 Accent 3" w:semiHidden="0" w:uiPriority="68" w:unhideWhenUsed="0"/>
-    <w:lsdException w:name="Medium Grid 3 Accent 3" w:semiHidden="0" w:uiPriority="69" w:unhideWhenUsed="0"/>
-    <w:lsdException w:name="Dark List Accent 3" w:semiHidden="0" w:uiPriority="70" w:unhideWhenUsed="0"/>
-    <w:lsdException w:name="Colorful Shading Accent 3" w:semiHidden="0" w:uiPriority="71" w:unhideWhenUsed="0"/>
-    <w:lsdException w:name="Colorful List Accent 3" w:semiHidden="0" w:uiPriority="72" w:unhideWhenUsed="0"/>
-    <w:lsdException w:name="Colorful Grid Accent 3" w:semiHidden="0" w:uiPriority="73" w:unhideWhenUsed="0"/>
-    <w:lsdException w:name="Light Shading Accent 4" w:semiHidden="0" w:uiPriority="60" w:unhideWhenUsed="0"/>
-    <w:lsdException w:name="Light List Accent 4" w:semiHidden="0" w:uiPriority="61" w:unhideWhenUsed="0"/>
-    <w:lsdException w:name="Light Grid Accent 4" w:semiHidden="0" w:uiPriority="62" w:unhideWhenUsed="0"/>
-    <w:lsdException w:name="Medium Shading 1 Accent 4" w:semiHidden="0" w:uiPriority="63" w:unhideWhenUsed="0"/>
-    <w:lsdException w:name="Medium Shading 2 Accent 4" w:semiHidden="0" w:uiPriority="64" w:unhideWhenUsed="0"/>
-    <w:lsdException w:name="Medium List 1 Accent 4" w:semiHidden="0" w:uiPriority="65" w:unhideWhenUsed="0"/>
-    <w:lsdException w:name="Medium List 2 Accent 4" w:semiHidden="0" w:uiPriority="66" w:unhideWhenUsed="0"/>
-    <w:lsdException w:name="Medium Grid 1 Accent 4" w:semiHidden="0" w:uiPriority="67" w:unhideWhenUsed="0"/>
-    <w:lsdException w:name="Medium Grid 2 Accent 4" w:semiHidden="0" w:uiPriority="68" w:unhideWhenUsed="0"/>
-    <w:lsdException w:name="Medium Grid 3 Accent 4" w:semiHidden="0" w:uiPriority="69" w:unhideWhenUsed="0"/>
-    <w:lsdException w:name="Dark List Accent 4" w:semiHidden="0" w:uiPriority="70" w:unhideWhenUsed="0"/>
-    <w:lsdException w:name="Colorful Shading Accent 4" w:semiHidden="0" w:uiPriority="71" w:unhideWhenUsed="0"/>
-    <w:lsdException w:name="Colorful List Accent 4" w:semiHidden="0" w:uiPriority="72" w:unhideWhenUsed="0"/>
-    <w:lsdException w:name="Colorful Grid Accent 4" w:semiHidden="0" w:uiPriority="73" w:unhideWhenUsed="0"/>
-    <w:lsdException w:name="Light Shading Accent 5" w:semiHidden="0" w:uiPriority="60" w:unhideWhenUsed="0"/>
-    <w:lsdException w:name="Light List Accent 5" w:semiHidden="0" w:uiPriority="61" w:unhideWhenUsed="0"/>
-    <w:lsdException w:name="Light Grid Accent 5" w:semiHidden="0" w:uiPriority="62" w:unhideWhenUsed="0"/>
-    <w:lsdException w:name="Medium Shading 1 Accent 5" w:semiHidden="0" w:uiPriority="63" w:unhideWhenUsed="0"/>
-    <w:lsdException w:name="Medium Shading 2 Accent 5" w:semiHidden="0" w:uiPriority="64" w:unhideWhenUsed="0"/>
-    <w:lsdException w:name="Medium List 1 Accent 5" w:semiHidden="0" w:uiPriority="65" w:unhideWhenUsed="0"/>
-    <w:lsdException w:name="Medium List 2 Accent 5" w:semiHidden="0" w:uiPriority="66" w:unhideWhenUsed="0"/>
-    <w:lsdException w:name="Medium Grid 1 Accent 5" w:semiHidden="0" w:uiPriority="67" w:unhideWhenUsed="0"/>
-    <w:lsdException w:name="Medium Grid 2 Accent 5" w:semiHidden="0" w:uiPriority="68" w:unhideWhenUsed="0"/>
-    <w:lsdException w:name="Medium Grid 3 Accent 5" w:semiHidden="0" w:uiPriority="69" w:unhideWhenUsed="0"/>
-    <w:lsdException w:name="Dark List Accent 5" w:semiHidden="0" w:uiPriority="70" w:unhideWhenUsed="0"/>
-    <w:lsdException w:name="Colorful Shading Accent 5" w:semiHidden="0" w:uiPriority="71" w:unhideWhenUsed="0"/>
-    <w:lsdException w:name="Colorful List Accent 5" w:semiHidden="0" w:uiPriority="72" w:unhideWhenUsed="0"/>
-    <w:lsdException w:name="Colorful Grid Accent 5" w:semiHidden="0" w:uiPriority="73" w:unhideWhenUsed="0"/>
-    <w:lsdException w:name="Light Shading Accent 6" w:semiHidden="0" w:uiPriority="60" w:unhideWhenUsed="0"/>
-    <w:lsdException w:name="Light List Accent 6" w:semiHidden="0" w:uiPriority="61" w:unhideWhenUsed="0"/>
-    <w:lsdException w:name="Light Grid Accent 6" w:semiHidden="0" w:uiPriority="62" w:unhideWhenUsed="0"/>
-    <w:lsdException w:name="Medium Shading 1 Accent 6" w:semiHidden="0" w:uiPriority="63" w:unhideWhenUsed="0"/>
-    <w:lsdException w:name="Medium Shading 2 Accent 6" w:semiHidden="0" w:uiPriority="64" w:unhideWhenUsed="0"/>
-    <w:lsdException w:name="Medium List 1 Accent 6" w:semiHidden="0" w:uiPriority="65" w:unhideWhenUsed="0"/>
-    <w:lsdException w:name="Medium List 2 Accent 6" w:semiHidden="0" w:uiPriority="66" w:unhideWhenUsed="0"/>
-    <w:lsdException w:name="Medium Grid 1 Accent 6" w:semiHidden="0" w:uiPriority="67" w:unhideWhenUsed="0"/>
-    <w:lsdException w:name="Medium Grid 2 Accent 6" w:semiHidden="0" w:uiPriority="68" w:unhideWhenUsed="0"/>
-    <w:lsdException w:name="Medium Grid 3 Accent 6" w:semiHidden="0" w:uiPriority="69" w:unhideWhenUsed="0"/>
-    <w:lsdException w:name="Dark List Accent 6" w:semiHidden="0" w:uiPriority="70" w:unhideWhenUsed="0"/>
-    <w:lsdException w:name="Colorful Shading Accent 6" w:semiHidden="0" w:uiPriority="71" w:unhideWhenUsed="0"/>
-    <w:lsdException w:name="Colorful List Accent 6" w:semiHidden="0" w:uiPriority="72" w:unhideWhenUsed="0"/>
-    <w:lsdException w:name="Colorful Grid Accent 6" w:semiHidden="0" w:uiPriority="73" w:unhideWhenUsed="0"/>
-    <w:lsdException w:name="Subtle Emphasis" w:semiHidden="0" w:uiPriority="19" w:unhideWhenUsed="0" w:qFormat="1"/>
-    <w:lsdException w:name="Intense Emphasis" w:semiHidden="0" w:uiPriority="21" w:unhideWhenUsed="0" w:qFormat="1"/>
-    <w:lsdException w:name="Subtle Reference" w:semiHidden="0" w:uiPriority="31" w:unhideWhenUsed="0" w:qFormat="1"/>
-    <w:lsdException w:name="Intense Reference" w:semiHidden="0" w:uiPriority="32" w:unhideWhenUsed="0" w:qFormat="1"/>
-    <w:lsdException w:name="Book Title" w:semiHidden="0" w:uiPriority="33" w:unhideWhenUsed="0" w:qFormat="1"/>
-    <w:lsdException w:name="Bibliography" w:uiPriority="37"/>
-    <w:lsdException w:name="TOC Heading" w:uiPriority="39" w:qFormat="1"/>
-  </w:latentStyles>
-  <w:style w:type="paragraph" w:default="1" w:styleId="a">
-    <w:name w:val="Normal"/>
-  </w:style>
-  <w:style w:type="paragraph" w:styleId="1">
-    <w:name w:val="heading 1"/>
+  <w:style w:type="paragraph" w:styleId="af2">
+    <w:name w:val="List Paragraph"/>
     <w:basedOn w:val="a"/>
-    <w:next w:val="a"/>
+    <w:uiPriority w:val="34"/>
+    <w:qFormat/>
+    <w:rsid w:val="004272A7"/>
     <w:pPr>
-      <w:keepNext/>
-      <w:keepLines/>
-      <w:spacing w:before="200"/>
-      <w:contextualSpacing/>
-      <w:outlineLvl w:val="0"/>
-    </w:pPr>
-    <w:rPr>
-      <w:rFonts w:ascii="Trebuchet MS" w:eastAsia="Trebuchet MS" w:hAnsi="Trebuchet MS" w:cs="Trebuchet MS"/>
-      <w:sz w:val="32"/>
-    </w:rPr>
-  </w:style>
-  <w:style w:type="paragraph" w:styleId="2">
-    <w:name w:val="heading 2"/>
-    <w:basedOn w:val="a"/>
-    <w:next w:val="a"/>
-    <w:pPr>
-      <w:keepNext/>
-      <w:keepLines/>
-      <w:spacing w:before="200"/>
-      <w:contextualSpacing/>
-      <w:outlineLvl w:val="1"/>
-    </w:pPr>
-    <w:rPr>
-      <w:rFonts w:ascii="Trebuchet MS" w:eastAsia="Trebuchet MS" w:hAnsi="Trebuchet MS" w:cs="Trebuchet MS"/>
-      <w:b/>
-      <w:sz w:val="26"/>
-    </w:rPr>
-  </w:style>
-  <w:style w:type="paragraph" w:styleId="3">
-    <w:name w:val="heading 3"/>
-    <w:basedOn w:val="a"/>
-    <w:next w:val="a"/>
-    <w:pPr>
-      <w:keepNext/>
-      <w:keepLines/>
-      <w:spacing w:before="160"/>
-      <w:contextualSpacing/>
-      <w:outlineLvl w:val="2"/>
-    </w:pPr>
-    <w:rPr>
-      <w:rFonts w:ascii="Trebuchet MS" w:eastAsia="Trebuchet MS" w:hAnsi="Trebuchet MS" w:cs="Trebuchet MS"/>
-      <w:b/>
-      <w:color w:val="666666"/>
-      <w:sz w:val="24"/>
-    </w:rPr>
-  </w:style>
-  <w:style w:type="paragraph" w:styleId="4">
-    <w:name w:val="heading 4"/>
-    <w:basedOn w:val="a"/>
-    <w:next w:val="a"/>
-    <w:pPr>
-      <w:keepNext/>
-      <w:keepLines/>
-      <w:spacing w:before="160"/>
-      <w:contextualSpacing/>
-      <w:outlineLvl w:val="3"/>
-    </w:pPr>
-    <w:rPr>
-      <w:rFonts w:ascii="Trebuchet MS" w:eastAsia="Trebuchet MS" w:hAnsi="Trebuchet MS" w:cs="Trebuchet MS"/>
-      <w:color w:val="666666"/>
-      <w:u w:val="single"/>
-    </w:rPr>
-  </w:style>
-  <w:style w:type="paragraph" w:styleId="5">
-    <w:name w:val="heading 5"/>
-    <w:basedOn w:val="a"/>
-    <w:next w:val="a"/>
-    <w:pPr>
-      <w:keepNext/>
-      <w:keepLines/>
-      <w:spacing w:before="160"/>
-      <w:contextualSpacing/>
-      <w:outlineLvl w:val="4"/>
-    </w:pPr>
-    <w:rPr>
-      <w:rFonts w:ascii="Trebuchet MS" w:eastAsia="Trebuchet MS" w:hAnsi="Trebuchet MS" w:cs="Trebuchet MS"/>
-      <w:color w:val="666666"/>
-    </w:rPr>
-  </w:style>
-  <w:style w:type="paragraph" w:styleId="6">
-    <w:name w:val="heading 6"/>
-    <w:basedOn w:val="a"/>
-    <w:next w:val="a"/>
-    <w:pPr>
-      <w:keepNext/>
-      <w:keepLines/>
-      <w:spacing w:before="160"/>
-      <w:contextualSpacing/>
-      <w:outlineLvl w:val="5"/>
-    </w:pPr>
-    <w:rPr>
-      <w:rFonts w:ascii="Trebuchet MS" w:eastAsia="Trebuchet MS" w:hAnsi="Trebuchet MS" w:cs="Trebuchet MS"/>
-      <w:i/>
-      <w:color w:val="666666"/>
-    </w:rPr>
-  </w:style>
-  <w:style w:type="character" w:default="1" w:styleId="a0">
-    <w:name w:val="Default Paragraph Font"/>
-    <w:uiPriority w:val="1"/>
-    <w:unhideWhenUsed/>
-  </w:style>
-  <w:style w:type="table" w:default="1" w:styleId="a1">
-    <w:name w:val="Normal Table"/>
-    <w:uiPriority w:val="99"/>
-    <w:semiHidden/>
-    <w:unhideWhenUsed/>
-    <w:tblPr>
-      <w:tblInd w:w="0" w:type="dxa"/>
-      <w:tblCellMar>
-        <w:top w:w="0" w:type="dxa"/>
-        <w:left w:w="108" w:type="dxa"/>
-        <w:bottom w:w="0" w:type="dxa"/>
-        <w:right w:w="108" w:type="dxa"/>
-      </w:tblCellMar>
-    </w:tblPr>
-  </w:style>
-  <w:style w:type="numbering" w:default="1" w:styleId="a2">
-    <w:name w:val="No List"/>
-    <w:uiPriority w:val="99"/>
-    <w:semiHidden/>
-    <w:unhideWhenUsed/>
-  </w:style>
-  <w:style w:type="paragraph" w:styleId="a3">
-    <w:name w:val="Title"/>
-    <w:basedOn w:val="a"/>
-    <w:next w:val="a"/>
-    <w:pPr>
-      <w:keepNext/>
-      <w:keepLines/>
+      <w:ind w:left="720"/>
       <w:contextualSpacing/>
     </w:pPr>
-    <w:rPr>
-      <w:rFonts w:ascii="Trebuchet MS" w:eastAsia="Trebuchet MS" w:hAnsi="Trebuchet MS" w:cs="Trebuchet MS"/>
-      <w:sz w:val="42"/>
-    </w:rPr>
-  </w:style>
-  <w:style w:type="paragraph" w:styleId="a4">
-    <w:name w:val="Subtitle"/>
-    <w:basedOn w:val="a"/>
-    <w:next w:val="a"/>
-    <w:pPr>
-      <w:keepNext/>
-      <w:keepLines/>
-      <w:spacing w:after="200"/>
-      <w:contextualSpacing/>
-    </w:pPr>
-    <w:rPr>
-      <w:rFonts w:ascii="Trebuchet MS" w:eastAsia="Trebuchet MS" w:hAnsi="Trebuchet MS" w:cs="Trebuchet MS"/>
-      <w:i/>
-      <w:color w:val="666666"/>
-      <w:sz w:val="26"/>
-    </w:rPr>
-  </w:style>
-  <w:style w:type="table" w:customStyle="1" w:styleId="a5">
-    <w:basedOn w:val="a1"/>
-    <w:tblPr>
-      <w:tblStyleRowBandSize w:val="1"/>
-      <w:tblStyleColBandSize w:val="1"/>
-    </w:tblPr>
-  </w:style>
-  <w:style w:type="paragraph" w:styleId="a6">
-    <w:name w:val="Intense Quote"/>
-    <w:basedOn w:val="a"/>
-    <w:next w:val="a"/>
-    <w:link w:val="a7"/>
-    <w:uiPriority w:val="30"/>
-    <w:qFormat/>
-    <w:rsid w:val="00EE5789"/>
-    <w:pPr>
-      <w:pBdr>
-        <w:top w:val="single" w:sz="4" w:space="10" w:color="5B9BD5" w:themeColor="accent1"/>
-        <w:bottom w:val="single" w:sz="4" w:space="10" w:color="5B9BD5" w:themeColor="accent1"/>
-      </w:pBdr>
-      <w:spacing w:before="360" w:after="360"/>
-      <w:ind w:left="864" w:right="864"/>
-      <w:jc w:val="center"/>
-    </w:pPr>
-    <w:rPr>
-      <w:i/>
-      <w:iCs/>
-      <w:color w:val="5B9BD5" w:themeColor="accent1"/>
-    </w:rPr>
-  </w:style>
-  <w:style w:type="character" w:customStyle="1" w:styleId="a7">
-    <w:name w:val="ציטוט חזק תו"/>
-    <w:basedOn w:val="a0"/>
-    <w:link w:val="a6"/>
-    <w:uiPriority w:val="30"/>
-    <w:rsid w:val="00EE5789"/>
-    <w:rPr>
-      <w:i/>
-      <w:iCs/>
-      <w:color w:val="5B9BD5" w:themeColor="accent1"/>
-    </w:rPr>
-  </w:style>
-  <w:style w:type="character" w:styleId="a8">
-    <w:name w:val="Intense Reference"/>
-    <w:basedOn w:val="a0"/>
-    <w:uiPriority w:val="32"/>
-    <w:qFormat/>
-    <w:rsid w:val="00EE5789"/>
-    <w:rPr>
-      <w:b/>
-      <w:bCs/>
-      <w:smallCaps/>
-      <w:color w:val="5B9BD5" w:themeColor="accent1"/>
-      <w:spacing w:val="5"/>
-    </w:rPr>
-  </w:style>
-  <w:style w:type="paragraph" w:styleId="a9">
-    <w:name w:val="Quote"/>
-    <w:basedOn w:val="a"/>
-    <w:next w:val="a"/>
-    <w:link w:val="aa"/>
-    <w:uiPriority w:val="29"/>
-    <w:qFormat/>
-    <w:rsid w:val="006C58B2"/>
-    <w:pPr>
-      <w:spacing w:before="200" w:after="160"/>
-      <w:ind w:left="864" w:right="864"/>
-      <w:jc w:val="center"/>
-    </w:pPr>
-    <w:rPr>
-      <w:i/>
-      <w:iCs/>
-      <w:color w:val="404040" w:themeColor="text1" w:themeTint="BF"/>
-    </w:rPr>
-  </w:style>
-  <w:style w:type="character" w:customStyle="1" w:styleId="aa">
-    <w:name w:val="ציטוט תו"/>
-    <w:basedOn w:val="a0"/>
-    <w:link w:val="a9"/>
-    <w:uiPriority w:val="29"/>
-    <w:rsid w:val="006C58B2"/>
-    <w:rPr>
-      <w:i/>
-      <w:iCs/>
-      <w:color w:val="404040" w:themeColor="text1" w:themeTint="BF"/>
-    </w:rPr>
-  </w:style>
-  <w:style w:type="character" w:styleId="ab">
-    <w:name w:val="Subtle Emphasis"/>
-    <w:basedOn w:val="a0"/>
-    <w:uiPriority w:val="19"/>
-    <w:qFormat/>
-    <w:rsid w:val="006C58B2"/>
-    <w:rPr>
-      <w:i/>
-      <w:iCs/>
-      <w:color w:val="404040" w:themeColor="text1" w:themeTint="BF"/>
-    </w:rPr>
-  </w:style>
-  <w:style w:type="paragraph" w:styleId="ac">
-    <w:name w:val="header"/>
-    <w:basedOn w:val="a"/>
-    <w:link w:val="ad"/>
-    <w:uiPriority w:val="99"/>
-    <w:unhideWhenUsed/>
-    <w:rsid w:val="00E8766D"/>
-    <w:pPr>
-      <w:tabs>
-        <w:tab w:val="center" w:pos="4153"/>
-        <w:tab w:val="right" w:pos="8306"/>
-      </w:tabs>
-      <w:spacing w:line="240" w:lineRule="auto"/>
-    </w:pPr>
-  </w:style>
-  <w:style w:type="character" w:customStyle="1" w:styleId="ad">
-    <w:name w:val="כותרת עליונה תו"/>
-    <w:basedOn w:val="a0"/>
-    <w:link w:val="ac"/>
-    <w:uiPriority w:val="99"/>
-    <w:rsid w:val="00E8766D"/>
-  </w:style>
-  <w:style w:type="paragraph" w:styleId="ae">
-    <w:name w:val="footer"/>
-    <w:basedOn w:val="a"/>
-    <w:link w:val="af"/>
-    <w:uiPriority w:val="99"/>
-    <w:unhideWhenUsed/>
-    <w:rsid w:val="00E8766D"/>
-    <w:pPr>
-      <w:tabs>
-        <w:tab w:val="center" w:pos="4153"/>
-        <w:tab w:val="right" w:pos="8306"/>
-      </w:tabs>
-      <w:spacing w:line="240" w:lineRule="auto"/>
-    </w:pPr>
-  </w:style>
-  <w:style w:type="character" w:customStyle="1" w:styleId="af">
-    <w:name w:val="כותרת תחתונה תו"/>
-    <w:basedOn w:val="a0"/>
-    <w:link w:val="ae"/>
-    <w:uiPriority w:val="99"/>
-    <w:rsid w:val="00E8766D"/>
-  </w:style>
-  <w:style w:type="paragraph" w:styleId="af0">
-    <w:name w:val="Balloon Text"/>
-    <w:basedOn w:val="a"/>
-    <w:link w:val="af1"/>
-    <w:uiPriority w:val="99"/>
-    <w:semiHidden/>
-    <w:unhideWhenUsed/>
-    <w:rsid w:val="006B5846"/>
-    <w:pPr>
-      <w:spacing w:line="240" w:lineRule="auto"/>
-    </w:pPr>
-    <w:rPr>
-      <w:rFonts w:ascii="Tahoma" w:hAnsi="Tahoma" w:cs="Tahoma"/>
-      <w:sz w:val="16"/>
-      <w:szCs w:val="16"/>
-    </w:rPr>
-  </w:style>
-  <w:style w:type="character" w:customStyle="1" w:styleId="af1">
-    <w:name w:val="טקסט בלונים תו"/>
-    <w:basedOn w:val="a0"/>
-    <w:link w:val="af0"/>
-    <w:uiPriority w:val="99"/>
-    <w:semiHidden/>
-    <w:rsid w:val="006B5846"/>
-    <w:rPr>
-      <w:rFonts w:ascii="Tahoma" w:hAnsi="Tahoma" w:cs="Tahoma"/>
-      <w:sz w:val="16"/>
-      <w:szCs w:val="16"/>
-    </w:rPr>
   </w:style>
 </w:styles>
 </file>
@@ -5259,7 +6073,7 @@
   <a:extraClrSchemeLst/>
   <a:extLst>
     <a:ext uri="{05A4C25C-085E-4340-85A3-A5531E510DB2}">
-      <thm15:themeFamily xmlns:thm15="http://schemas.microsoft.com/office/thememl/2012/main" xmlns="" name="Office Theme" id="{62F939B6-93AF-4DB8-9C6B-D6C7DFDC589F}" vid="{4A3C46E8-61CC-4603-A589-7422A47A8E4A}"/>
+      <thm15:themeFamily xmlns:thm15="http://schemas.microsoft.com/office/thememl/2012/main" name="Office Theme" id="{62F939B6-93AF-4DB8-9C6B-D6C7DFDC589F}" vid="{4A3C46E8-61CC-4603-A589-7422A47A8E4A}"/>
     </a:ext>
   </a:extLst>
 </a:theme>

</xml_diff>

<commit_message>
worked on the book + changes i dont remember
</commit_message>
<xml_diff>
--- a/Description/אילן דוברומילסקי - מסמך אפיון .docx
+++ b/Description/אילן דוברומילסקי - מסמך אפיון .docx
@@ -1,6 +1,6 @@
 
 <file path=word/document.xml><?xml version="1.0" encoding="utf-8"?>
-<w:document xmlns:wpc="http://schemas.microsoft.com/office/word/2010/wordprocessingCanvas" xmlns:cx="http://schemas.microsoft.com/office/drawing/2014/chartex" xmlns:mc="http://schemas.openxmlformats.org/markup-compatibility/2006" xmlns:o="urn:schemas-microsoft-com:office:office" xmlns:r="http://schemas.openxmlformats.org/officeDocument/2006/relationships" xmlns:m="http://schemas.openxmlformats.org/officeDocument/2006/math" xmlns:v="urn:schemas-microsoft-com:vml" xmlns:wp14="http://schemas.microsoft.com/office/word/2010/wordprocessingDrawing" xmlns:wp="http://schemas.openxmlformats.org/drawingml/2006/wordprocessingDrawing" xmlns:w10="urn:schemas-microsoft-com:office:word" xmlns:w="http://schemas.openxmlformats.org/wordprocessingml/2006/main" xmlns:w14="http://schemas.microsoft.com/office/word/2010/wordml" xmlns:w15="http://schemas.microsoft.com/office/word/2012/wordml" xmlns:w16se="http://schemas.microsoft.com/office/word/2015/wordml/symex" xmlns:wpg="http://schemas.microsoft.com/office/word/2010/wordprocessingGroup" xmlns:wpi="http://schemas.microsoft.com/office/word/2010/wordprocessingInk" xmlns:wne="http://schemas.microsoft.com/office/word/2006/wordml" xmlns:wps="http://schemas.microsoft.com/office/word/2010/wordprocessingShape" mc:Ignorable="w14 w15 w16se wp14">
+<w:document xmlns:wpc="http://schemas.microsoft.com/office/word/2010/wordprocessingCanvas" xmlns:cx="http://schemas.microsoft.com/office/drawing/2014/chartex" xmlns:cx1="http://schemas.microsoft.com/office/drawing/2015/9/8/chartex" xmlns:cx2="http://schemas.microsoft.com/office/drawing/2015/10/21/chartex" xmlns:cx3="http://schemas.microsoft.com/office/drawing/2016/5/9/chartex" xmlns:cx4="http://schemas.microsoft.com/office/drawing/2016/5/10/chartex" xmlns:cx5="http://schemas.microsoft.com/office/drawing/2016/5/11/chartex" xmlns:cx6="http://schemas.microsoft.com/office/drawing/2016/5/12/chartex" xmlns:cx7="http://schemas.microsoft.com/office/drawing/2016/5/13/chartex" xmlns:cx8="http://schemas.microsoft.com/office/drawing/2016/5/14/chartex" xmlns:mc="http://schemas.openxmlformats.org/markup-compatibility/2006" xmlns:aink="http://schemas.microsoft.com/office/drawing/2016/ink" xmlns:am3d="http://schemas.microsoft.com/office/drawing/2017/model3d" xmlns:o="urn:schemas-microsoft-com:office:office" xmlns:r="http://schemas.openxmlformats.org/officeDocument/2006/relationships" xmlns:m="http://schemas.openxmlformats.org/officeDocument/2006/math" xmlns:v="urn:schemas-microsoft-com:vml" xmlns:wp14="http://schemas.microsoft.com/office/word/2010/wordprocessingDrawing" xmlns:wp="http://schemas.openxmlformats.org/drawingml/2006/wordprocessingDrawing" xmlns:w10="urn:schemas-microsoft-com:office:word" xmlns:w="http://schemas.openxmlformats.org/wordprocessingml/2006/main" xmlns:w14="http://schemas.microsoft.com/office/word/2010/wordml" xmlns:w15="http://schemas.microsoft.com/office/word/2012/wordml" xmlns:w16cid="http://schemas.microsoft.com/office/word/2016/wordml/cid" xmlns:w16se="http://schemas.microsoft.com/office/word/2015/wordml/symex" xmlns:wpg="http://schemas.microsoft.com/office/word/2010/wordprocessingGroup" xmlns:wpi="http://schemas.microsoft.com/office/word/2010/wordprocessingInk" xmlns:wne="http://schemas.microsoft.com/office/word/2006/wordml" xmlns:wps="http://schemas.microsoft.com/office/word/2010/wordprocessingShape" mc:Ignorable="w14 w15 w16se w16cid wp14">
   <w:background w:color="FFFFFF"/>
   <w:body>
     <w:p>
@@ -17,7 +17,7 @@
     </w:p>
     <w:p>
       <w:pPr>
-        <w:pStyle w:val="a6"/>
+        <w:pStyle w:val="IntenseQuote"/>
         <w:bidi/>
         <w:rPr>
           <w:b/>
@@ -42,13 +42,13 @@
         <w:bidi/>
         <w:jc w:val="center"/>
         <w:rPr>
-          <w:rStyle w:val="a8"/>
-          <w:rtl/>
-        </w:rPr>
-      </w:pPr>
-      <w:r>
-        <w:rPr>
-          <w:rStyle w:val="a8"/>
+          <w:rStyle w:val="IntenseReference"/>
+          <w:rtl/>
+        </w:rPr>
+      </w:pPr>
+      <w:r>
+        <w:rPr>
+          <w:rStyle w:val="IntenseReference"/>
           <w:rFonts w:hint="cs"/>
           <w:rtl/>
         </w:rPr>
@@ -56,7 +56,7 @@
       </w:r>
       <w:r>
         <w:rPr>
-          <w:rStyle w:val="a8"/>
+          <w:rStyle w:val="IntenseReference"/>
           <w:rtl/>
         </w:rPr>
         <w:t>מסמך אפיון</w:t>
@@ -76,28 +76,18 @@
         <w:bidi/>
         <w:jc w:val="center"/>
         <w:rPr>
-          <w:rStyle w:val="a8"/>
-          <w:rtl/>
-        </w:rPr>
-      </w:pPr>
-      <w:r>
-        <w:rPr>
-          <w:rStyle w:val="a8"/>
-          <w:rFonts w:hint="cs"/>
-          <w:rtl/>
-        </w:rPr>
-        <w:t xml:space="preserve">אילן </w:t>
-      </w:r>
-      <w:proofErr w:type="spellStart"/>
-      <w:r>
-        <w:rPr>
-          <w:rStyle w:val="a8"/>
-          <w:rFonts w:hint="cs"/>
-          <w:rtl/>
-        </w:rPr>
-        <w:t>דוברומילסקי</w:t>
-      </w:r>
-      <w:proofErr w:type="spellEnd"/>
+          <w:rStyle w:val="IntenseReference"/>
+          <w:rtl/>
+        </w:rPr>
+      </w:pPr>
+      <w:r>
+        <w:rPr>
+          <w:rStyle w:val="IntenseReference"/>
+          <w:rFonts w:hint="cs"/>
+          <w:rtl/>
+        </w:rPr>
+        <w:t>אילן דוברומילסקי</w:t>
+      </w:r>
     </w:p>
     <w:p>
       <w:pPr>
@@ -114,7 +104,7 @@
     </w:p>
     <w:p>
       <w:pPr>
-        <w:pStyle w:val="a9"/>
+        <w:pStyle w:val="Quote"/>
         <w:bidi/>
         <w:rPr>
           <w:i w:val="0"/>
@@ -123,7 +113,7 @@
       </w:pPr>
       <w:r>
         <w:rPr>
-          <w:rStyle w:val="ab"/>
+          <w:rStyle w:val="SubtleEmphasis"/>
         </w:rPr>
         <w:t>0.1v</w:t>
       </w:r>
@@ -133,12 +123,12 @@
         <w:bidi/>
         <w:jc w:val="center"/>
         <w:rPr>
-          <w:rStyle w:val="ab"/>
-        </w:rPr>
-      </w:pPr>
-      <w:r>
-        <w:rPr>
-          <w:rStyle w:val="ab"/>
+          <w:rStyle w:val="SubtleEmphasis"/>
+        </w:rPr>
+      </w:pPr>
+      <w:r>
+        <w:rPr>
+          <w:rStyle w:val="SubtleEmphasis"/>
         </w:rPr>
         <w:t>11/02/2020</w:t>
       </w:r>
@@ -187,7 +177,7 @@
           <w:sz w:val="28"/>
         </w:rPr>
         <w:drawing>
-          <wp:anchor distT="0" distB="0" distL="114300" distR="114300" simplePos="0" relativeHeight="251658240" behindDoc="1" locked="0" layoutInCell="1" allowOverlap="1" wp14:anchorId="074894CF" wp14:editId="068188E4">
+          <wp:anchor distT="0" distB="0" distL="114300" distR="114300" simplePos="0" relativeHeight="251658240" behindDoc="1" locked="0" layoutInCell="1" allowOverlap="1" wp14:anchorId="57450F94" wp14:editId="0F7386F9">
             <wp:simplePos x="0" y="0"/>
             <wp:positionH relativeFrom="column">
               <wp:posOffset>175260</wp:posOffset>
@@ -312,7 +302,7 @@
     <w:p/>
     <w:tbl>
       <w:tblPr>
-        <w:tblStyle w:val="a5"/>
+        <w:tblStyle w:val="a"/>
         <w:bidiVisual/>
         <w:tblW w:w="9456" w:type="dxa"/>
         <w:jc w:val="right"/>
@@ -1003,7 +993,6 @@
         <w:bidi/>
         <w:contextualSpacing/>
         <w:rPr>
-          <w:rFonts w:hint="cs"/>
           <w:i/>
           <w:rtl/>
         </w:rPr>
@@ -1164,7 +1153,6 @@
       <w:pPr>
         <w:bidi/>
         <w:rPr>
-          <w:rFonts w:hint="cs"/>
           <w:rtl/>
         </w:rPr>
       </w:pPr>
@@ -1180,23 +1168,7 @@
           <w:rFonts w:hint="cs"/>
           <w:rtl/>
         </w:rPr>
-        <w:t xml:space="preserve">תוח ויצירת הדוחות. </w:t>
-      </w:r>
-      <w:proofErr w:type="spellStart"/>
-      <w:r>
-        <w:rPr>
-          <w:rFonts w:hint="cs"/>
-          <w:rtl/>
-        </w:rPr>
-        <w:t>לצידו</w:t>
-      </w:r>
-      <w:proofErr w:type="spellEnd"/>
-      <w:r>
-        <w:rPr>
-          <w:rFonts w:hint="cs"/>
-          <w:rtl/>
-        </w:rPr>
-        <w:t xml:space="preserve"> פועל האתר.</w:t>
+        <w:t>תוח ויצירת הדוחות. לצידו פועל האתר.</w:t>
       </w:r>
     </w:p>
     <w:p>
@@ -1267,26 +1239,64 @@
     <w:p>
       <w:pPr>
         <w:bidi/>
-        <w:rPr>
-          <w:rFonts w:hint="cs"/>
-          <w:rtl/>
-        </w:rPr>
-      </w:pPr>
-      <w:proofErr w:type="spellStart"/>
-      <w:r>
-        <w:rPr>
-          <w:rFonts w:hint="cs"/>
-          <w:rtl/>
-        </w:rPr>
-        <w:t>פקטה</w:t>
-      </w:r>
-      <w:proofErr w:type="spellEnd"/>
-      <w:r>
-        <w:rPr>
-          <w:rFonts w:hint="cs"/>
-          <w:rtl/>
-        </w:rPr>
-        <w:t>: יחידת מידע העוברת ברשת.</w:t>
+      </w:pPr>
+      <w:r>
+        <w:rPr>
+          <w:rFonts w:hint="cs"/>
+          <w:rtl/>
+        </w:rPr>
+        <w:t>פקטה: יחידת מידע העוברת ברשת.</w:t>
+      </w:r>
+    </w:p>
+    <w:p>
+      <w:pPr>
+        <w:bidi/>
+        <w:rPr>
+          <w:rFonts w:hint="cs"/>
+          <w:rtl/>
+        </w:rPr>
+      </w:pPr>
+      <w:r>
+        <w:t>DB(database)</w:t>
+      </w:r>
+      <w:r>
+        <w:rPr>
+          <w:rFonts w:hint="cs"/>
+          <w:rtl/>
+        </w:rPr>
+        <w:t xml:space="preserve"> </w:t>
+      </w:r>
+      <w:r>
+        <w:rPr>
+          <w:rtl/>
+        </w:rPr>
+        <w:t>–</w:t>
+      </w:r>
+      <w:r>
+        <w:rPr>
+          <w:rFonts w:hint="cs"/>
+          <w:rtl/>
+        </w:rPr>
+        <w:t xml:space="preserve"> קובץ המכיל </w:t>
+      </w:r>
+      <w:r>
+        <w:t>json</w:t>
+      </w:r>
+      <w:r>
+        <w:rPr>
+          <w:rFonts w:hint="cs"/>
+          <w:rtl/>
+        </w:rPr>
+        <w:t xml:space="preserve"> של מידע דרוש לפעולות בין הרצות.</w:t>
+      </w:r>
+      <w:bookmarkStart w:id="0" w:name="_GoBack"/>
+      <w:bookmarkEnd w:id="0"/>
+      <w:r>
+        <w:rPr>
+          <w:rFonts w:hint="cs"/>
+          <w:rtl/>
+        </w:rPr>
+        <w:t xml:space="preserve"> </w:t>
       </w:r>
     </w:p>
     <w:p>
@@ -1546,7 +1556,7 @@
     </w:p>
     <w:p>
       <w:pPr>
-        <w:pStyle w:val="af2"/>
+        <w:pStyle w:val="ListParagraph"/>
         <w:numPr>
           <w:ilvl w:val="0"/>
           <w:numId w:val="10"/>
@@ -1563,7 +1573,7 @@
     </w:p>
     <w:p>
       <w:pPr>
-        <w:pStyle w:val="af2"/>
+        <w:pStyle w:val="ListParagraph"/>
         <w:numPr>
           <w:ilvl w:val="0"/>
           <w:numId w:val="10"/>
@@ -1580,7 +1590,7 @@
     </w:p>
     <w:p>
       <w:pPr>
-        <w:pStyle w:val="af2"/>
+        <w:pStyle w:val="ListParagraph"/>
         <w:numPr>
           <w:ilvl w:val="0"/>
           <w:numId w:val="10"/>
@@ -1599,7 +1609,6 @@
       <w:pPr>
         <w:bidi/>
         <w:rPr>
-          <w:rFonts w:hint="cs"/>
           <w:rtl/>
         </w:rPr>
       </w:pPr>
@@ -1613,15 +1622,12 @@
     </w:p>
     <w:p>
       <w:pPr>
-        <w:pStyle w:val="af2"/>
+        <w:pStyle w:val="ListParagraph"/>
         <w:numPr>
           <w:ilvl w:val="0"/>
           <w:numId w:val="10"/>
         </w:numPr>
         <w:bidi/>
-        <w:rPr>
-          <w:rFonts w:hint="cs"/>
-        </w:rPr>
       </w:pPr>
       <w:r>
         <w:rPr>
@@ -1633,15 +1639,12 @@
     </w:p>
     <w:p>
       <w:pPr>
-        <w:pStyle w:val="af2"/>
+        <w:pStyle w:val="ListParagraph"/>
         <w:numPr>
           <w:ilvl w:val="0"/>
           <w:numId w:val="10"/>
         </w:numPr>
         <w:bidi/>
-        <w:rPr>
-          <w:rFonts w:hint="cs"/>
-        </w:rPr>
       </w:pPr>
       <w:r>
         <w:rPr>
@@ -1682,43 +1685,24 @@
     </w:p>
     <w:p>
       <w:pPr>
-        <w:pStyle w:val="af2"/>
+        <w:pStyle w:val="ListParagraph"/>
         <w:numPr>
           <w:ilvl w:val="0"/>
           <w:numId w:val="10"/>
         </w:numPr>
         <w:bidi/>
-        <w:rPr>
-          <w:rFonts w:hint="cs"/>
-        </w:rPr>
-      </w:pPr>
-      <w:r>
-        <w:rPr>
-          <w:rFonts w:hint="cs"/>
-          <w:rtl/>
-        </w:rPr>
-        <w:t xml:space="preserve">מסניף </w:t>
-      </w:r>
-      <w:proofErr w:type="spellStart"/>
-      <w:r>
-        <w:rPr>
-          <w:rFonts w:hint="cs"/>
-          <w:rtl/>
-        </w:rPr>
-        <w:t>פקטות</w:t>
-      </w:r>
-      <w:proofErr w:type="spellEnd"/>
-      <w:r>
-        <w:rPr>
-          <w:rFonts w:hint="cs"/>
-          <w:rtl/>
-        </w:rPr>
-        <w:t xml:space="preserve"> היוצאות ונכנסות למחשב.</w:t>
-      </w:r>
-    </w:p>
-    <w:p>
-      <w:pPr>
-        <w:pStyle w:val="af2"/>
+      </w:pPr>
+      <w:r>
+        <w:rPr>
+          <w:rFonts w:hint="cs"/>
+          <w:rtl/>
+        </w:rPr>
+        <w:t>מסניף פקטות היוצאות ונכנסות למחשב.</w:t>
+      </w:r>
+    </w:p>
+    <w:p>
+      <w:pPr>
+        <w:pStyle w:val="ListParagraph"/>
         <w:numPr>
           <w:ilvl w:val="0"/>
           <w:numId w:val="10"/>
@@ -1730,17 +1714,8 @@
           <w:rFonts w:hint="cs"/>
           <w:rtl/>
         </w:rPr>
-        <w:t xml:space="preserve">עושה סיכום של כל </w:t>
-      </w:r>
-      <w:proofErr w:type="spellStart"/>
-      <w:r>
-        <w:rPr>
-          <w:rFonts w:hint="cs"/>
-          <w:rtl/>
-        </w:rPr>
-        <w:t>פקטה</w:t>
-      </w:r>
-      <w:proofErr w:type="spellEnd"/>
+        <w:t>עושה סיכום של כל פקטה</w:t>
+      </w:r>
       <w:r>
         <w:rPr>
           <w:rFonts w:hint="cs"/>
@@ -1765,14 +1740,13 @@
     </w:p>
     <w:p>
       <w:pPr>
-        <w:pStyle w:val="af2"/>
+        <w:pStyle w:val="ListParagraph"/>
         <w:numPr>
           <w:ilvl w:val="0"/>
           <w:numId w:val="10"/>
         </w:numPr>
         <w:bidi/>
         <w:rPr>
-          <w:rFonts w:hint="cs"/>
           <w:rtl/>
         </w:rPr>
       </w:pPr>
@@ -1802,23 +1776,7 @@
           <w:rFonts w:hint="cs"/>
           <w:rtl/>
         </w:rPr>
-        <w:t xml:space="preserve"> את </w:t>
-      </w:r>
-      <w:proofErr w:type="spellStart"/>
-      <w:r>
-        <w:rPr>
-          <w:rFonts w:hint="cs"/>
-          <w:rtl/>
-        </w:rPr>
-        <w:t>הפקטה</w:t>
-      </w:r>
-      <w:proofErr w:type="spellEnd"/>
-      <w:r>
-        <w:rPr>
-          <w:rFonts w:hint="cs"/>
-          <w:rtl/>
-        </w:rPr>
-        <w:t xml:space="preserve"> במסוכמת</w:t>
+        <w:t xml:space="preserve"> את הפקטה במסוכמת</w:t>
       </w:r>
       <w:r>
         <w:rPr>
@@ -1970,7 +1928,6 @@
       <w:pPr>
         <w:bidi/>
         <w:rPr>
-          <w:rFonts w:hint="cs"/>
           <w:rtl/>
         </w:rPr>
       </w:pPr>
@@ -2064,25 +2021,22 @@
           <w:color w:val="7F7F7F" w:themeColor="text1" w:themeTint="80"/>
           <w:rtl/>
         </w:rPr>
-        <w:t xml:space="preserve">הגבלות ואילוצים עיקריים שצריך לקחת בחשבון בזמן עיצוב המערכת - אילוצי חומרה, סביבת ריצה, זמן ריצה </w:t>
-      </w:r>
-      <w:proofErr w:type="spellStart"/>
-      <w:r>
-        <w:rPr>
-          <w:i/>
+        <w:t>הגבלות ואילוצים עיקריים שצריך לקחת בחשבון בזמן עיצוב המערכת - אילוצי חומרה, סביבת ריצה, זמן ריצה וכו'..</w:t>
+      </w:r>
+      <w:r>
+        <w:rPr>
+          <w:rFonts w:hint="cs"/>
           <w:color w:val="7F7F7F" w:themeColor="text1" w:themeTint="80"/>
           <w:rtl/>
         </w:rPr>
-        <w:t>וכו</w:t>
-      </w:r>
-      <w:proofErr w:type="spellEnd"/>
-      <w:r>
-        <w:rPr>
-          <w:i/>
+        <w:t xml:space="preserve">  (למשל </w:t>
+      </w:r>
+      <w:r>
+        <w:rPr>
           <w:color w:val="7F7F7F" w:themeColor="text1" w:themeTint="80"/>
           <w:rtl/>
         </w:rPr>
-        <w:t>'..</w:t>
+        <w:t>–</w:t>
       </w:r>
       <w:r>
         <w:rPr>
@@ -2090,11 +2044,33 @@
           <w:color w:val="7F7F7F" w:themeColor="text1" w:themeTint="80"/>
           <w:rtl/>
         </w:rPr>
-        <w:t xml:space="preserve">  (למשל </w:t>
-      </w:r>
-      <w:r>
-        <w:rPr>
-          <w:color w:val="7F7F7F" w:themeColor="text1" w:themeTint="80"/>
+        <w:t xml:space="preserve"> "המערכת דורשת חיבור לאינטרנט" / "המערכת צריכה לתמוך במספר רב של מערכות הפעלה" / "המערכת צריכה לתמוך במספר משתמשים רב") </w:t>
+      </w:r>
+    </w:p>
+    <w:p>
+      <w:pPr>
+        <w:bidi/>
+        <w:rPr>
+          <w:rtl/>
+        </w:rPr>
+      </w:pPr>
+    </w:p>
+    <w:p>
+      <w:pPr>
+        <w:bidi/>
+        <w:rPr>
+          <w:rtl/>
+        </w:rPr>
+      </w:pPr>
+      <w:r>
+        <w:rPr>
+          <w:rFonts w:hint="cs"/>
+          <w:rtl/>
+        </w:rPr>
+        <w:t xml:space="preserve">בשביל שהמוצר יעבוד כמו שצריך, דרושים לפחות שתי מחשבים </w:t>
+      </w:r>
+      <w:r>
+        <w:rPr>
           <w:rtl/>
         </w:rPr>
         <w:t>–</w:t>
@@ -2102,43 +2078,6 @@
       <w:r>
         <w:rPr>
           <w:rFonts w:hint="cs"/>
-          <w:color w:val="7F7F7F" w:themeColor="text1" w:themeTint="80"/>
-          <w:rtl/>
-        </w:rPr>
-        <w:t xml:space="preserve"> "המערכת דורשת חיבור לאינטרנט" / "המערכת צריכה לתמוך במספר רב של מערכות הפעלה" / "המערכת צריכה לתמוך במספר משתמשים רב") </w:t>
-      </w:r>
-    </w:p>
-    <w:p>
-      <w:pPr>
-        <w:bidi/>
-        <w:rPr>
-          <w:rtl/>
-        </w:rPr>
-      </w:pPr>
-    </w:p>
-    <w:p>
-      <w:pPr>
-        <w:bidi/>
-        <w:rPr>
-          <w:rtl/>
-        </w:rPr>
-      </w:pPr>
-      <w:r>
-        <w:rPr>
-          <w:rFonts w:hint="cs"/>
-          <w:rtl/>
-        </w:rPr>
-        <w:t xml:space="preserve">בשביל שהמוצר יעבוד כמו שצריך, דרושים לפחות שתי מחשבים </w:t>
-      </w:r>
-      <w:r>
-        <w:rPr>
-          <w:rtl/>
-        </w:rPr>
-        <w:t>–</w:t>
-      </w:r>
-      <w:r>
-        <w:rPr>
-          <w:rFonts w:hint="cs"/>
           <w:rtl/>
         </w:rPr>
         <w:t xml:space="preserve"> אחד שיריץ את השרת, ואחד שיריץ את הסוכן.</w:t>
@@ -2181,23 +2120,7 @@
           <w:rFonts w:hint="cs"/>
           <w:rtl/>
         </w:rPr>
-        <w:t xml:space="preserve">השפה </w:t>
-      </w:r>
-      <w:proofErr w:type="spellStart"/>
-      <w:r>
-        <w:rPr>
-          <w:rFonts w:hint="cs"/>
-          <w:rtl/>
-        </w:rPr>
-        <w:t>פייתון</w:t>
-      </w:r>
-      <w:proofErr w:type="spellEnd"/>
-      <w:r>
-        <w:rPr>
-          <w:rFonts w:hint="cs"/>
-          <w:rtl/>
-        </w:rPr>
-        <w:t xml:space="preserve"> גרסת </w:t>
+        <w:t xml:space="preserve">השפה פייתון גרסת </w:t>
       </w:r>
       <w:r>
         <w:t>3.7.4</w:t>
@@ -2209,37 +2132,8 @@
         </w:rPr>
         <w:t xml:space="preserve"> לפחות עם הספריות </w:t>
       </w:r>
-      <w:proofErr w:type="spellStart"/>
-      <w:r>
-        <w:t>os</w:t>
-      </w:r>
-      <w:proofErr w:type="spellEnd"/>
-      <w:r>
-        <w:t xml:space="preserve">, socket, </w:t>
-      </w:r>
-      <w:proofErr w:type="spellStart"/>
-      <w:r>
-        <w:t>json</w:t>
-      </w:r>
-      <w:proofErr w:type="spellEnd"/>
-      <w:r>
-        <w:t xml:space="preserve">, time, threading, </w:t>
-      </w:r>
-      <w:proofErr w:type="spellStart"/>
-      <w:r>
-        <w:t>subprocess</w:t>
-      </w:r>
-      <w:proofErr w:type="spellEnd"/>
-      <w:r>
-        <w:t xml:space="preserve">, sys, requests, re, </w:t>
-      </w:r>
-      <w:proofErr w:type="spellStart"/>
-      <w:r>
-        <w:t>scapy</w:t>
-      </w:r>
-      <w:proofErr w:type="spellEnd"/>
-      <w:r>
-        <w:t>, flask</w:t>
+      <w:r>
+        <w:t>os, socket, json, time, threading, subprocess, sys, requests, re, scapy, flask</w:t>
       </w:r>
       <w:r>
         <w:rPr>
@@ -2349,7 +2243,6 @@
       <w:pPr>
         <w:bidi/>
         <w:rPr>
-          <w:rFonts w:hint="cs"/>
           <w:rtl/>
         </w:rPr>
       </w:pPr>
@@ -2436,11 +2329,9 @@
       <w:pPr>
         <w:bidi/>
       </w:pPr>
-      <w:proofErr w:type="spellStart"/>
       <w:r>
         <w:t>wireshark</w:t>
       </w:r>
-      <w:proofErr w:type="spellEnd"/>
     </w:p>
     <w:p>
       <w:pPr>
@@ -2589,21 +2480,12 @@
           <w:iCs/>
         </w:rPr>
       </w:pPr>
-      <w:proofErr w:type="spellStart"/>
       <w:r>
         <w:rPr>
           <w:iCs/>
           <w:rtl/>
         </w:rPr>
-        <w:t>מתועדפת</w:t>
-      </w:r>
-      <w:proofErr w:type="spellEnd"/>
-      <w:r>
-        <w:rPr>
-          <w:iCs/>
-          <w:rtl/>
-        </w:rPr>
-        <w:t xml:space="preserve"> (כלומר מה העדיפות שלה כלפי הדרישות האחרות)</w:t>
+        <w:t>מתועדפת (כלומר מה העדיפות שלה כלפי הדרישות האחרות)</w:t>
       </w:r>
     </w:p>
     <w:p>
@@ -2619,8 +2501,6 @@
           <w:iCs/>
         </w:rPr>
       </w:pPr>
-      <w:bookmarkStart w:id="0" w:name="_GoBack"/>
-      <w:bookmarkEnd w:id="0"/>
       <w:r>
         <w:rPr>
           <w:iCs/>
@@ -2722,25 +2602,7 @@
           <w:highlight w:val="yellow"/>
           <w:rtl/>
         </w:rPr>
-        <w:t xml:space="preserve">יש להשקיע בחלק זה ולפרט את הדרישות בצורה ברורה ונוחה להבנה. יש לזכור שזה לא מסמך עיצוב- יש </w:t>
-      </w:r>
-      <w:proofErr w:type="spellStart"/>
-      <w:r>
-        <w:rPr>
-          <w:i/>
-          <w:highlight w:val="yellow"/>
-          <w:rtl/>
-        </w:rPr>
-        <w:t>להמנע</w:t>
-      </w:r>
-      <w:proofErr w:type="spellEnd"/>
-      <w:r>
-        <w:rPr>
-          <w:i/>
-          <w:highlight w:val="yellow"/>
-          <w:rtl/>
-        </w:rPr>
-        <w:t xml:space="preserve"> מתיאור מפורט מדי שמגביל את העיצוב הטכני </w:t>
+        <w:t xml:space="preserve">יש להשקיע בחלק זה ולפרט את הדרישות בצורה ברורה ונוחה להבנה. יש לזכור שזה לא מסמך עיצוב- יש להמנע מתיאור מפורט מדי שמגביל את העיצוב הטכני </w:t>
       </w:r>
       <w:r>
         <w:rPr>
@@ -3545,22 +3407,7 @@
           <w:rtl/>
         </w:rPr>
         <w:tab/>
-      </w:r>
-      <w:proofErr w:type="spellStart"/>
-      <w:r>
-        <w:rPr>
-          <w:i/>
-          <w:rtl/>
-        </w:rPr>
-        <w:t>וכו</w:t>
-      </w:r>
-      <w:proofErr w:type="spellEnd"/>
-      <w:r>
-        <w:rPr>
-          <w:i/>
-          <w:rtl/>
-        </w:rPr>
-        <w:t>'..</w:t>
+        <w:t>וכו'..</w:t>
       </w:r>
     </w:p>
     <w:p>
@@ -3765,7 +3612,7 @@
 </file>
 
 <file path=word/endnotes.xml><?xml version="1.0" encoding="utf-8"?>
-<w:endnotes xmlns:wpc="http://schemas.microsoft.com/office/word/2010/wordprocessingCanvas" xmlns:cx="http://schemas.microsoft.com/office/drawing/2014/chartex" xmlns:mc="http://schemas.openxmlformats.org/markup-compatibility/2006" xmlns:o="urn:schemas-microsoft-com:office:office" xmlns:r="http://schemas.openxmlformats.org/officeDocument/2006/relationships" xmlns:m="http://schemas.openxmlformats.org/officeDocument/2006/math" xmlns:v="urn:schemas-microsoft-com:vml" xmlns:wp14="http://schemas.microsoft.com/office/word/2010/wordprocessingDrawing" xmlns:wp="http://schemas.openxmlformats.org/drawingml/2006/wordprocessingDrawing" xmlns:w10="urn:schemas-microsoft-com:office:word" xmlns:w="http://schemas.openxmlformats.org/wordprocessingml/2006/main" xmlns:w14="http://schemas.microsoft.com/office/word/2010/wordml" xmlns:w15="http://schemas.microsoft.com/office/word/2012/wordml" xmlns:w16se="http://schemas.microsoft.com/office/word/2015/wordml/symex" xmlns:wpg="http://schemas.microsoft.com/office/word/2010/wordprocessingGroup" xmlns:wpi="http://schemas.microsoft.com/office/word/2010/wordprocessingInk" xmlns:wne="http://schemas.microsoft.com/office/word/2006/wordml" xmlns:wps="http://schemas.microsoft.com/office/word/2010/wordprocessingShape" mc:Ignorable="w14 w15 w16se wp14">
+<w:endnotes xmlns:wpc="http://schemas.microsoft.com/office/word/2010/wordprocessingCanvas" xmlns:cx="http://schemas.microsoft.com/office/drawing/2014/chartex" xmlns:cx1="http://schemas.microsoft.com/office/drawing/2015/9/8/chartex" xmlns:cx2="http://schemas.microsoft.com/office/drawing/2015/10/21/chartex" xmlns:cx3="http://schemas.microsoft.com/office/drawing/2016/5/9/chartex" xmlns:cx4="http://schemas.microsoft.com/office/drawing/2016/5/10/chartex" xmlns:cx5="http://schemas.microsoft.com/office/drawing/2016/5/11/chartex" xmlns:cx6="http://schemas.microsoft.com/office/drawing/2016/5/12/chartex" xmlns:cx7="http://schemas.microsoft.com/office/drawing/2016/5/13/chartex" xmlns:cx8="http://schemas.microsoft.com/office/drawing/2016/5/14/chartex" xmlns:mc="http://schemas.openxmlformats.org/markup-compatibility/2006" xmlns:aink="http://schemas.microsoft.com/office/drawing/2016/ink" xmlns:am3d="http://schemas.microsoft.com/office/drawing/2017/model3d" xmlns:o="urn:schemas-microsoft-com:office:office" xmlns:r="http://schemas.openxmlformats.org/officeDocument/2006/relationships" xmlns:m="http://schemas.openxmlformats.org/officeDocument/2006/math" xmlns:v="urn:schemas-microsoft-com:vml" xmlns:wp14="http://schemas.microsoft.com/office/word/2010/wordprocessingDrawing" xmlns:wp="http://schemas.openxmlformats.org/drawingml/2006/wordprocessingDrawing" xmlns:w10="urn:schemas-microsoft-com:office:word" xmlns:w="http://schemas.openxmlformats.org/wordprocessingml/2006/main" xmlns:w14="http://schemas.microsoft.com/office/word/2010/wordml" xmlns:w15="http://schemas.microsoft.com/office/word/2012/wordml" xmlns:w16cid="http://schemas.microsoft.com/office/word/2016/wordml/cid" xmlns:w16se="http://schemas.microsoft.com/office/word/2015/wordml/symex" xmlns:wpg="http://schemas.microsoft.com/office/word/2010/wordprocessingGroup" xmlns:wpi="http://schemas.microsoft.com/office/word/2010/wordprocessingInk" xmlns:wne="http://schemas.microsoft.com/office/word/2006/wordml" xmlns:wps="http://schemas.microsoft.com/office/word/2010/wordprocessingShape" mc:Ignorable="w14 w15 w16se w16cid wp14">
   <w:endnote w:type="separator" w:id="-1">
     <w:p>
       <w:pPr>
@@ -3790,7 +3637,7 @@
 </file>
 
 <file path=word/footnotes.xml><?xml version="1.0" encoding="utf-8"?>
-<w:footnotes xmlns:wpc="http://schemas.microsoft.com/office/word/2010/wordprocessingCanvas" xmlns:cx="http://schemas.microsoft.com/office/drawing/2014/chartex" xmlns:mc="http://schemas.openxmlformats.org/markup-compatibility/2006" xmlns:o="urn:schemas-microsoft-com:office:office" xmlns:r="http://schemas.openxmlformats.org/officeDocument/2006/relationships" xmlns:m="http://schemas.openxmlformats.org/officeDocument/2006/math" xmlns:v="urn:schemas-microsoft-com:vml" xmlns:wp14="http://schemas.microsoft.com/office/word/2010/wordprocessingDrawing" xmlns:wp="http://schemas.openxmlformats.org/drawingml/2006/wordprocessingDrawing" xmlns:w10="urn:schemas-microsoft-com:office:word" xmlns:w="http://schemas.openxmlformats.org/wordprocessingml/2006/main" xmlns:w14="http://schemas.microsoft.com/office/word/2010/wordml" xmlns:w15="http://schemas.microsoft.com/office/word/2012/wordml" xmlns:w16se="http://schemas.microsoft.com/office/word/2015/wordml/symex" xmlns:wpg="http://schemas.microsoft.com/office/word/2010/wordprocessingGroup" xmlns:wpi="http://schemas.microsoft.com/office/word/2010/wordprocessingInk" xmlns:wne="http://schemas.microsoft.com/office/word/2006/wordml" xmlns:wps="http://schemas.microsoft.com/office/word/2010/wordprocessingShape" mc:Ignorable="w14 w15 w16se wp14">
+<w:footnotes xmlns:wpc="http://schemas.microsoft.com/office/word/2010/wordprocessingCanvas" xmlns:cx="http://schemas.microsoft.com/office/drawing/2014/chartex" xmlns:cx1="http://schemas.microsoft.com/office/drawing/2015/9/8/chartex" xmlns:cx2="http://schemas.microsoft.com/office/drawing/2015/10/21/chartex" xmlns:cx3="http://schemas.microsoft.com/office/drawing/2016/5/9/chartex" xmlns:cx4="http://schemas.microsoft.com/office/drawing/2016/5/10/chartex" xmlns:cx5="http://schemas.microsoft.com/office/drawing/2016/5/11/chartex" xmlns:cx6="http://schemas.microsoft.com/office/drawing/2016/5/12/chartex" xmlns:cx7="http://schemas.microsoft.com/office/drawing/2016/5/13/chartex" xmlns:cx8="http://schemas.microsoft.com/office/drawing/2016/5/14/chartex" xmlns:mc="http://schemas.openxmlformats.org/markup-compatibility/2006" xmlns:aink="http://schemas.microsoft.com/office/drawing/2016/ink" xmlns:am3d="http://schemas.microsoft.com/office/drawing/2017/model3d" xmlns:o="urn:schemas-microsoft-com:office:office" xmlns:r="http://schemas.openxmlformats.org/officeDocument/2006/relationships" xmlns:m="http://schemas.openxmlformats.org/officeDocument/2006/math" xmlns:v="urn:schemas-microsoft-com:vml" xmlns:wp14="http://schemas.microsoft.com/office/word/2010/wordprocessingDrawing" xmlns:wp="http://schemas.openxmlformats.org/drawingml/2006/wordprocessingDrawing" xmlns:w10="urn:schemas-microsoft-com:office:word" xmlns:w="http://schemas.openxmlformats.org/wordprocessingml/2006/main" xmlns:w14="http://schemas.microsoft.com/office/word/2010/wordml" xmlns:w15="http://schemas.microsoft.com/office/word/2012/wordml" xmlns:w16cid="http://schemas.microsoft.com/office/word/2016/wordml/cid" xmlns:w16se="http://schemas.microsoft.com/office/word/2015/wordml/symex" xmlns:wpg="http://schemas.microsoft.com/office/word/2010/wordprocessingGroup" xmlns:wpi="http://schemas.microsoft.com/office/word/2010/wordprocessingInk" xmlns:wne="http://schemas.microsoft.com/office/word/2006/wordml" xmlns:wps="http://schemas.microsoft.com/office/word/2010/wordprocessingShape" mc:Ignorable="w14 w15 w16se w16cid wp14">
   <w:footnote w:type="separator" w:id="-1">
     <w:p>
       <w:pPr>
@@ -3815,10 +3662,10 @@
 </file>
 
 <file path=word/header1.xml><?xml version="1.0" encoding="utf-8"?>
-<w:hdr xmlns:wpc="http://schemas.microsoft.com/office/word/2010/wordprocessingCanvas" xmlns:cx="http://schemas.microsoft.com/office/drawing/2014/chartex" xmlns:mc="http://schemas.openxmlformats.org/markup-compatibility/2006" xmlns:o="urn:schemas-microsoft-com:office:office" xmlns:r="http://schemas.openxmlformats.org/officeDocument/2006/relationships" xmlns:m="http://schemas.openxmlformats.org/officeDocument/2006/math" xmlns:v="urn:schemas-microsoft-com:vml" xmlns:wp14="http://schemas.microsoft.com/office/word/2010/wordprocessingDrawing" xmlns:wp="http://schemas.openxmlformats.org/drawingml/2006/wordprocessingDrawing" xmlns:w10="urn:schemas-microsoft-com:office:word" xmlns:w="http://schemas.openxmlformats.org/wordprocessingml/2006/main" xmlns:w14="http://schemas.microsoft.com/office/word/2010/wordml" xmlns:w15="http://schemas.microsoft.com/office/word/2012/wordml" xmlns:w16se="http://schemas.microsoft.com/office/word/2015/wordml/symex" xmlns:wpg="http://schemas.microsoft.com/office/word/2010/wordprocessingGroup" xmlns:wpi="http://schemas.microsoft.com/office/word/2010/wordprocessingInk" xmlns:wne="http://schemas.microsoft.com/office/word/2006/wordml" xmlns:wps="http://schemas.microsoft.com/office/word/2010/wordprocessingShape" mc:Ignorable="w14 w15 w16se wp14">
+<w:hdr xmlns:wpc="http://schemas.microsoft.com/office/word/2010/wordprocessingCanvas" xmlns:cx="http://schemas.microsoft.com/office/drawing/2014/chartex" xmlns:cx1="http://schemas.microsoft.com/office/drawing/2015/9/8/chartex" xmlns:cx2="http://schemas.microsoft.com/office/drawing/2015/10/21/chartex" xmlns:cx3="http://schemas.microsoft.com/office/drawing/2016/5/9/chartex" xmlns:cx4="http://schemas.microsoft.com/office/drawing/2016/5/10/chartex" xmlns:cx5="http://schemas.microsoft.com/office/drawing/2016/5/11/chartex" xmlns:cx6="http://schemas.microsoft.com/office/drawing/2016/5/12/chartex" xmlns:cx7="http://schemas.microsoft.com/office/drawing/2016/5/13/chartex" xmlns:cx8="http://schemas.microsoft.com/office/drawing/2016/5/14/chartex" xmlns:mc="http://schemas.openxmlformats.org/markup-compatibility/2006" xmlns:aink="http://schemas.microsoft.com/office/drawing/2016/ink" xmlns:am3d="http://schemas.microsoft.com/office/drawing/2017/model3d" xmlns:o="urn:schemas-microsoft-com:office:office" xmlns:r="http://schemas.openxmlformats.org/officeDocument/2006/relationships" xmlns:m="http://schemas.openxmlformats.org/officeDocument/2006/math" xmlns:v="urn:schemas-microsoft-com:vml" xmlns:wp14="http://schemas.microsoft.com/office/word/2010/wordprocessingDrawing" xmlns:wp="http://schemas.openxmlformats.org/drawingml/2006/wordprocessingDrawing" xmlns:w10="urn:schemas-microsoft-com:office:word" xmlns:w="http://schemas.openxmlformats.org/wordprocessingml/2006/main" xmlns:w14="http://schemas.microsoft.com/office/word/2010/wordml" xmlns:w15="http://schemas.microsoft.com/office/word/2012/wordml" xmlns:w16cid="http://schemas.microsoft.com/office/word/2016/wordml/cid" xmlns:w16se="http://schemas.microsoft.com/office/word/2015/wordml/symex" xmlns:wpg="http://schemas.microsoft.com/office/word/2010/wordprocessingGroup" xmlns:wpi="http://schemas.microsoft.com/office/word/2010/wordprocessingInk" xmlns:wne="http://schemas.microsoft.com/office/word/2006/wordml" xmlns:wps="http://schemas.microsoft.com/office/word/2010/wordprocessingShape" mc:Ignorable="w14 w15 w16se w16cid wp14">
   <w:p>
     <w:pPr>
-      <w:pStyle w:val="ac"/>
+      <w:pStyle w:val="Header"/>
       <w:tabs>
         <w:tab w:val="left" w:pos="8016"/>
       </w:tabs>
@@ -3832,7 +3679,7 @@
         <w:noProof/>
       </w:rPr>
       <w:drawing>
-        <wp:anchor distT="0" distB="0" distL="114300" distR="114300" simplePos="0" relativeHeight="251659264" behindDoc="0" locked="0" layoutInCell="1" allowOverlap="1" wp14:anchorId="4304E312" wp14:editId="2D880960">
+        <wp:anchor distT="0" distB="0" distL="114300" distR="114300" simplePos="0" relativeHeight="251659264" behindDoc="0" locked="0" layoutInCell="1" allowOverlap="1" wp14:anchorId="11F8DF96" wp14:editId="13A649B3">
           <wp:simplePos x="0" y="0"/>
           <wp:positionH relativeFrom="column">
             <wp:posOffset>-268605</wp:posOffset>
@@ -3939,7 +3786,7 @@
 </file>
 
 <file path=word/numbering.xml><?xml version="1.0" encoding="utf-8"?>
-<w:numbering xmlns:wpc="http://schemas.microsoft.com/office/word/2010/wordprocessingCanvas" xmlns:cx="http://schemas.microsoft.com/office/drawing/2014/chartex" xmlns:mc="http://schemas.openxmlformats.org/markup-compatibility/2006" xmlns:o="urn:schemas-microsoft-com:office:office" xmlns:r="http://schemas.openxmlformats.org/officeDocument/2006/relationships" xmlns:m="http://schemas.openxmlformats.org/officeDocument/2006/math" xmlns:v="urn:schemas-microsoft-com:vml" xmlns:wp14="http://schemas.microsoft.com/office/word/2010/wordprocessingDrawing" xmlns:wp="http://schemas.openxmlformats.org/drawingml/2006/wordprocessingDrawing" xmlns:w10="urn:schemas-microsoft-com:office:word" xmlns:w="http://schemas.openxmlformats.org/wordprocessingml/2006/main" xmlns:w14="http://schemas.microsoft.com/office/word/2010/wordml" xmlns:w15="http://schemas.microsoft.com/office/word/2012/wordml" xmlns:w16se="http://schemas.microsoft.com/office/word/2015/wordml/symex" xmlns:wpg="http://schemas.microsoft.com/office/word/2010/wordprocessingGroup" xmlns:wpi="http://schemas.microsoft.com/office/word/2010/wordprocessingInk" xmlns:wne="http://schemas.microsoft.com/office/word/2006/wordml" xmlns:wps="http://schemas.microsoft.com/office/word/2010/wordprocessingShape" mc:Ignorable="w14 w15 w16se wp14">
+<w:numbering xmlns:wpc="http://schemas.microsoft.com/office/word/2010/wordprocessingCanvas" xmlns:cx="http://schemas.microsoft.com/office/drawing/2014/chartex" xmlns:cx1="http://schemas.microsoft.com/office/drawing/2015/9/8/chartex" xmlns:cx2="http://schemas.microsoft.com/office/drawing/2015/10/21/chartex" xmlns:cx3="http://schemas.microsoft.com/office/drawing/2016/5/9/chartex" xmlns:cx4="http://schemas.microsoft.com/office/drawing/2016/5/10/chartex" xmlns:cx5="http://schemas.microsoft.com/office/drawing/2016/5/11/chartex" xmlns:cx6="http://schemas.microsoft.com/office/drawing/2016/5/12/chartex" xmlns:cx7="http://schemas.microsoft.com/office/drawing/2016/5/13/chartex" xmlns:cx8="http://schemas.microsoft.com/office/drawing/2016/5/14/chartex" xmlns:mc="http://schemas.openxmlformats.org/markup-compatibility/2006" xmlns:aink="http://schemas.microsoft.com/office/drawing/2016/ink" xmlns:am3d="http://schemas.microsoft.com/office/drawing/2017/model3d" xmlns:o="urn:schemas-microsoft-com:office:office" xmlns:r="http://schemas.openxmlformats.org/officeDocument/2006/relationships" xmlns:m="http://schemas.openxmlformats.org/officeDocument/2006/math" xmlns:v="urn:schemas-microsoft-com:vml" xmlns:wp14="http://schemas.microsoft.com/office/word/2010/wordprocessingDrawing" xmlns:wp="http://schemas.openxmlformats.org/drawingml/2006/wordprocessingDrawing" xmlns:w10="urn:schemas-microsoft-com:office:word" xmlns:w="http://schemas.openxmlformats.org/wordprocessingml/2006/main" xmlns:w14="http://schemas.microsoft.com/office/word/2010/wordml" xmlns:w15="http://schemas.microsoft.com/office/word/2012/wordml" xmlns:w16cid="http://schemas.microsoft.com/office/word/2016/wordml/cid" xmlns:w16se="http://schemas.microsoft.com/office/word/2015/wordml/symex" xmlns:wpg="http://schemas.microsoft.com/office/word/2010/wordprocessingGroup" xmlns:wpi="http://schemas.microsoft.com/office/word/2010/wordprocessingInk" xmlns:wne="http://schemas.microsoft.com/office/word/2006/wordml" xmlns:wps="http://schemas.microsoft.com/office/word/2010/wordprocessingShape" mc:Ignorable="w14 w15 w16se w16cid wp14">
   <w:abstractNum w:abstractNumId="0" w15:restartNumberingAfterBreak="0">
     <w:nsid w:val="244D44BC"/>
     <w:multiLevelType w:val="multilevel"/>
@@ -5080,7 +4927,7 @@
 </file>
 
 <file path=word/styles.xml><?xml version="1.0" encoding="utf-8"?>
-<w:styles xmlns:mc="http://schemas.openxmlformats.org/markup-compatibility/2006" xmlns:r="http://schemas.openxmlformats.org/officeDocument/2006/relationships" xmlns:w="http://schemas.openxmlformats.org/wordprocessingml/2006/main" xmlns:w14="http://schemas.microsoft.com/office/word/2010/wordml" xmlns:w15="http://schemas.microsoft.com/office/word/2012/wordml" xmlns:w16se="http://schemas.microsoft.com/office/word/2015/wordml/symex" mc:Ignorable="w14 w15 w16se">
+<w:styles xmlns:mc="http://schemas.openxmlformats.org/markup-compatibility/2006" xmlns:r="http://schemas.openxmlformats.org/officeDocument/2006/relationships" xmlns:w="http://schemas.openxmlformats.org/wordprocessingml/2006/main" xmlns:w14="http://schemas.microsoft.com/office/word/2010/wordml" xmlns:w15="http://schemas.microsoft.com/office/word/2012/wordml" xmlns:w16cid="http://schemas.microsoft.com/office/word/2016/wordml/cid" xmlns:w16se="http://schemas.microsoft.com/office/word/2015/wordml/symex" mc:Ignorable="w14 w15 w16se w16cid">
   <w:docDefaults>
     <w:rPrDefault>
       <w:rPr>
@@ -5096,7 +4943,7 @@
       </w:pPr>
     </w:pPrDefault>
   </w:docDefaults>
-  <w:latentStyles w:defLockedState="0" w:defUIPriority="99" w:defSemiHidden="0" w:defUnhideWhenUsed="0" w:defQFormat="0" w:count="371">
+  <w:latentStyles w:defLockedState="0" w:defUIPriority="99" w:defSemiHidden="0" w:defUnhideWhenUsed="0" w:defQFormat="0" w:count="377">
     <w:lsdException w:name="Normal" w:uiPriority="0" w:qFormat="1"/>
     <w:lsdException w:name="heading 1" w:uiPriority="9" w:qFormat="1"/>
     <w:lsdException w:name="heading 2" w:semiHidden="1" w:uiPriority="9" w:unhideWhenUsed="1" w:qFormat="1"/>
@@ -5244,11 +5091,8 @@
     <w:lsdException w:name="Table 3D effects 3" w:semiHidden="1" w:unhideWhenUsed="1"/>
     <w:lsdException w:name="Table Contemporary" w:semiHidden="1" w:unhideWhenUsed="1"/>
     <w:lsdException w:name="Table Elegant" w:semiHidden="1" w:unhideWhenUsed="1"/>
-    <w:lsdException w:name="Table Professional" w:semiHidden="1" w:unhideWhenUsed="1"/>
     <w:lsdException w:name="Table Subtle 1" w:semiHidden="1" w:unhideWhenUsed="1"/>
     <w:lsdException w:name="Table Subtle 2" w:semiHidden="1" w:unhideWhenUsed="1"/>
-    <w:lsdException w:name="Table Web 1" w:semiHidden="1" w:unhideWhenUsed="1"/>
-    <w:lsdException w:name="Table Web 2" w:semiHidden="1" w:unhideWhenUsed="1"/>
     <w:lsdException w:name="Table Web 3" w:semiHidden="1" w:unhideWhenUsed="1"/>
     <w:lsdException w:name="Balloon Text" w:semiHidden="1" w:unhideWhenUsed="1"/>
     <w:lsdException w:name="Table Grid" w:uiPriority="39"/>
@@ -5468,14 +5312,20 @@
     <w:lsdException w:name="List Table 5 Dark Accent 6" w:uiPriority="50"/>
     <w:lsdException w:name="List Table 6 Colorful Accent 6" w:uiPriority="51"/>
     <w:lsdException w:name="List Table 7 Colorful Accent 6" w:uiPriority="52"/>
+    <w:lsdException w:name="Mention" w:semiHidden="1" w:unhideWhenUsed="1"/>
+    <w:lsdException w:name="Smart Hyperlink" w:semiHidden="1" w:unhideWhenUsed="1"/>
+    <w:lsdException w:name="Hashtag" w:semiHidden="1" w:unhideWhenUsed="1"/>
+    <w:lsdException w:name="Unresolved Mention" w:semiHidden="1" w:unhideWhenUsed="1"/>
+    <w:lsdException w:name="Smart Link" w:semiHidden="1" w:unhideWhenUsed="1"/>
+    <w:lsdException w:name="Smart Link Error" w:semiHidden="1" w:unhideWhenUsed="1"/>
   </w:latentStyles>
-  <w:style w:type="paragraph" w:default="1" w:styleId="a">
+  <w:style w:type="paragraph" w:default="1" w:styleId="Normal">
     <w:name w:val="Normal"/>
   </w:style>
-  <w:style w:type="paragraph" w:styleId="1">
+  <w:style w:type="paragraph" w:styleId="Heading1">
     <w:name w:val="heading 1"/>
-    <w:basedOn w:val="a"/>
-    <w:next w:val="a"/>
+    <w:basedOn w:val="Normal"/>
+    <w:next w:val="Normal"/>
     <w:pPr>
       <w:keepNext/>
       <w:keepLines/>
@@ -5488,10 +5338,10 @@
       <w:sz w:val="32"/>
     </w:rPr>
   </w:style>
-  <w:style w:type="paragraph" w:styleId="2">
+  <w:style w:type="paragraph" w:styleId="Heading2">
     <w:name w:val="heading 2"/>
-    <w:basedOn w:val="a"/>
-    <w:next w:val="a"/>
+    <w:basedOn w:val="Normal"/>
+    <w:next w:val="Normal"/>
     <w:pPr>
       <w:keepNext/>
       <w:keepLines/>
@@ -5505,10 +5355,10 @@
       <w:sz w:val="26"/>
     </w:rPr>
   </w:style>
-  <w:style w:type="paragraph" w:styleId="3">
+  <w:style w:type="paragraph" w:styleId="Heading3">
     <w:name w:val="heading 3"/>
-    <w:basedOn w:val="a"/>
-    <w:next w:val="a"/>
+    <w:basedOn w:val="Normal"/>
+    <w:next w:val="Normal"/>
     <w:pPr>
       <w:keepNext/>
       <w:keepLines/>
@@ -5523,10 +5373,10 @@
       <w:sz w:val="24"/>
     </w:rPr>
   </w:style>
-  <w:style w:type="paragraph" w:styleId="4">
+  <w:style w:type="paragraph" w:styleId="Heading4">
     <w:name w:val="heading 4"/>
-    <w:basedOn w:val="a"/>
-    <w:next w:val="a"/>
+    <w:basedOn w:val="Normal"/>
+    <w:next w:val="Normal"/>
     <w:pPr>
       <w:keepNext/>
       <w:keepLines/>
@@ -5540,10 +5390,10 @@
       <w:u w:val="single"/>
     </w:rPr>
   </w:style>
-  <w:style w:type="paragraph" w:styleId="5">
+  <w:style w:type="paragraph" w:styleId="Heading5">
     <w:name w:val="heading 5"/>
-    <w:basedOn w:val="a"/>
-    <w:next w:val="a"/>
+    <w:basedOn w:val="Normal"/>
+    <w:next w:val="Normal"/>
     <w:pPr>
       <w:keepNext/>
       <w:keepLines/>
@@ -5556,10 +5406,10 @@
       <w:color w:val="666666"/>
     </w:rPr>
   </w:style>
-  <w:style w:type="paragraph" w:styleId="6">
+  <w:style w:type="paragraph" w:styleId="Heading6">
     <w:name w:val="heading 6"/>
-    <w:basedOn w:val="a"/>
-    <w:next w:val="a"/>
+    <w:basedOn w:val="Normal"/>
+    <w:next w:val="Normal"/>
     <w:pPr>
       <w:keepNext/>
       <w:keepLines/>
@@ -5573,13 +5423,13 @@
       <w:color w:val="666666"/>
     </w:rPr>
   </w:style>
-  <w:style w:type="character" w:default="1" w:styleId="a0">
+  <w:style w:type="character" w:default="1" w:styleId="DefaultParagraphFont">
     <w:name w:val="Default Paragraph Font"/>
     <w:uiPriority w:val="1"/>
     <w:semiHidden/>
     <w:unhideWhenUsed/>
   </w:style>
-  <w:style w:type="table" w:default="1" w:styleId="a1">
+  <w:style w:type="table" w:default="1" w:styleId="TableNormal">
     <w:name w:val="Normal Table"/>
     <w:uiPriority w:val="99"/>
     <w:semiHidden/>
@@ -5594,16 +5444,16 @@
       </w:tblCellMar>
     </w:tblPr>
   </w:style>
-  <w:style w:type="numbering" w:default="1" w:styleId="a2">
+  <w:style w:type="numbering" w:default="1" w:styleId="NoList">
     <w:name w:val="No List"/>
     <w:uiPriority w:val="99"/>
     <w:semiHidden/>
     <w:unhideWhenUsed/>
   </w:style>
-  <w:style w:type="paragraph" w:styleId="a3">
+  <w:style w:type="paragraph" w:styleId="Title">
     <w:name w:val="Title"/>
-    <w:basedOn w:val="a"/>
-    <w:next w:val="a"/>
+    <w:basedOn w:val="Normal"/>
+    <w:next w:val="Normal"/>
     <w:pPr>
       <w:keepNext/>
       <w:keepLines/>
@@ -5614,10 +5464,10 @@
       <w:sz w:val="42"/>
     </w:rPr>
   </w:style>
-  <w:style w:type="paragraph" w:styleId="a4">
+  <w:style w:type="paragraph" w:styleId="Subtitle">
     <w:name w:val="Subtitle"/>
-    <w:basedOn w:val="a"/>
-    <w:next w:val="a"/>
+    <w:basedOn w:val="Normal"/>
+    <w:next w:val="Normal"/>
     <w:pPr>
       <w:keepNext/>
       <w:keepLines/>
@@ -5631,18 +5481,18 @@
       <w:sz w:val="26"/>
     </w:rPr>
   </w:style>
-  <w:style w:type="table" w:customStyle="1" w:styleId="a5">
-    <w:basedOn w:val="a1"/>
+  <w:style w:type="table" w:customStyle="1" w:styleId="a">
+    <w:basedOn w:val="TableNormal"/>
     <w:tblPr>
       <w:tblStyleRowBandSize w:val="1"/>
       <w:tblStyleColBandSize w:val="1"/>
     </w:tblPr>
   </w:style>
-  <w:style w:type="paragraph" w:styleId="a6">
+  <w:style w:type="paragraph" w:styleId="IntenseQuote">
     <w:name w:val="Intense Quote"/>
-    <w:basedOn w:val="a"/>
-    <w:next w:val="a"/>
-    <w:link w:val="a7"/>
+    <w:basedOn w:val="Normal"/>
+    <w:next w:val="Normal"/>
+    <w:link w:val="IntenseQuoteChar"/>
     <w:uiPriority w:val="30"/>
     <w:qFormat/>
     <w:rsid w:val="00EE5789"/>
@@ -5661,10 +5511,10 @@
       <w:color w:val="5B9BD5" w:themeColor="accent1"/>
     </w:rPr>
   </w:style>
-  <w:style w:type="character" w:customStyle="1" w:styleId="a7">
-    <w:name w:val="ציטוט חזק תו"/>
-    <w:basedOn w:val="a0"/>
-    <w:link w:val="a6"/>
+  <w:style w:type="character" w:customStyle="1" w:styleId="IntenseQuoteChar">
+    <w:name w:val="Intense Quote Char"/>
+    <w:basedOn w:val="DefaultParagraphFont"/>
+    <w:link w:val="IntenseQuote"/>
     <w:uiPriority w:val="30"/>
     <w:rsid w:val="00EE5789"/>
     <w:rPr>
@@ -5673,9 +5523,9 @@
       <w:color w:val="5B9BD5" w:themeColor="accent1"/>
     </w:rPr>
   </w:style>
-  <w:style w:type="character" w:styleId="a8">
+  <w:style w:type="character" w:styleId="IntenseReference">
     <w:name w:val="Intense Reference"/>
-    <w:basedOn w:val="a0"/>
+    <w:basedOn w:val="DefaultParagraphFont"/>
     <w:uiPriority w:val="32"/>
     <w:qFormat/>
     <w:rsid w:val="00EE5789"/>
@@ -5687,11 +5537,11 @@
       <w:spacing w:val="5"/>
     </w:rPr>
   </w:style>
-  <w:style w:type="paragraph" w:styleId="a9">
+  <w:style w:type="paragraph" w:styleId="Quote">
     <w:name w:val="Quote"/>
-    <w:basedOn w:val="a"/>
-    <w:next w:val="a"/>
-    <w:link w:val="aa"/>
+    <w:basedOn w:val="Normal"/>
+    <w:next w:val="Normal"/>
+    <w:link w:val="QuoteChar"/>
     <w:uiPriority w:val="29"/>
     <w:qFormat/>
     <w:rsid w:val="006C58B2"/>
@@ -5706,10 +5556,10 @@
       <w:color w:val="404040" w:themeColor="text1" w:themeTint="BF"/>
     </w:rPr>
   </w:style>
-  <w:style w:type="character" w:customStyle="1" w:styleId="aa">
-    <w:name w:val="ציטוט תו"/>
-    <w:basedOn w:val="a0"/>
-    <w:link w:val="a9"/>
+  <w:style w:type="character" w:customStyle="1" w:styleId="QuoteChar">
+    <w:name w:val="Quote Char"/>
+    <w:basedOn w:val="DefaultParagraphFont"/>
+    <w:link w:val="Quote"/>
     <w:uiPriority w:val="29"/>
     <w:rsid w:val="006C58B2"/>
     <w:rPr>
@@ -5718,9 +5568,9 @@
       <w:color w:val="404040" w:themeColor="text1" w:themeTint="BF"/>
     </w:rPr>
   </w:style>
-  <w:style w:type="character" w:styleId="ab">
+  <w:style w:type="character" w:styleId="SubtleEmphasis">
     <w:name w:val="Subtle Emphasis"/>
-    <w:basedOn w:val="a0"/>
+    <w:basedOn w:val="DefaultParagraphFont"/>
     <w:uiPriority w:val="19"/>
     <w:qFormat/>
     <w:rsid w:val="006C58B2"/>
@@ -5730,10 +5580,10 @@
       <w:color w:val="404040" w:themeColor="text1" w:themeTint="BF"/>
     </w:rPr>
   </w:style>
-  <w:style w:type="paragraph" w:styleId="ac">
+  <w:style w:type="paragraph" w:styleId="Header">
     <w:name w:val="header"/>
-    <w:basedOn w:val="a"/>
-    <w:link w:val="ad"/>
+    <w:basedOn w:val="Normal"/>
+    <w:link w:val="HeaderChar"/>
     <w:uiPriority w:val="99"/>
     <w:unhideWhenUsed/>
     <w:rsid w:val="00E8766D"/>
@@ -5745,17 +5595,17 @@
       <w:spacing w:line="240" w:lineRule="auto"/>
     </w:pPr>
   </w:style>
-  <w:style w:type="character" w:customStyle="1" w:styleId="ad">
-    <w:name w:val="כותרת עליונה תו"/>
-    <w:basedOn w:val="a0"/>
-    <w:link w:val="ac"/>
+  <w:style w:type="character" w:customStyle="1" w:styleId="HeaderChar">
+    <w:name w:val="Header Char"/>
+    <w:basedOn w:val="DefaultParagraphFont"/>
+    <w:link w:val="Header"/>
     <w:uiPriority w:val="99"/>
     <w:rsid w:val="00E8766D"/>
   </w:style>
-  <w:style w:type="paragraph" w:styleId="ae">
+  <w:style w:type="paragraph" w:styleId="Footer">
     <w:name w:val="footer"/>
-    <w:basedOn w:val="a"/>
-    <w:link w:val="af"/>
+    <w:basedOn w:val="Normal"/>
+    <w:link w:val="FooterChar"/>
     <w:uiPriority w:val="99"/>
     <w:unhideWhenUsed/>
     <w:rsid w:val="00E8766D"/>
@@ -5767,17 +5617,17 @@
       <w:spacing w:line="240" w:lineRule="auto"/>
     </w:pPr>
   </w:style>
-  <w:style w:type="character" w:customStyle="1" w:styleId="af">
-    <w:name w:val="כותרת תחתונה תו"/>
-    <w:basedOn w:val="a0"/>
-    <w:link w:val="ae"/>
+  <w:style w:type="character" w:customStyle="1" w:styleId="FooterChar">
+    <w:name w:val="Footer Char"/>
+    <w:basedOn w:val="DefaultParagraphFont"/>
+    <w:link w:val="Footer"/>
     <w:uiPriority w:val="99"/>
     <w:rsid w:val="00E8766D"/>
   </w:style>
-  <w:style w:type="paragraph" w:styleId="af0">
+  <w:style w:type="paragraph" w:styleId="BalloonText">
     <w:name w:val="Balloon Text"/>
-    <w:basedOn w:val="a"/>
-    <w:link w:val="af1"/>
+    <w:basedOn w:val="Normal"/>
+    <w:link w:val="BalloonTextChar"/>
     <w:uiPriority w:val="99"/>
     <w:semiHidden/>
     <w:unhideWhenUsed/>
@@ -5791,10 +5641,10 @@
       <w:szCs w:val="16"/>
     </w:rPr>
   </w:style>
-  <w:style w:type="character" w:customStyle="1" w:styleId="af1">
-    <w:name w:val="טקסט בלונים תו"/>
-    <w:basedOn w:val="a0"/>
-    <w:link w:val="af0"/>
+  <w:style w:type="character" w:customStyle="1" w:styleId="BalloonTextChar">
+    <w:name w:val="Balloon Text Char"/>
+    <w:basedOn w:val="DefaultParagraphFont"/>
+    <w:link w:val="BalloonText"/>
     <w:uiPriority w:val="99"/>
     <w:semiHidden/>
     <w:rsid w:val="006B5846"/>
@@ -5804,9 +5654,9 @@
       <w:szCs w:val="16"/>
     </w:rPr>
   </w:style>
-  <w:style w:type="paragraph" w:styleId="af2">
+  <w:style w:type="paragraph" w:styleId="ListParagraph">
     <w:name w:val="List Paragraph"/>
-    <w:basedOn w:val="a"/>
+    <w:basedOn w:val="Normal"/>
     <w:uiPriority w:val="34"/>
     <w:qFormat/>
     <w:rsid w:val="004272A7"/>

</xml_diff>